<commit_message>
Some of this morning's changes to the spec doc, more to follow shortly
</commit_message>
<xml_diff>
--- a/specification_document/1_1_draft_specs/mzTab_format_specification_1_1-M_draft.docx
+++ b/specification_document/1_1_draft_specs/mzTab_format_specification_1_1-M_draft.docx
@@ -32013,24 +32013,7 @@
                 <w:highlight w:val="yellow"/>
                 <w:lang w:val="en-GB"/>
               </w:rPr>
-              <w:t>MTD   colunit-small_molecule retention_time=[</w:t>
-            </w:r>
-            <w:r>
-              <w:rPr>
-                <w:rFonts w:ascii="Courier New" w:hAnsi="Courier New"/>
-                <w:sz w:val="16"/>
-                <w:highlight w:val="yellow"/>
-              </w:rPr>
-              <w:t>UO,</w:t>
-            </w:r>
-            <w:r>
-              <w:rPr>
-                <w:rFonts w:ascii="Courier New" w:hAnsi="Courier New"/>
-                <w:color w:val="000000"/>
-                <w:sz w:val="16"/>
-                <w:highlight w:val="yellow"/>
-              </w:rPr>
-              <w:t>UO:0000031, minute,]</w:t>
+              <w:t>MTD   colunit-small_molecule GIVE EXAMPLE NOT RT</w:t>
             </w:r>
           </w:p>
           <w:p>
@@ -32287,24 +32270,17 @@
                 <w:highlight w:val="yellow"/>
                 <w:lang w:val="en-GB"/>
               </w:rPr>
-              <w:t>MTD   colunit-small_molecule retention_time=[</w:t>
-            </w:r>
-            <w:r>
-              <w:rPr>
-                <w:rFonts w:ascii="Courier New" w:hAnsi="Courier New"/>
+              <w:t xml:space="preserve">MTD   colunit-small_molecule </w:t>
+            </w:r>
+            <w:r>
+              <w:rPr>
+                <w:rFonts w:ascii="Courier New" w:hAnsi="Courier New" w:cs="Courier New"/>
                 <w:sz w:val="16"/>
+                <w:szCs w:val="16"/>
                 <w:highlight w:val="yellow"/>
-              </w:rPr>
-              <w:t>UO,</w:t>
-            </w:r>
-            <w:r>
-              <w:rPr>
-                <w:rFonts w:ascii="Courier New" w:hAnsi="Courier New"/>
-                <w:color w:val="000000"/>
-                <w:sz w:val="16"/>
-                <w:highlight w:val="yellow"/>
-              </w:rPr>
-              <w:t>UO:0000031, minute,]</w:t>
+                <w:lang w:val="en-GB"/>
+              </w:rPr>
+              <w:t>GIVE EXAMPLE NOT RT</w:t>
             </w:r>
           </w:p>
           <w:p>
@@ -32636,19 +32612,7 @@
         <w:rPr>
           <w:lang w:val="en-GB"/>
         </w:rPr>
-        <w:t>; m</w:t>
-      </w:r>
-      <w:r>
-        <w:rPr>
-          <w:lang w:val="en-GB"/>
-        </w:rPr>
-        <w:t>issing value</w:t>
-      </w:r>
-      <w:r>
-        <w:rPr>
-          <w:lang w:val="en-GB"/>
-        </w:rPr>
-        <w:t>s MUST be reported using “null” for columns where Is Nullable = “True”.</w:t>
+        <w:t>; missing values MUST be reported using “null” for columns where Is Nullable = “True”.</w:t>
       </w:r>
     </w:p>
     <w:p>
@@ -34599,22 +34563,20 @@
               <w:rPr>
                 <w:lang w:val="en-GB"/>
               </w:rPr>
-              <w:t>The number of values provided MUST match the number of entities reported under “database_identifier”, , even if this leads to redundant information being reported (i.e. if ambiguit</w:t>
-            </w:r>
-            <w:r>
-              <w:rPr>
-                <w:lang w:val="en-GB"/>
-              </w:rPr>
-              <w:t xml:space="preserve">y can be resolved in the InChi), </w:t>
-            </w:r>
-            <w:r>
-              <w:rPr>
-                <w:lang w:val="en-GB"/>
-              </w:rPr>
-              <w:t>and the validation software will throw an error if the number of “|” symbols does not match. “null” values between bars are allowed.</w:t>
-            </w:r>
-            <w:bookmarkStart w:id="168" w:name="_GoBack"/>
-            <w:bookmarkEnd w:id="168"/>
+              <w:t>The number of values provided MUST match the number of entities reported</w:t>
+            </w:r>
+            <w:r>
+              <w:rPr>
+                <w:lang w:val="en-GB"/>
+              </w:rPr>
+              <w:t xml:space="preserve"> under “database_identifier”, </w:t>
+            </w:r>
+            <w:r>
+              <w:rPr>
+                <w:lang w:val="en-GB"/>
+              </w:rPr>
+              <w:t>even if this leads to redundant information being reported (i.e. if ambiguity can be resolved in the InChi), and the validation software will throw an error if the number of “|” symbols does not match. “null” values between bars are allowed.</w:t>
+            </w:r>
           </w:p>
         </w:tc>
       </w:tr>
@@ -34814,7 +34776,6 @@
         <w:rPr>
           <w:lang w:val="en-GB"/>
         </w:rPr>
-        <w:lastRenderedPageBreak/>
         <w:t>chemical_name</w:t>
       </w:r>
     </w:p>
@@ -34877,7 +34838,14 @@
               <w:rPr>
                 <w:lang w:val="en-GB"/>
               </w:rPr>
-              <w:t xml:space="preserve"> chemical/common names for the small molecule, or general description if a chemical name is unavailable. </w:t>
+              <w:t xml:space="preserve"> chemical/common names for the small molecule, or </w:t>
+            </w:r>
+            <w:r>
+              <w:rPr>
+                <w:lang w:val="en-GB"/>
+              </w:rPr>
+              <w:lastRenderedPageBreak/>
+              <w:t xml:space="preserve">general description if a chemical name is unavailable. </w:t>
             </w:r>
             <w:r>
               <w:rPr>
@@ -34885,43 +34853,11 @@
               </w:rPr>
               <w:t xml:space="preserve">Multiple names are only to demonstrate ambiguity in the identification. </w:t>
             </w:r>
-            <w:commentRangeStart w:id="169"/>
-            <w:r>
-              <w:rPr>
-                <w:lang w:val="en-GB"/>
-              </w:rPr>
-              <w:t xml:space="preserve">The number of values provided MUST match the number of values provided in </w:t>
-            </w:r>
-            <w:r>
-              <w:rPr>
-                <w:lang w:val="en-GB"/>
-              </w:rPr>
-              <w:t>database_identifier</w:t>
-            </w:r>
-            <w:r>
-              <w:rPr>
-                <w:lang w:val="en-GB"/>
-              </w:rPr>
-              <w:t>.</w:t>
-            </w:r>
-            <w:r>
-              <w:rPr>
-                <w:lang w:val="en-GB"/>
-              </w:rPr>
-              <w:t xml:space="preserve"> A null value MAY be provided if the small molecule cannot be identified with reasonable c</w:t>
-            </w:r>
-            <w:r>
-              <w:rPr>
-                <w:lang w:val="en-GB"/>
-              </w:rPr>
-              <w:t>onfidence.</w:t>
-            </w:r>
-            <w:commentRangeEnd w:id="169"/>
-            <w:r>
-              <w:rPr>
-                <w:rStyle w:val="CommentReference"/>
-              </w:rPr>
-              <w:commentReference w:id="169"/>
+            <w:r>
+              <w:rPr>
+                <w:lang w:val="en-GB"/>
+              </w:rPr>
+              <w:t>The number of values provided MUST match the number of entities reported under “database_identifier”, and the validation software will throw an error if the number of “|” symbols does not match. “null” values between bars are allowed.</w:t>
             </w:r>
           </w:p>
         </w:tc>
@@ -34944,6 +34880,7 @@
                 <w:b/>
                 <w:lang w:val="en-GB"/>
               </w:rPr>
+              <w:lastRenderedPageBreak/>
               <w:t>Type:</w:t>
             </w:r>
           </w:p>
@@ -35209,26 +35146,13 @@
               <w:rPr>
                 <w:lang w:val="en-GB"/>
               </w:rPr>
-              <w:t xml:space="preserve">The number of values provided MUST match the number of values provided in identifier. </w:t>
-            </w:r>
-            <w:r>
-              <w:rPr>
-                <w:lang w:val="en-GB"/>
-              </w:rPr>
-              <w:t>Multiple values should be separated by “|”.</w:t>
-            </w:r>
-          </w:p>
-          <w:p>
-            <w:pPr>
-              <w:rPr>
-                <w:lang w:val="en-GB"/>
-              </w:rPr>
-            </w:pPr>
-            <w:r>
-              <w:rPr>
-                <w:lang w:val="en-GB"/>
-              </w:rPr>
-              <w:t>This MAY be null for unidentified small molecules.</w:t>
+              <w:t xml:space="preserve">The number of values provided MUST match the number of entities reported under “database_identifier”, and the validation software will throw an error if the number of “|” symbols does not match. “null” </w:t>
+            </w:r>
+            <w:r>
+              <w:rPr>
+                <w:lang w:val="en-GB"/>
+              </w:rPr>
+              <w:t>values between bars are allowed for molecules that have not been identified only.</w:t>
             </w:r>
           </w:p>
         </w:tc>
@@ -35265,19 +35189,19 @@
                 <w:lang w:val="en-GB"/>
               </w:rPr>
             </w:pPr>
-            <w:commentRangeStart w:id="170"/>
+            <w:commentRangeStart w:id="168"/>
             <w:r>
               <w:rPr>
                 <w:lang w:val="en-GB"/>
               </w:rPr>
               <w:t>Double List</w:t>
             </w:r>
-            <w:commentRangeEnd w:id="170"/>
+            <w:commentRangeEnd w:id="168"/>
             <w:r>
               <w:rPr>
                 <w:rStyle w:val="CommentReference"/>
               </w:rPr>
-              <w:commentReference w:id="170"/>
+              <w:commentReference w:id="168"/>
             </w:r>
           </w:p>
         </w:tc>
@@ -35497,6 +35421,19 @@
             </w:r>
             <w:r>
               <w:rPr>
+                <w:u w:val="single"/>
+                <w:lang w:val="en-GB"/>
+              </w:rPr>
+              <w:t>exp</w:t>
+            </w:r>
+            <w:r>
+              <w:rPr>
+                <w:lang w:val="en-GB"/>
+              </w:rPr>
+              <w:t xml:space="preserve">erimental </w:t>
+            </w:r>
+            <w:r>
+              <w:rPr>
                 <w:lang w:val="en-GB"/>
               </w:rPr>
               <w:t>mass to charge of the small molecule’s primary adduct form (e.g. mean m/z across assays), assumed by default to be the protonated (positive mode) or de-protonated (negative mode)</w:t>
@@ -35871,19 +35808,19 @@
               </w:rPr>
               <w:t xml:space="preserve">in a </w:t>
             </w:r>
-            <w:commentRangeStart w:id="171"/>
+            <w:commentRangeStart w:id="169"/>
             <w:r>
               <w:rPr>
                 <w:lang w:val="en-GB"/>
               </w:rPr>
               <w:t>Master or aggregate MS run</w:t>
             </w:r>
-            <w:commentRangeEnd w:id="171"/>
+            <w:commentRangeEnd w:id="169"/>
             <w:r>
               <w:rPr>
                 <w:rStyle w:val="CommentReference"/>
               </w:rPr>
-              <w:commentReference w:id="171"/>
+              <w:commentReference w:id="169"/>
             </w:r>
             <w:r>
               <w:rPr>
@@ -35895,48 +35832,7 @@
               <w:rPr>
                 <w:lang w:val="en-GB"/>
               </w:rPr>
-              <w:t xml:space="preserve">, </w:t>
-            </w:r>
-            <w:commentRangeStart w:id="172"/>
-            <w:r>
-              <w:rPr>
-                <w:highlight w:val="yellow"/>
-                <w:lang w:val="en-GB"/>
-              </w:rPr>
-              <w:t>except</w:t>
-            </w:r>
-            <w:r>
-              <w:rPr>
-                <w:highlight w:val="yellow"/>
-                <w:lang w:val="en-GB"/>
-              </w:rPr>
-              <w:t xml:space="preserve"> units MUST be reported in the Metadata Section</w:t>
-            </w:r>
-            <w:r>
-              <w:rPr>
-                <w:lang w:val="en-GB"/>
-              </w:rPr>
-              <w:t xml:space="preserve"> (“</w:t>
-            </w:r>
-            <w:r>
-              <w:rPr>
-                <w:highlight w:val="yellow"/>
-                <w:lang w:val="en-GB"/>
-              </w:rPr>
-              <w:t>XXXX</w:t>
-            </w:r>
-            <w:r>
-              <w:rPr>
-                <w:lang w:val="en-GB"/>
-              </w:rPr>
-              <w:t xml:space="preserve">”). </w:t>
-            </w:r>
-            <w:commentRangeEnd w:id="172"/>
-            <w:r>
-              <w:rPr>
-                <w:rStyle w:val="CommentReference"/>
-              </w:rPr>
-              <w:commentReference w:id="172"/>
+              <w:t xml:space="preserve">. </w:t>
             </w:r>
             <w:r>
               <w:rPr>
@@ -36286,6 +36182,7 @@
                 <w:lang w:val="en-GB"/>
               </w:rPr>
             </w:pPr>
+            <w:commentRangeStart w:id="170"/>
             <w:r>
               <w:rPr>
                 <w:lang w:val="en-GB"/>
@@ -36297,6 +36194,13 @@
                 <w:lang w:val="en-GB"/>
               </w:rPr>
               <w:t xml:space="preserve"> List</w:t>
+            </w:r>
+            <w:commentRangeEnd w:id="170"/>
+            <w:r>
+              <w:rPr>
+                <w:rStyle w:val="CommentReference"/>
+              </w:rPr>
+              <w:commentReference w:id="170"/>
             </w:r>
           </w:p>
         </w:tc>
@@ -36449,7 +36353,6 @@
         <w:rPr>
           <w:lang w:val="en-GB"/>
         </w:rPr>
-        <w:lastRenderedPageBreak/>
         <w:t>reliability</w:t>
       </w:r>
     </w:p>
@@ -36512,18 +36415,25 @@
               <w:rPr>
                 <w:lang w:val="en-GB"/>
               </w:rPr>
-              <w:t xml:space="preserve">By default, the following system is used. </w:t>
-            </w:r>
-          </w:p>
-          <w:p>
-            <w:pPr>
-              <w:rPr>
-                <w:lang w:val="en-GB"/>
-              </w:rPr>
-            </w:pPr>
-          </w:p>
-          <w:p>
-            <w:commentRangeStart w:id="173"/>
+              <w:t xml:space="preserve">By default, the following </w:t>
+            </w:r>
+            <w:r>
+              <w:rPr>
+                <w:lang w:val="en-GB"/>
+              </w:rPr>
+              <w:lastRenderedPageBreak/>
+              <w:t xml:space="preserve">system is used. </w:t>
+            </w:r>
+          </w:p>
+          <w:p>
+            <w:pPr>
+              <w:rPr>
+                <w:lang w:val="en-GB"/>
+              </w:rPr>
+            </w:pPr>
+          </w:p>
+          <w:p>
+            <w:commentRangeStart w:id="172"/>
             <w:r>
               <w:rPr>
                 <w:lang w:val="en-GB"/>
@@ -36610,12 +36520,12 @@
             <w:r>
               <w:t>These MAY be replaced using a suitable CV term in the Metadata section e.g. to use MSI recommendation levels.</w:t>
             </w:r>
-            <w:commentRangeEnd w:id="173"/>
+            <w:commentRangeEnd w:id="172"/>
             <w:r>
               <w:rPr>
                 <w:rStyle w:val="CommentReference"/>
               </w:rPr>
-              <w:commentReference w:id="173"/>
+              <w:commentReference w:id="172"/>
             </w:r>
             <w:r>
               <w:t xml:space="preserve"> </w:t>
@@ -36664,6 +36574,7 @@
                 <w:b/>
                 <w:lang w:val="en-GB"/>
               </w:rPr>
+              <w:lastRenderedPageBreak/>
               <w:t>Type:</w:t>
             </w:r>
           </w:p>
@@ -36720,7 +36631,7 @@
                 <w:rFonts w:cs="Courier New"/>
               </w:rPr>
             </w:pPr>
-            <w:commentRangeStart w:id="174"/>
+            <w:commentRangeStart w:id="173"/>
             <w:r>
               <w:rPr>
                 <w:rFonts w:ascii="Arial" w:hAnsi="Arial" w:cs="Arial"/>
@@ -36730,14 +36641,14 @@
               </w:rPr>
               <w:t>FALSE</w:t>
             </w:r>
-            <w:commentRangeEnd w:id="174"/>
+            <w:commentRangeEnd w:id="173"/>
             <w:r>
               <w:rPr>
                 <w:rStyle w:val="CommentReference"/>
                 <w:rFonts w:ascii="Arial" w:hAnsi="Arial"/>
                 <w:lang w:val="en-US"/>
               </w:rPr>
-              <w:commentReference w:id="174"/>
+              <w:commentReference w:id="173"/>
             </w:r>
           </w:p>
         </w:tc>
@@ -36878,7 +36789,7 @@
                 <w:lang w:val="en-GB"/>
               </w:rPr>
             </w:pPr>
-            <w:commentRangeStart w:id="175"/>
+            <w:commentRangeStart w:id="174"/>
             <w:r>
               <w:rPr>
                 <w:lang w:val="en-GB"/>
@@ -36915,12 +36826,12 @@
               </w:rPr>
               <w:t xml:space="preserve"> entry).</w:t>
             </w:r>
-            <w:commentRangeEnd w:id="175"/>
+            <w:commentRangeEnd w:id="174"/>
             <w:r>
               <w:rPr>
                 <w:rStyle w:val="CommentReference"/>
               </w:rPr>
-              <w:commentReference w:id="175"/>
+              <w:commentReference w:id="174"/>
             </w:r>
             <w:r>
               <w:rPr>
@@ -37110,7 +37021,7 @@
           <w:lang w:val="en-GB"/>
         </w:rPr>
       </w:pPr>
-      <w:commentRangeStart w:id="176"/>
+      <w:commentRangeStart w:id="175"/>
       <w:r>
         <w:rPr>
           <w:lang w:val="en-GB"/>
@@ -37558,7 +37469,7 @@
           </w:p>
         </w:tc>
       </w:tr>
-      <w:commentRangeEnd w:id="176"/>
+      <w:commentRangeEnd w:id="175"/>
       <w:tr>
         <w:tc>
           <w:tcPr>
@@ -37576,7 +37487,7 @@
               <w:rPr>
                 <w:rStyle w:val="CommentReference"/>
               </w:rPr>
-              <w:commentReference w:id="176"/>
+              <w:commentReference w:id="175"/>
             </w:r>
             <w:r>
               <w:rPr>
@@ -37811,7 +37722,6 @@
         <w:rPr>
           <w:lang w:val="en-GB"/>
         </w:rPr>
-        <w:lastRenderedPageBreak/>
         <w:t>smallmolecule_abundance_</w:t>
       </w:r>
       <w:r>
@@ -37882,7 +37792,7 @@
                 <w:lang w:val="en-GB"/>
               </w:rPr>
             </w:pPr>
-            <w:commentRangeStart w:id="177"/>
+            <w:commentRangeStart w:id="176"/>
             <w:r>
               <w:rPr>
                 <w:lang w:val="en-GB"/>
@@ -37913,12 +37823,12 @@
               </w:rPr>
               <w:t xml:space="preserve">. </w:t>
             </w:r>
-            <w:commentRangeEnd w:id="177"/>
+            <w:commentRangeEnd w:id="176"/>
             <w:r>
               <w:rPr>
                 <w:rStyle w:val="CommentReference"/>
               </w:rPr>
-              <w:commentReference w:id="177"/>
+              <w:commentReference w:id="176"/>
             </w:r>
           </w:p>
         </w:tc>
@@ -37982,6 +37892,7 @@
                 <w:b/>
                 <w:lang w:val="en-GB"/>
               </w:rPr>
+              <w:lastRenderedPageBreak/>
               <w:t>Is Nullable:</w:t>
             </w:r>
           </w:p>
@@ -38520,7 +38431,7 @@
               </w:rPr>
               <w:t xml:space="preserve">The </w:t>
             </w:r>
-            <w:commentRangeStart w:id="178"/>
+            <w:commentRangeStart w:id="177"/>
             <w:r>
               <w:rPr>
                 <w:lang w:val="en-GB"/>
@@ -38539,12 +38450,12 @@
               </w:rPr>
               <w:t xml:space="preserve"> </w:t>
             </w:r>
-            <w:commentRangeEnd w:id="178"/>
+            <w:commentRangeEnd w:id="177"/>
             <w:r>
               <w:rPr>
                 <w:rStyle w:val="CommentReference"/>
               </w:rPr>
-              <w:commentReference w:id="178"/>
+              <w:commentReference w:id="177"/>
             </w:r>
             <w:r>
               <w:rPr>
@@ -38914,7 +38825,7 @@
               </w:rPr>
               <w:t xml:space="preserve">. </w:t>
             </w:r>
-            <w:commentRangeStart w:id="179"/>
+            <w:commentRangeStart w:id="178"/>
             <w:r>
               <w:rPr>
                 <w:lang w:val="en-GB"/>
@@ -39026,12 +38937,12 @@
               </w:rPr>
               <w:t xml:space="preserve"> Spaces within the parameter’s name MUST be replaced by ‘_’.</w:t>
             </w:r>
-            <w:commentRangeEnd w:id="179"/>
+            <w:commentRangeEnd w:id="178"/>
             <w:r>
               <w:rPr>
                 <w:rStyle w:val="CommentReference"/>
               </w:rPr>
-              <w:commentReference w:id="179"/>
+              <w:commentReference w:id="178"/>
             </w:r>
           </w:p>
         </w:tc>
@@ -39371,11 +39282,12 @@
           <w:lang w:val="en-GB"/>
         </w:rPr>
       </w:pPr>
-      <w:bookmarkStart w:id="180" w:name="_Toc489862758"/>
-      <w:r>
-        <w:rPr>
-          <w:lang w:val="en-GB"/>
-        </w:rPr>
+      <w:bookmarkStart w:id="179" w:name="_Toc489862758"/>
+      <w:r>
+        <w:rPr>
+          <w:lang w:val="en-GB"/>
+        </w:rPr>
+        <w:lastRenderedPageBreak/>
         <w:t>Small Molecule</w:t>
       </w:r>
       <w:r>
@@ -39390,7 +39302,7 @@
         </w:rPr>
         <w:t xml:space="preserve"> Section</w:t>
       </w:r>
-      <w:bookmarkEnd w:id="180"/>
+      <w:bookmarkEnd w:id="179"/>
     </w:p>
     <w:p>
       <w:pPr>
@@ -39451,14 +39363,7 @@
         <w:rPr>
           <w:lang w:val="en-GB"/>
         </w:rPr>
-        <w:t xml:space="preserve"> charge state of a </w:t>
-      </w:r>
-      <w:r>
-        <w:rPr>
-          <w:lang w:val="en-GB"/>
-        </w:rPr>
-        <w:lastRenderedPageBreak/>
-        <w:t>molecu</w:t>
+        <w:t xml:space="preserve"> charge state of a molecu</w:t>
       </w:r>
       <w:r>
         <w:rPr>
@@ -40789,6 +40694,7 @@
         <w:rPr>
           <w:lang w:val="en-GB"/>
         </w:rPr>
+        <w:lastRenderedPageBreak/>
         <w:t>adduct_ion</w:t>
       </w:r>
     </w:p>
@@ -40841,7 +40747,7 @@
                 <w:lang w:val="en-GB"/>
               </w:rPr>
             </w:pPr>
-            <w:commentRangeStart w:id="181"/>
+            <w:commentRangeStart w:id="180"/>
             <w:r>
               <w:rPr>
                 <w:lang w:val="en-GB"/>
@@ -40869,12 +40775,12 @@
               </w:rPr>
               <w:t>.</w:t>
             </w:r>
-            <w:commentRangeEnd w:id="181"/>
+            <w:commentRangeEnd w:id="180"/>
             <w:r>
               <w:rPr>
                 <w:rStyle w:val="CommentReference"/>
               </w:rPr>
-              <w:commentReference w:id="181"/>
+              <w:commentReference w:id="180"/>
             </w:r>
           </w:p>
         </w:tc>
@@ -40897,7 +40803,6 @@
                 <w:b/>
                 <w:lang w:val="en-GB"/>
               </w:rPr>
-              <w:lastRenderedPageBreak/>
               <w:t>Type:</w:t>
             </w:r>
           </w:p>
@@ -41678,15 +41583,15 @@
           <w:lang w:val="en-GB"/>
         </w:rPr>
       </w:pPr>
+      <w:commentRangeStart w:id="181"/>
       <w:commentRangeStart w:id="182"/>
-      <w:commentRangeStart w:id="183"/>
       <w:r>
         <w:rPr>
           <w:lang w:val="en-GB"/>
         </w:rPr>
         <w:t>retention_time_start</w:t>
       </w:r>
-      <w:commentRangeEnd w:id="182"/>
+      <w:commentRangeEnd w:id="181"/>
       <w:r>
         <w:rPr>
           <w:rStyle w:val="CommentReference"/>
@@ -41694,9 +41599,9 @@
           <w:b w:val="0"/>
           <w:bCs w:val="0"/>
         </w:rPr>
-        <w:commentReference w:id="182"/>
-      </w:r>
-      <w:commentRangeEnd w:id="183"/>
+        <w:commentReference w:id="181"/>
+      </w:r>
+      <w:commentRangeEnd w:id="182"/>
       <w:r>
         <w:rPr>
           <w:rStyle w:val="CommentReference"/>
@@ -41704,7 +41609,7 @@
           <w:b w:val="0"/>
           <w:bCs w:val="0"/>
         </w:rPr>
-        <w:commentReference w:id="183"/>
+        <w:commentReference w:id="182"/>
       </w:r>
     </w:p>
     <w:tbl>
@@ -42356,7 +42261,7 @@
               </w:rPr>
               <w:t xml:space="preserve">assay described in the metadata section MUST be reported. </w:t>
             </w:r>
-            <w:commentRangeStart w:id="184"/>
+            <w:commentRangeStart w:id="183"/>
             <w:r>
               <w:rPr>
                 <w:lang w:val="en-GB"/>
@@ -42369,12 +42274,12 @@
               </w:rPr>
               <w:t xml:space="preserve">. </w:t>
             </w:r>
-            <w:commentRangeEnd w:id="184"/>
+            <w:commentRangeEnd w:id="183"/>
             <w:r>
               <w:rPr>
                 <w:rStyle w:val="CommentReference"/>
               </w:rPr>
-              <w:commentReference w:id="184"/>
+              <w:commentReference w:id="183"/>
             </w:r>
           </w:p>
         </w:tc>
@@ -42483,6 +42388,7 @@
                 <w:b/>
                 <w:lang w:val="en-GB"/>
               </w:rPr>
+              <w:lastRenderedPageBreak/>
               <w:t>Example:</w:t>
             </w:r>
           </w:p>
@@ -42648,12 +42554,6 @@
                 <w:lang w:val="en-GB"/>
               </w:rPr>
               <w:br/>
-            </w:r>
-            <w:r>
-              <w:rPr>
-                <w:lang w:val="en-GB"/>
-              </w:rPr>
-              <w:lastRenderedPageBreak/>
               <w:t>Additional columns can be added to the end of the small molecule</w:t>
             </w:r>
             <w:r>
@@ -42806,7 +42706,6 @@
                 <w:b/>
                 <w:lang w:val="en-GB"/>
               </w:rPr>
-              <w:lastRenderedPageBreak/>
               <w:t>Type:</w:t>
             </w:r>
           </w:p>
@@ -43241,14 +43140,14 @@
           <w:lang w:val="en-GB"/>
         </w:rPr>
       </w:pPr>
-      <w:bookmarkStart w:id="185" w:name="_Toc489862759"/>
+      <w:bookmarkStart w:id="184" w:name="_Toc489862759"/>
       <w:r>
         <w:rPr>
           <w:lang w:val="en-GB"/>
         </w:rPr>
         <w:t>Small Molecule Evidence (SME) Section</w:t>
       </w:r>
-      <w:bookmarkEnd w:id="185"/>
+      <w:bookmarkEnd w:id="184"/>
     </w:p>
     <w:p>
       <w:pPr>
@@ -46365,14 +46264,14 @@
           <w:lang w:val="en-GB"/>
         </w:rPr>
       </w:pPr>
-      <w:commentRangeStart w:id="186"/>
+      <w:commentRangeStart w:id="185"/>
       <w:r>
         <w:rPr>
           <w:lang w:val="en-GB"/>
         </w:rPr>
         <w:t>charge</w:t>
       </w:r>
-      <w:commentRangeEnd w:id="186"/>
+      <w:commentRangeEnd w:id="185"/>
       <w:r>
         <w:rPr>
           <w:rStyle w:val="CommentReference"/>
@@ -46380,7 +46279,7 @@
           <w:b w:val="0"/>
           <w:bCs w:val="0"/>
         </w:rPr>
-        <w:commentReference w:id="186"/>
+        <w:commentReference w:id="185"/>
       </w:r>
     </w:p>
     <w:tbl>
@@ -47438,14 +47337,14 @@
           <w:lang w:val="en-GB"/>
         </w:rPr>
       </w:pPr>
-      <w:commentRangeStart w:id="187"/>
+      <w:commentRangeStart w:id="186"/>
       <w:r>
         <w:rPr>
           <w:lang w:val="en-GB"/>
         </w:rPr>
         <w:t>spectra_ref</w:t>
       </w:r>
-      <w:commentRangeEnd w:id="187"/>
+      <w:commentRangeEnd w:id="186"/>
       <w:r>
         <w:rPr>
           <w:rStyle w:val="CommentReference"/>
@@ -47453,7 +47352,7 @@
           <w:b w:val="0"/>
           <w:bCs w:val="0"/>
         </w:rPr>
-        <w:commentReference w:id="187"/>
+        <w:commentReference w:id="186"/>
       </w:r>
     </w:p>
     <w:tbl>
@@ -47801,7 +47700,7 @@
                 <w:rFonts w:cs="Courier New"/>
               </w:rPr>
             </w:pPr>
-            <w:commentRangeStart w:id="188"/>
+            <w:commentRangeStart w:id="187"/>
             <w:r>
               <w:rPr>
                 <w:rFonts w:ascii="Arial" w:hAnsi="Arial" w:cs="Arial"/>
@@ -47811,14 +47710,14 @@
               </w:rPr>
               <w:t>FALSE</w:t>
             </w:r>
-            <w:commentRangeEnd w:id="188"/>
+            <w:commentRangeEnd w:id="187"/>
             <w:r>
               <w:rPr>
                 <w:rStyle w:val="CommentReference"/>
                 <w:rFonts w:ascii="Arial" w:hAnsi="Arial"/>
                 <w:lang w:val="en-US"/>
               </w:rPr>
-              <w:commentReference w:id="188"/>
+              <w:commentReference w:id="187"/>
             </w:r>
           </w:p>
         </w:tc>
@@ -48139,7 +48038,7 @@
                 <w:rFonts w:cs="Courier New"/>
               </w:rPr>
             </w:pPr>
-            <w:commentRangeStart w:id="189"/>
+            <w:commentRangeStart w:id="188"/>
             <w:r>
               <w:rPr>
                 <w:rFonts w:ascii="Arial" w:hAnsi="Arial" w:cs="Arial"/>
@@ -48149,14 +48048,14 @@
               </w:rPr>
               <w:t>FALSE</w:t>
             </w:r>
-            <w:commentRangeEnd w:id="189"/>
+            <w:commentRangeEnd w:id="188"/>
             <w:r>
               <w:rPr>
                 <w:rStyle w:val="CommentReference"/>
                 <w:rFonts w:ascii="Arial" w:hAnsi="Arial"/>
                 <w:lang w:val="en-US"/>
               </w:rPr>
-              <w:commentReference w:id="189"/>
+              <w:commentReference w:id="188"/>
             </w:r>
           </w:p>
         </w:tc>
@@ -49636,16 +49535,16 @@
       <w:pPr>
         <w:pStyle w:val="Heading1"/>
       </w:pPr>
-      <w:bookmarkStart w:id="190" w:name="_Toc489862760"/>
-      <w:bookmarkStart w:id="191" w:name="_Toc111817895"/>
-      <w:bookmarkStart w:id="192" w:name="_Toc118017570"/>
+      <w:bookmarkStart w:id="189" w:name="_Toc489862760"/>
+      <w:bookmarkStart w:id="190" w:name="_Toc111817895"/>
+      <w:bookmarkStart w:id="191" w:name="_Toc118017570"/>
       <w:r>
         <w:t>Non-</w:t>
       </w:r>
       <w:r>
         <w:t>supported use cases</w:t>
       </w:r>
-      <w:bookmarkEnd w:id="190"/>
+      <w:bookmarkEnd w:id="189"/>
     </w:p>
     <w:p>
       <w:pPr>
@@ -49704,11 +49603,11 @@
       <w:pPr>
         <w:pStyle w:val="Heading1"/>
       </w:pPr>
-      <w:bookmarkStart w:id="193" w:name="_Toc489862761"/>
+      <w:bookmarkStart w:id="192" w:name="_Toc489862761"/>
       <w:r>
         <w:t>Conclusions</w:t>
       </w:r>
-      <w:bookmarkEnd w:id="193"/>
+      <w:bookmarkEnd w:id="192"/>
     </w:p>
     <w:p/>
     <w:p>
@@ -49798,12 +49697,12 @@
       <w:pPr>
         <w:pStyle w:val="Heading1"/>
       </w:pPr>
-      <w:bookmarkStart w:id="194" w:name="_Toc489862762"/>
-      <w:commentRangeStart w:id="195"/>
+      <w:bookmarkStart w:id="193" w:name="_Toc489862762"/>
+      <w:commentRangeStart w:id="194"/>
       <w:r>
         <w:t xml:space="preserve">Authors </w:t>
       </w:r>
-      <w:commentRangeEnd w:id="195"/>
+      <w:commentRangeEnd w:id="194"/>
       <w:r>
         <w:rPr>
           <w:rStyle w:val="CommentReference"/>
@@ -49811,12 +49710,12 @@
           <w:bCs w:val="0"/>
           <w:kern w:val="0"/>
         </w:rPr>
-        <w:commentReference w:id="195"/>
-      </w:r>
-      <w:bookmarkEnd w:id="194"/>
-    </w:p>
+        <w:commentReference w:id="194"/>
+      </w:r>
+      <w:bookmarkEnd w:id="193"/>
+    </w:p>
+    <w:bookmarkEnd w:id="190"/>
     <w:bookmarkEnd w:id="191"/>
-    <w:bookmarkEnd w:id="192"/>
     <w:p>
       <w:pPr>
         <w:jc w:val="both"/>
@@ -49988,11 +49887,11 @@
       <w:pPr>
         <w:pStyle w:val="Heading1"/>
       </w:pPr>
-      <w:bookmarkStart w:id="196" w:name="_Toc489862763"/>
+      <w:bookmarkStart w:id="195" w:name="_Toc489862763"/>
       <w:r>
         <w:t>Contributors</w:t>
       </w:r>
-      <w:bookmarkEnd w:id="196"/>
+      <w:bookmarkEnd w:id="195"/>
     </w:p>
     <w:p>
       <w:pPr>
@@ -50538,13 +50437,13 @@
       <w:pPr>
         <w:pStyle w:val="Heading1"/>
       </w:pPr>
-      <w:bookmarkStart w:id="197" w:name="_Toc489862764"/>
-      <w:commentRangeStart w:id="198"/>
+      <w:bookmarkStart w:id="196" w:name="_Toc489862764"/>
+      <w:commentRangeStart w:id="197"/>
       <w:r>
         <w:t>References</w:t>
       </w:r>
-      <w:bookmarkEnd w:id="197"/>
-      <w:commentRangeEnd w:id="198"/>
+      <w:bookmarkEnd w:id="196"/>
+      <w:commentRangeEnd w:id="197"/>
       <w:r>
         <w:rPr>
           <w:rStyle w:val="CommentReference"/>
@@ -50552,7 +50451,7 @@
           <w:bCs w:val="0"/>
           <w:kern w:val="0"/>
         </w:rPr>
-        <w:commentReference w:id="198"/>
+        <w:commentReference w:id="197"/>
       </w:r>
     </w:p>
     <w:p>
@@ -50771,10 +50670,10 @@
         <w:pStyle w:val="LightGrid-Accent31"/>
         <w:jc w:val="both"/>
       </w:pPr>
-      <w:bookmarkStart w:id="199" w:name="_Toc526008660"/>
-      <w:bookmarkStart w:id="200" w:name="_Toc153690678"/>
-      <w:bookmarkStart w:id="201" w:name="_Toc155584023"/>
-      <w:bookmarkStart w:id="202" w:name="_Toc156877875"/>
+      <w:bookmarkStart w:id="198" w:name="_Toc526008660"/>
+      <w:bookmarkStart w:id="199" w:name="_Toc153690678"/>
+      <w:bookmarkStart w:id="200" w:name="_Toc155584023"/>
+      <w:bookmarkStart w:id="201" w:name="_Toc156877875"/>
     </w:p>
     <w:p>
       <w:pPr>
@@ -50783,15 +50682,15 @@
       <w:r>
         <w:t xml:space="preserve"> </w:t>
       </w:r>
-      <w:bookmarkStart w:id="203" w:name="_Toc489862765"/>
+      <w:bookmarkStart w:id="202" w:name="_Toc489862765"/>
       <w:r>
         <w:t>Intellectual Property Statement</w:t>
       </w:r>
+      <w:bookmarkEnd w:id="198"/>
       <w:bookmarkEnd w:id="199"/>
       <w:bookmarkEnd w:id="200"/>
       <w:bookmarkEnd w:id="201"/>
       <w:bookmarkEnd w:id="202"/>
-      <w:bookmarkEnd w:id="203"/>
     </w:p>
     <w:p>
       <w:pPr>
@@ -50870,11 +50769,11 @@
         </w:numPr>
         <w:ind w:left="360" w:hanging="360"/>
       </w:pPr>
-      <w:bookmarkStart w:id="204" w:name="_Toc489862766"/>
+      <w:bookmarkStart w:id="203" w:name="_Toc489862766"/>
       <w:r>
         <w:t>TradeMark Section</w:t>
       </w:r>
-      <w:bookmarkEnd w:id="204"/>
+      <w:bookmarkEnd w:id="203"/>
     </w:p>
     <w:p>
       <w:pPr>
@@ -50915,17 +50814,17 @@
           <w:numId w:val="0"/>
         </w:numPr>
       </w:pPr>
-      <w:bookmarkStart w:id="205" w:name="_Toc153687291"/>
-      <w:bookmarkStart w:id="206" w:name="_Toc155584024"/>
-      <w:bookmarkStart w:id="207" w:name="_Toc156877876"/>
-      <w:bookmarkStart w:id="208" w:name="_Toc489862767"/>
+      <w:bookmarkStart w:id="204" w:name="_Toc153687291"/>
+      <w:bookmarkStart w:id="205" w:name="_Toc155584024"/>
+      <w:bookmarkStart w:id="206" w:name="_Toc156877876"/>
+      <w:bookmarkStart w:id="207" w:name="_Toc489862767"/>
       <w:r>
         <w:t>Copyright Notice</w:t>
       </w:r>
+      <w:bookmarkEnd w:id="204"/>
       <w:bookmarkEnd w:id="205"/>
       <w:bookmarkEnd w:id="206"/>
       <w:bookmarkEnd w:id="207"/>
-      <w:bookmarkEnd w:id="208"/>
     </w:p>
     <w:p>
       <w:pPr>
@@ -50986,12 +50885,12 @@
       <w:r>
         <w:t>This document and the information contained herein is provided on an "AS IS" basis and THE PROTEOMICS STANDARDS INITIATIVE DISCLAIMS ALL WARRANTIES, EXPRESS OR IMPLIED, INCLUDING BUT NOT LIMITED TO ANY WARRANTY THAT THE USE OF THE INFORMATION HEREIN WILL NOT INFRINGE ANY RIGHTS OR ANY IMPLIED WARRANTIES OF MERCHANTABILITY OR FITNESS FOR A PARTICULAR PURPOSE."</w:t>
       </w:r>
-      <w:bookmarkStart w:id="209" w:name="29"/>
-      <w:bookmarkStart w:id="210" w:name="30"/>
-      <w:bookmarkStart w:id="211" w:name="31"/>
+      <w:bookmarkStart w:id="208" w:name="29"/>
+      <w:bookmarkStart w:id="209" w:name="30"/>
+      <w:bookmarkStart w:id="210" w:name="31"/>
+      <w:bookmarkEnd w:id="208"/>
       <w:bookmarkEnd w:id="209"/>
       <w:bookmarkEnd w:id="210"/>
-      <w:bookmarkEnd w:id="211"/>
     </w:p>
     <w:sectPr>
       <w:headerReference w:type="default" r:id="rId33"/>
@@ -51480,7 +51379,7 @@
       </w:r>
     </w:p>
   </w:comment>
-  <w:comment w:id="169" w:author="Jones, Andy" w:date="2016-07-05T15:37:00Z" w:initials="JA">
+  <w:comment w:id="168" w:author="Jones, Andy" w:date="2016-08-25T13:37:00Z" w:initials="JA">
     <w:p>
       <w:pPr>
         <w:pStyle w:val="CommentText"/>
@@ -51492,11 +51391,11 @@
         <w:annotationRef/>
       </w:r>
       <w:r>
-        <w:t>To work through some example as to whether this is sensible</w:t>
+        <w:t>Same cardinality as IDs above</w:t>
       </w:r>
     </w:p>
   </w:comment>
-  <w:comment w:id="170" w:author="Jones, Andy" w:date="2016-08-25T13:37:00Z" w:initials="JA">
+  <w:comment w:id="169" w:author="Jones, Andy" w:date="2016-07-05T14:00:00Z" w:initials="JA">
     <w:p>
       <w:pPr>
         <w:pStyle w:val="CommentText"/>
@@ -51508,11 +51407,11 @@
         <w:annotationRef/>
       </w:r>
       <w:r>
-        <w:t>Same cardinality as IDs above</w:t>
+        <w:t>Possible addition to Metadata section to describe how RT values are reported in this section</w:t>
       </w:r>
     </w:p>
   </w:comment>
-  <w:comment w:id="171" w:author="Jones, Andy" w:date="2016-07-05T14:00:00Z" w:initials="JA">
+  <w:comment w:id="170" w:author="Andy Jones" w:date="2017-08-23T13:41:00Z" w:initials="AJ">
     <w:p>
       <w:pPr>
         <w:pStyle w:val="CommentText"/>
@@ -51524,11 +51423,13 @@
         <w:annotationRef/>
       </w:r>
       <w:r>
-        <w:t>Possible addition to Metadata section to describe how RT values are reported in this section</w:t>
-      </w:r>
+        <w:t>Joel to insert a regex here.</w:t>
+      </w:r>
+      <w:bookmarkStart w:id="171" w:name="_GoBack"/>
+      <w:bookmarkEnd w:id="171"/>
     </w:p>
   </w:comment>
-  <w:comment w:id="172" w:author="Jones, Andy" w:date="2016-08-25T13:44:00Z" w:initials="JA">
+  <w:comment w:id="172" w:author="Jones, Andy" w:date="2016-08-25T13:57:00Z" w:initials="JA">
     <w:p>
       <w:pPr>
         <w:pStyle w:val="CommentText"/>
@@ -51540,11 +51441,11 @@
         <w:annotationRef/>
       </w:r>
       <w:r>
-        <w:t>Need to clarify how this done</w:t>
+        <w:t>ACTION: Steffen to circulate MSI list to us for discussion about it going into PSI-MS Cv</w:t>
       </w:r>
     </w:p>
   </w:comment>
-  <w:comment w:id="173" w:author="Jones, Andy" w:date="2016-08-25T13:57:00Z" w:initials="JA">
+  <w:comment w:id="173" w:author="Jones, Andy" w:date="2016-08-25T13:58:00Z" w:initials="JA">
     <w:p>
       <w:pPr>
         <w:pStyle w:val="CommentText"/>
@@ -51556,11 +51457,11 @@
         <w:annotationRef/>
       </w:r>
       <w:r>
-        <w:t>ACTION: Steffen to circulate MSI list to us for discussion about it going into PSI-MS Cv</w:t>
+        <w:t>May be cases where software does not want to assign it. If we stick with nullable = FALSE, need to have a default code for such packages</w:t>
       </w:r>
     </w:p>
   </w:comment>
-  <w:comment w:id="174" w:author="Jones, Andy" w:date="2016-08-25T13:58:00Z" w:initials="JA">
+  <w:comment w:id="174" w:author="Jones, Andy" w:date="2016-08-25T14:03:00Z" w:initials="JA">
     <w:p>
       <w:pPr>
         <w:pStyle w:val="CommentText"/>
@@ -51572,7 +51473,7 @@
         <w:annotationRef/>
       </w:r>
       <w:r>
-        <w:t>May be cases where software does not want to assign it. If we stick with nullable = FALSE, need to have a default code for such packages</w:t>
+        <w:t>Should be a list as above</w:t>
       </w:r>
     </w:p>
   </w:comment>
@@ -51588,11 +51489,11 @@
         <w:annotationRef/>
       </w:r>
       <w:r>
-        <w:t>Should be a list as above</w:t>
+        <w:t>Needs more discussion and cleaning up of examples</w:t>
       </w:r>
     </w:p>
   </w:comment>
-  <w:comment w:id="176" w:author="Jones, Andy" w:date="2016-08-25T14:03:00Z" w:initials="JA">
+  <w:comment w:id="176" w:author="Jones, Andy" w:date="2016-09-07T15:09:00Z" w:initials="JA">
     <w:p>
       <w:pPr>
         <w:pStyle w:val="CommentText"/>
@@ -51604,11 +51505,24 @@
         <w:annotationRef/>
       </w:r>
       <w:r>
-        <w:t>Needs more discussion and cleaning up of examples</w:t>
+        <w:t>Decided to review text in 5.9 around null versus zero – needs another clean up, so it is clear that non measured is “null”</w:t>
+      </w:r>
+    </w:p>
+    <w:p>
+      <w:pPr>
+        <w:pStyle w:val="CommentText"/>
+      </w:pPr>
+    </w:p>
+    <w:p>
+      <w:pPr>
+        <w:pStyle w:val="CommentText"/>
+      </w:pPr>
+      <w:r>
+        <w:t>And not calculable should be “NaN”</w:t>
       </w:r>
     </w:p>
   </w:comment>
-  <w:comment w:id="177" w:author="Jones, Andy" w:date="2016-09-07T15:09:00Z" w:initials="JA">
+  <w:comment w:id="177" w:author="Jones, Andy" w:date="2016-07-05T10:40:00Z" w:initials="JA">
     <w:p>
       <w:pPr>
         <w:pStyle w:val="CommentText"/>
@@ -51620,7 +51534,7 @@
         <w:annotationRef/>
       </w:r>
       <w:r>
-        <w:t>Decided to review text in 5.9 around null versus zero – needs another clean up, so it is clear that non measured is “null”</w:t>
+        <w:t>Preferred over std_dev and standard error</w:t>
       </w:r>
     </w:p>
     <w:p>
@@ -51633,11 +51547,11 @@
         <w:pStyle w:val="CommentText"/>
       </w:pPr>
       <w:r>
-        <w:t>And not calculable should be “NaN”</w:t>
+        <w:t>To be discussed whether this is wanted at all</w:t>
       </w:r>
     </w:p>
   </w:comment>
-  <w:comment w:id="178" w:author="Jones, Andy" w:date="2016-07-05T10:40:00Z" w:initials="JA">
+  <w:comment w:id="178" w:author="Jones, Andy" w:date="2016-09-07T15:13:00Z" w:initials="JA">
     <w:p>
       <w:pPr>
         <w:pStyle w:val="CommentText"/>
@@ -51649,7 +51563,7 @@
         <w:annotationRef/>
       </w:r>
       <w:r>
-        <w:t>Preferred over std_dev and standard error</w:t>
+        <w:t>Review docs for how to insert userParams with an example</w:t>
       </w:r>
     </w:p>
     <w:p>
@@ -51661,12 +51575,17 @@
       <w:pPr>
         <w:pStyle w:val="CommentText"/>
       </w:pPr>
-      <w:r>
-        <w:t>To be discussed whether this is wanted at all</w:t>
+    </w:p>
+    <w:p>
+      <w:pPr>
+        <w:pStyle w:val="CommentText"/>
+      </w:pPr>
+      <w:r>
+        <w:t>Do we want to state that only PSI-MS can be used here, or any CV / ontology?</w:t>
       </w:r>
     </w:p>
   </w:comment>
-  <w:comment w:id="179" w:author="Jones, Andy" w:date="2016-09-07T15:13:00Z" w:initials="JA">
+  <w:comment w:id="180" w:author="Jones, Andy" w:date="2017-08-20T13:28:00Z" w:initials="JA">
     <w:p>
       <w:pPr>
         <w:pStyle w:val="CommentText"/>
@@ -51678,13 +51597,24 @@
         <w:annotationRef/>
       </w:r>
       <w:r>
-        <w:t>Review docs for how to insert userParams with an example</w:t>
-      </w:r>
-    </w:p>
+        <w:t>Add URL to these recommendations?</w:t>
+      </w:r>
+    </w:p>
+  </w:comment>
+  <w:comment w:id="181" w:author="Jones, Andy" w:date="2016-07-05T11:25:00Z" w:initials="JA">
     <w:p>
       <w:pPr>
         <w:pStyle w:val="CommentText"/>
       </w:pPr>
+      <w:r>
+        <w:rPr>
+          <w:rStyle w:val="CommentReference"/>
+        </w:rPr>
+        <w:annotationRef/>
+      </w:r>
+      <w:r>
+        <w:t>Note a change in practice from the Peptide section.</w:t>
+      </w:r>
     </w:p>
     <w:p>
       <w:pPr>
@@ -51696,11 +51626,11 @@
         <w:pStyle w:val="CommentText"/>
       </w:pPr>
       <w:r>
-        <w:t>Do we want to state that only PSI-MS can be used here, or any CV / ontology?</w:t>
+        <w:t>May suggest this is a better system for Peptides as well. For MS1 quant, this system is cleanest. There is only a problem for MS2 quant where elution profile of a peptide may not be known.</w:t>
       </w:r>
     </w:p>
   </w:comment>
-  <w:comment w:id="181" w:author="Jones, Andy" w:date="2017-08-20T13:28:00Z" w:initials="JA">
+  <w:comment w:id="182" w:author="Jones, Andy" w:date="2017-08-20T13:30:00Z" w:initials="JA">
     <w:p>
       <w:pPr>
         <w:pStyle w:val="CommentText"/>
@@ -51712,11 +51642,11 @@
         <w:annotationRef/>
       </w:r>
       <w:r>
-        <w:t>Add URL to these recommendations?</w:t>
+        <w:t>I re-read the peptide part. The window is specified by two bar separated values for start and end. This achieves essentially the same thing, so not obvious we need to change practice. Agree to use the mzTab 1.0 encoding?</w:t>
       </w:r>
     </w:p>
   </w:comment>
-  <w:comment w:id="182" w:author="Jones, Andy" w:date="2016-07-05T11:25:00Z" w:initials="JA">
+  <w:comment w:id="183" w:author="Jones, Andy" w:date="2016-09-07T15:47:00Z" w:initials="JA">
     <w:p>
       <w:pPr>
         <w:pStyle w:val="CommentText"/>
@@ -51728,24 +51658,43 @@
         <w:annotationRef/>
       </w:r>
       <w:r>
-        <w:t>Note a change in practice from the Peptide section.</w:t>
-      </w:r>
-    </w:p>
+        <w:t>As above, add reference to section 5.9and clarify difference between Null and 0.</w:t>
+      </w:r>
+    </w:p>
+  </w:comment>
+  <w:comment w:id="185" w:author="Jones, Andy" w:date="2016-07-05T12:05:00Z" w:initials="JA">
     <w:p>
       <w:pPr>
         <w:pStyle w:val="CommentText"/>
       </w:pPr>
-    </w:p>
+      <w:r>
+        <w:rPr>
+          <w:rStyle w:val="CommentReference"/>
+        </w:rPr>
+        <w:annotationRef/>
+      </w:r>
+      <w:r>
+        <w:t>Not in example, presume it should be?</w:t>
+      </w:r>
+    </w:p>
+  </w:comment>
+  <w:comment w:id="186" w:author="Jones, Andy" w:date="2017-08-20T13:31:00Z" w:initials="JA">
     <w:p>
       <w:pPr>
         <w:pStyle w:val="CommentText"/>
       </w:pPr>
       <w:r>
-        <w:t>May suggest this is a better system for Peptides as well. For MS1 quant, this system is cleanest. There is only a problem for MS2 quant where elution profile of a peptide may not be known.</w:t>
+        <w:rPr>
+          <w:rStyle w:val="CommentReference"/>
+        </w:rPr>
+        <w:annotationRef/>
+      </w:r>
+      <w:r>
+        <w:t>This also needs to take into account pre-fractionation</w:t>
       </w:r>
     </w:p>
   </w:comment>
-  <w:comment w:id="183" w:author="Jones, Andy" w:date="2017-08-20T13:30:00Z" w:initials="JA">
+  <w:comment w:id="187" w:author="Jones, Andy" w:date="2016-09-29T13:51:00Z" w:initials="JA">
     <w:p>
       <w:pPr>
         <w:pStyle w:val="CommentText"/>
@@ -51757,55 +51706,7 @@
         <w:annotationRef/>
       </w:r>
       <w:r>
-        <w:t>I re-read the peptide part. The window is specified by two bar separated values for start and end. This achieves essentially the same thing, so not obvious we need to change practice. Agree to use the mzTab 1.0 encoding?</w:t>
-      </w:r>
-    </w:p>
-  </w:comment>
-  <w:comment w:id="184" w:author="Jones, Andy" w:date="2016-09-07T15:47:00Z" w:initials="JA">
-    <w:p>
-      <w:pPr>
-        <w:pStyle w:val="CommentText"/>
-      </w:pPr>
-      <w:r>
-        <w:rPr>
-          <w:rStyle w:val="CommentReference"/>
-        </w:rPr>
-        <w:annotationRef/>
-      </w:r>
-      <w:r>
-        <w:t>As above, add reference to section 5.9and clarify difference between Null and 0.</w:t>
-      </w:r>
-    </w:p>
-  </w:comment>
-  <w:comment w:id="186" w:author="Jones, Andy" w:date="2016-07-05T12:05:00Z" w:initials="JA">
-    <w:p>
-      <w:pPr>
-        <w:pStyle w:val="CommentText"/>
-      </w:pPr>
-      <w:r>
-        <w:rPr>
-          <w:rStyle w:val="CommentReference"/>
-        </w:rPr>
-        <w:annotationRef/>
-      </w:r>
-      <w:r>
-        <w:t>Not in example, presume it should be?</w:t>
-      </w:r>
-    </w:p>
-  </w:comment>
-  <w:comment w:id="187" w:author="Jones, Andy" w:date="2017-08-20T13:31:00Z" w:initials="JA">
-    <w:p>
-      <w:pPr>
-        <w:pStyle w:val="CommentText"/>
-      </w:pPr>
-      <w:r>
-        <w:rPr>
-          <w:rStyle w:val="CommentReference"/>
-        </w:rPr>
-        <w:annotationRef/>
-      </w:r>
-      <w:r>
-        <w:t>This also needs to take into account pre-fractionation</w:t>
+        <w:t>To add to documentation how to do this for manual curation etc.</w:t>
       </w:r>
     </w:p>
   </w:comment>
@@ -51825,7 +51726,7 @@
       </w:r>
     </w:p>
   </w:comment>
-  <w:comment w:id="189" w:author="Jones, Andy" w:date="2016-09-29T13:51:00Z" w:initials="JA">
+  <w:comment w:id="194" w:author="Andy Jones" w:date="2017-04-25T16:58:00Z" w:initials="AJ">
     <w:p>
       <w:pPr>
         <w:pStyle w:val="CommentText"/>
@@ -51837,27 +51738,11 @@
         <w:annotationRef/>
       </w:r>
       <w:r>
-        <w:t>To add to documentation how to do this for manual curation etc.</w:t>
+        <w:t>Author list to be updated</w:t>
       </w:r>
     </w:p>
   </w:comment>
-  <w:comment w:id="195" w:author="Andy Jones" w:date="2017-04-25T16:58:00Z" w:initials="AJ">
-    <w:p>
-      <w:pPr>
-        <w:pStyle w:val="CommentText"/>
-      </w:pPr>
-      <w:r>
-        <w:rPr>
-          <w:rStyle w:val="CommentReference"/>
-        </w:rPr>
-        <w:annotationRef/>
-      </w:r>
-      <w:r>
-        <w:t>Author list to be updated</w:t>
-      </w:r>
-    </w:p>
-  </w:comment>
-  <w:comment w:id="198" w:author="Jones, Andy" w:date="2017-08-20T13:32:00Z" w:initials="JA">
+  <w:comment w:id="197" w:author="Jones, Andy" w:date="2017-08-20T13:32:00Z" w:initials="JA">
     <w:p>
       <w:pPr>
         <w:pStyle w:val="CommentText"/>
@@ -51904,10 +51789,9 @@
   <w15:commentEx w15:paraId="60AF46F4" w15:done="0"/>
   <w15:commentEx w15:paraId="766781FB" w15:done="0"/>
   <w15:commentEx w15:paraId="5C453D58" w15:done="0"/>
-  <w15:commentEx w15:paraId="7E12F2B4" w15:done="0"/>
   <w15:commentEx w15:paraId="556384FA" w15:done="0"/>
   <w15:commentEx w15:paraId="5B2C0657" w15:done="0"/>
-  <w15:commentEx w15:paraId="5B30119D" w15:done="0"/>
+  <w15:commentEx w15:paraId="64EEA7EE" w15:done="0"/>
   <w15:commentEx w15:paraId="41D05D07" w15:done="0"/>
   <w15:commentEx w15:paraId="7D65875D" w15:done="0"/>
   <w15:commentEx w15:paraId="0B0A2737" w15:done="0"/>
@@ -51956,10 +51840,9 @@
   <w16cid:commentId w16cid:paraId="60AF46F4" w16cid:durableId="1D4695D0"/>
   <w16cid:commentId w16cid:paraId="766781FB" w16cid:durableId="1D4695D1"/>
   <w16cid:commentId w16cid:paraId="5C453D58" w16cid:durableId="1D4695D3"/>
-  <w16cid:commentId w16cid:paraId="7E12F2B4" w16cid:durableId="1D4695D4"/>
   <w16cid:commentId w16cid:paraId="556384FA" w16cid:durableId="1D4695D5"/>
   <w16cid:commentId w16cid:paraId="5B2C0657" w16cid:durableId="1D4695D6"/>
-  <w16cid:commentId w16cid:paraId="5B30119D" w16cid:durableId="1D4695D7"/>
+  <w16cid:commentId w16cid:paraId="64EEA7EE" w16cid:durableId="1D48047D"/>
   <w16cid:commentId w16cid:paraId="41D05D07" w16cid:durableId="1D4695D8"/>
   <w16cid:commentId w16cid:paraId="7D65875D" w16cid:durableId="1D4695D9"/>
   <w16cid:commentId w16cid:paraId="0B0A2737" w16cid:durableId="1D4695DA"/>
@@ -52048,7 +51931,7 @@
         <w:rStyle w:val="PageNumber"/>
         <w:noProof/>
       </w:rPr>
-      <w:t>26</w:t>
+      <w:t>25</w:t>
     </w:r>
     <w:r>
       <w:rPr>
@@ -52062,15 +51945,29 @@
       </w:rPr>
       <w:t xml:space="preserve"> / </w:t>
     </w:r>
-    <w:fldSimple w:instr=" NUMPAGES   \* MERGEFORMAT ">
-      <w:r>
-        <w:rPr>
-          <w:rStyle w:val="PageNumber"/>
-          <w:noProof/>
-        </w:rPr>
-        <w:t>44</w:t>
-      </w:r>
-    </w:fldSimple>
+    <w:r>
+      <w:fldChar w:fldCharType="begin"/>
+    </w:r>
+    <w:r>
+      <w:instrText xml:space="preserve"> NUMPAGES   \* MERGEFORMAT </w:instrText>
+    </w:r>
+    <w:r>
+      <w:fldChar w:fldCharType="separate"/>
+    </w:r>
+    <w:r>
+      <w:rPr>
+        <w:rStyle w:val="PageNumber"/>
+        <w:noProof/>
+      </w:rPr>
+      <w:t>44</w:t>
+    </w:r>
+    <w:r>
+      <w:rPr>
+        <w:rStyle w:val="PageNumber"/>
+        <w:noProof/>
+      </w:rPr>
+      <w:fldChar w:fldCharType="end"/>
+    </w:r>
   </w:p>
 </w:ftr>
 </file>
@@ -52274,7 +52171,7 @@
         <v:path o:extrusionok="f" gradientshapeok="t" o:connecttype="rect"/>
         <o:lock v:ext="edit" aspectratio="t"/>
       </v:shapetype>
-      <v:shape id="_x0000_i1051" type="#_x0000_t75" style="width:12.05pt;height:12.05pt" o:bullet="t">
+      <v:shape id="_x0000_i1031" type="#_x0000_t75" style="width:12pt;height:12pt" o:bullet="t">
         <v:imagedata r:id="rId1" o:title=""/>
       </v:shape>
     </w:pict>
@@ -59934,7 +59831,7 @@
 </file>
 
 <file path=customXml/itemProps1.xml><?xml version="1.0" encoding="utf-8"?>
-<ds:datastoreItem xmlns:ds="http://schemas.openxmlformats.org/officeDocument/2006/customXml" ds:itemID="{70270EAA-5F1E-4F16-9E64-2C8112AFDE36}">
+<ds:datastoreItem xmlns:ds="http://schemas.openxmlformats.org/officeDocument/2006/customXml" ds:itemID="{CEF24CBB-7654-41B5-AE86-28FB33AE0D5B}">
   <ds:schemaRefs>
     <ds:schemaRef ds:uri="http://schemas.openxmlformats.org/officeDocument/2006/bibliography"/>
   </ds:schemaRefs>
@@ -59942,7 +59839,7 @@
 </file>
 
 <file path=customXml/itemProps2.xml><?xml version="1.0" encoding="utf-8"?>
-<ds:datastoreItem xmlns:ds="http://schemas.openxmlformats.org/officeDocument/2006/customXml" ds:itemID="{2C191943-EE56-4164-8D76-AFF87E4ED800}">
+<ds:datastoreItem xmlns:ds="http://schemas.openxmlformats.org/officeDocument/2006/customXml" ds:itemID="{B8A1DFFE-0ED2-4B56-B1D8-5C31F4CD7F7A}">
   <ds:schemaRefs>
     <ds:schemaRef ds:uri="http://schemas.openxmlformats.org/officeDocument/2006/bibliography"/>
   </ds:schemaRefs>

</xml_diff>

<commit_message>
Further check in of spec doc
</commit_message>
<xml_diff>
--- a/specification_document/1_1_draft_specs/mzTab_format_specification_1_1-M_draft.docx
+++ b/specification_document/1_1_draft_specs/mzTab_format_specification_1_1-M_draft.docx
@@ -15148,10 +15148,32 @@
     </w:p>
     <w:p>
       <w:pPr>
-        <w:rPr>
-          <w:lang w:val="en-GB"/>
-        </w:rPr>
-      </w:pPr>
+        <w:pStyle w:val="Heading2"/>
+        <w:rPr>
+          <w:lang w:val="en-GB"/>
+        </w:rPr>
+      </w:pPr>
+      <w:r>
+        <w:rPr>
+          <w:lang w:val="en-GB"/>
+        </w:rPr>
+        <w:lastRenderedPageBreak/>
+        <w:t>Guidelines for reporting results prior to or with no alignment step across features</w:t>
+      </w:r>
+    </w:p>
+    <w:p>
+      <w:pPr>
+        <w:pStyle w:val="nobreak"/>
+        <w:rPr>
+          <w:lang w:val="en-GB"/>
+        </w:rPr>
+      </w:pPr>
+      <w:r>
+        <w:rPr>
+          <w:lang w:val="en-GB"/>
+        </w:rPr>
+        <w:t>[Keep separate mzTab files per run preferred]</w:t>
+      </w:r>
     </w:p>
     <w:p>
       <w:pPr>
@@ -15257,14 +15279,7 @@
         <w:rPr>
           <w:lang w:val="en-GB"/>
         </w:rPr>
-        <w:t xml:space="preserve"> a </w:t>
-      </w:r>
-      <w:r>
-        <w:rPr>
-          <w:lang w:val="en-GB"/>
-        </w:rPr>
-        <w:lastRenderedPageBreak/>
-        <w:t>reference implementation example</w:t>
+        <w:t xml:space="preserve"> a reference implementation example</w:t>
       </w:r>
       <w:r>
         <w:rPr>
@@ -15856,6 +15871,7 @@
         <w:ind w:left="1264" w:hanging="357"/>
       </w:pPr>
       <w:r>
+        <w:lastRenderedPageBreak/>
         <w:t>SMH for small molecule table header line (the column labels)</w:t>
       </w:r>
     </w:p>
@@ -15880,7 +15896,7 @@
         <w:ind w:left="1264" w:hanging="357"/>
       </w:pPr>
       <w:r>
-        <w:t>SMF for rows of the small molecule feature table</w:t>
+        <w:t>SFH for small molecule feature header line</w:t>
       </w:r>
     </w:p>
     <w:p>
@@ -15892,7 +15908,7 @@
         <w:ind w:left="1264" w:hanging="357"/>
       </w:pPr>
       <w:r>
-        <w:t>SME for rows of the small molecule evidence table</w:t>
+        <w:t>SMF for rows of the small molecule feature table</w:t>
       </w:r>
     </w:p>
     <w:p>
@@ -15902,15 +15918,9 @@
           <w:numId w:val="21"/>
         </w:numPr>
         <w:ind w:left="1264" w:hanging="357"/>
-        <w:rPr>
-          <w:highlight w:val="yellow"/>
-        </w:rPr>
-      </w:pPr>
-      <w:r>
-        <w:rPr>
-          <w:highlight w:val="yellow"/>
-        </w:rPr>
-        <w:t>HEADERS?</w:t>
+      </w:pPr>
+      <w:r>
+        <w:t>SHE for small molecule evidence header line</w:t>
       </w:r>
     </w:p>
     <w:p>
@@ -15922,6 +15932,18 @@
         <w:ind w:left="1264" w:hanging="357"/>
       </w:pPr>
       <w:r>
+        <w:t>SME for rows of the small molecule evidence table</w:t>
+      </w:r>
+    </w:p>
+    <w:p>
+      <w:pPr>
+        <w:numPr>
+          <w:ilvl w:val="1"/>
+          <w:numId w:val="21"/>
+        </w:numPr>
+        <w:ind w:left="1264" w:hanging="357"/>
+      </w:pPr>
+      <w:r>
         <w:t>COM for comment lines</w:t>
       </w:r>
     </w:p>
@@ -15939,7 +15961,6 @@
         <w:rPr>
           <w:b/>
         </w:rPr>
-        <w:lastRenderedPageBreak/>
         <w:t>Header lines</w:t>
       </w:r>
       <w:r>
@@ -16535,6 +16556,7 @@
         <w:rPr>
           <w:lang w:val="en-GB"/>
         </w:rPr>
+        <w:lastRenderedPageBreak/>
         <w:t>Sections</w:t>
       </w:r>
       <w:bookmarkEnd w:id="130"/>
@@ -16716,7 +16738,6 @@
         <w:rPr>
           <w:lang w:val="en-GB"/>
         </w:rPr>
-        <w:lastRenderedPageBreak/>
         <w:t>Metadata Section</w:t>
       </w:r>
       <w:bookmarkEnd w:id="131"/>
@@ -17897,6 +17918,7 @@
                 <w:b/>
                 <w:lang w:val="en-GB"/>
               </w:rPr>
+              <w:lastRenderedPageBreak/>
               <w:t>Mandatory</w:t>
             </w:r>
           </w:p>
@@ -18239,7 +18261,6 @@
               <w:rPr>
                 <w:rFonts w:cs="Courier New"/>
               </w:rPr>
-              <w:lastRenderedPageBreak/>
               <w:t xml:space="preserve">MTD </w:t>
             </w:r>
             <w:r>
@@ -18314,7 +18335,6 @@
         <w:rPr>
           <w:lang w:val="en-GB"/>
         </w:rPr>
-        <w:lastRenderedPageBreak/>
         <w:t>instrument</w:t>
       </w:r>
       <w:r>
@@ -19582,6 +19602,7 @@
                 <w:szCs w:val="16"/>
                 <w:lang w:val="en-GB"/>
               </w:rPr>
+              <w:lastRenderedPageBreak/>
               <w:t>MTD  software</w:t>
             </w:r>
             <w:r>
@@ -19617,6 +19638,7 @@
         <w:rPr>
           <w:lang w:val="en-GB"/>
         </w:rPr>
+        <w:lastRenderedPageBreak/>
         <w:t>publication</w:t>
       </w:r>
       <w:r>
@@ -19887,7 +19909,6 @@
         <w:rPr>
           <w:lang w:val="en-GB"/>
         </w:rPr>
-        <w:lastRenderedPageBreak/>
         <w:t>contact</w:t>
       </w:r>
       <w:r>
@@ -21369,6 +21390,7 @@
                 <w:b/>
                 <w:lang w:val="en-GB"/>
               </w:rPr>
+              <w:lastRenderedPageBreak/>
               <w:t>Mandatory</w:t>
             </w:r>
           </w:p>
@@ -21705,7 +21727,6 @@
         <w:rPr>
           <w:lang w:val="en-GB"/>
         </w:rPr>
-        <w:lastRenderedPageBreak/>
         <w:t>assay[1-n]-external_uri</w:t>
       </w:r>
       <w:commentRangeEnd w:id="139"/>
@@ -23037,6 +23058,7 @@
         <w:rPr>
           <w:lang w:val="en-GB"/>
         </w:rPr>
+        <w:lastRenderedPageBreak/>
         <w:t>study_variable_function</w:t>
       </w:r>
       <w:commentRangeEnd w:id="142"/>
@@ -23285,7 +23307,6 @@
         <w:rPr>
           <w:lang w:val="en-GB"/>
         </w:rPr>
-        <w:lastRenderedPageBreak/>
         <w:t>study_variable[1-n]-description</w:t>
       </w:r>
     </w:p>
@@ -24733,6 +24754,7 @@
                 <w:b/>
                 <w:lang w:val="en-GB"/>
               </w:rPr>
+              <w:lastRenderedPageBreak/>
               <w:t>Mandatory</w:t>
             </w:r>
           </w:p>
@@ -25156,7 +25178,6 @@
                 <w:b/>
                 <w:lang w:val="en-GB"/>
               </w:rPr>
-              <w:lastRenderedPageBreak/>
               <w:t>Example:</w:t>
             </w:r>
           </w:p>
@@ -26850,6 +26871,7 @@
               <w:rPr>
                 <w:rFonts w:cs="Courier New"/>
               </w:rPr>
+              <w:lastRenderedPageBreak/>
               <w:t>M</w:t>
             </w:r>
             <w:r>
@@ -27091,6 +27113,7 @@
         <w:rPr>
           <w:lang w:val="en-GB"/>
         </w:rPr>
+        <w:lastRenderedPageBreak/>
         <w:t>sample[1-n]-</w:t>
       </w:r>
       <w:r>
@@ -27188,7 +27211,6 @@
                 <w:b/>
                 <w:lang w:val="en-GB"/>
               </w:rPr>
-              <w:lastRenderedPageBreak/>
               <w:t>Type:</w:t>
             </w:r>
           </w:p>
@@ -28814,6 +28836,7 @@
                 <w:b/>
                 <w:lang w:val="en-GB"/>
               </w:rPr>
+              <w:lastRenderedPageBreak/>
               <w:t>Example:</w:t>
             </w:r>
           </w:p>
@@ -29133,7 +29156,6 @@
         <w:rPr>
           <w:lang w:val="en-GB"/>
         </w:rPr>
-        <w:lastRenderedPageBreak/>
         <w:t>cv[1-n]-url</w:t>
       </w:r>
     </w:p>
@@ -30685,7 +30707,6 @@
                 <w:b/>
                 <w:lang w:val="en-GB"/>
               </w:rPr>
-              <w:lastRenderedPageBreak/>
               <w:t>Example:</w:t>
             </w:r>
           </w:p>
@@ -31985,6 +32006,7 @@
                 <w:b/>
                 <w:lang w:val="en-GB"/>
               </w:rPr>
+              <w:lastRenderedPageBreak/>
               <w:t>Example:</w:t>
             </w:r>
             <w:bookmarkEnd w:id="158"/>
@@ -32242,7 +32264,6 @@
                 <w:b/>
                 <w:lang w:val="en-GB"/>
               </w:rPr>
-              <w:lastRenderedPageBreak/>
               <w:t>Example:</w:t>
             </w:r>
             <w:bookmarkEnd w:id="161"/>
@@ -33179,6 +33200,7 @@
                 <w:b/>
                 <w:lang w:val="en-GB"/>
               </w:rPr>
+              <w:lastRenderedPageBreak/>
               <w:t>Is Nullable:</w:t>
             </w:r>
           </w:p>
@@ -33538,7 +33560,6 @@
                 <w:b/>
                 <w:lang w:val="en-GB"/>
               </w:rPr>
-              <w:lastRenderedPageBreak/>
               <w:t>Type:</w:t>
             </w:r>
           </w:p>
@@ -34598,6 +34619,7 @@
                 <w:b/>
                 <w:lang w:val="en-GB"/>
               </w:rPr>
+              <w:lastRenderedPageBreak/>
               <w:t>Type:</w:t>
             </w:r>
           </w:p>
@@ -34838,14 +34860,7 @@
               <w:rPr>
                 <w:lang w:val="en-GB"/>
               </w:rPr>
-              <w:t xml:space="preserve"> chemical/common names for the small molecule, or </w:t>
-            </w:r>
-            <w:r>
-              <w:rPr>
-                <w:lang w:val="en-GB"/>
-              </w:rPr>
-              <w:lastRenderedPageBreak/>
-              <w:t xml:space="preserve">general description if a chemical name is unavailable. </w:t>
+              <w:t xml:space="preserve"> chemical/common names for the small molecule, or general description if a chemical name is unavailable. </w:t>
             </w:r>
             <w:r>
               <w:rPr>
@@ -34880,7 +34895,6 @@
                 <w:b/>
                 <w:lang w:val="en-GB"/>
               </w:rPr>
-              <w:lastRenderedPageBreak/>
               <w:t>Type:</w:t>
             </w:r>
           </w:p>
@@ -36004,6 +36018,7 @@
         <w:rPr>
           <w:lang w:val="en-GB"/>
         </w:rPr>
+        <w:lastRenderedPageBreak/>
         <w:t>retention_time</w:t>
       </w:r>
     </w:p>
@@ -36340,7 +36355,6 @@
         <w:rPr>
           <w:lang w:val="en-GB"/>
         </w:rPr>
-        <w:lastRenderedPageBreak/>
         <w:t xml:space="preserve">adduct_ions </w:t>
       </w:r>
     </w:p>
@@ -36721,18 +36735,8 @@
             <w:r>
               <w:t>reported as an integer between 1-4</w:t>
             </w:r>
-            <w:r>
-              <w:t xml:space="preserve"> [</w:t>
-            </w:r>
-            <w:r>
-              <w:rPr>
-                <w:highlight w:val="yellow"/>
-              </w:rPr>
-              <w:t>PUT REFERENCE IN HERE</w:t>
-            </w:r>
-            <w:r>
-              <w:t>]</w:t>
-            </w:r>
+            <w:bookmarkStart w:id="171" w:name="_GoBack"/>
+            <w:bookmarkEnd w:id="171"/>
             <w:r>
               <w:t>:</w:t>
             </w:r>
@@ -36742,7 +36746,10 @@
               <w:ind w:left="708"/>
             </w:pPr>
             <w:r>
-              <w:t>1: identified metabolites  </w:t>
+              <w:t>1: identified metabolite</w:t>
+            </w:r>
+            <w:r>
+              <w:t xml:space="preserve">  </w:t>
             </w:r>
           </w:p>
           <w:p>
@@ -36750,7 +36757,10 @@
               <w:ind w:firstLine="708"/>
             </w:pPr>
             <w:r>
-              <w:t>2: putatively annotated compounds</w:t>
+              <w:t>2</w:t>
+            </w:r>
+            <w:r>
+              <w:t>: putatively annotated compound</w:t>
             </w:r>
           </w:p>
           <w:p>
@@ -36764,7 +36774,7 @@
               <w:t>z</w:t>
             </w:r>
             <w:r>
-              <w:t>ed compound classes</w:t>
+              <w:t>ed compound class</w:t>
             </w:r>
           </w:p>
           <w:p>
@@ -36772,7 +36782,7 @@
               <w:ind w:firstLine="708"/>
             </w:pPr>
             <w:r>
-              <w:t>4: unknown compounds</w:t>
+              <w:t>4: unknown compound</w:t>
             </w:r>
           </w:p>
           <w:p>
@@ -37416,7 +37426,14 @@
               <w:rPr>
                 <w:lang w:val="en-GB"/>
               </w:rPr>
-              <w:t>The type of score MUST be defined in the metadata section. If the small molecule was not identified by the specified search engine, “null” MUST be reported.</w:t>
+              <w:t xml:space="preserve">The type of score MUST be defined in the metadata section. If the small molecule was not identified by the specified search </w:t>
+            </w:r>
+            <w:r>
+              <w:rPr>
+                <w:lang w:val="en-GB"/>
+              </w:rPr>
+              <w:lastRenderedPageBreak/>
+              <w:t>engine, “null” MUST be reported.</w:t>
             </w:r>
           </w:p>
         </w:tc>
@@ -37439,6 +37456,7 @@
                 <w:b/>
                 <w:lang w:val="en-GB"/>
               </w:rPr>
+              <w:lastRenderedPageBreak/>
               <w:t>Type:</w:t>
             </w:r>
           </w:p>
@@ -37788,7 +37806,6 @@
                 <w:b/>
                 <w:lang w:val="en-GB"/>
               </w:rPr>
-              <w:lastRenderedPageBreak/>
               <w:t>Is Nullable:</w:t>
             </w:r>
           </w:p>
@@ -38707,7 +38724,7 @@
               </w:rPr>
               <w:t xml:space="preserve">. </w:t>
             </w:r>
-            <w:commentRangeStart w:id="171"/>
+            <w:commentRangeStart w:id="172"/>
             <w:r>
               <w:rPr>
                 <w:lang w:val="en-GB"/>
@@ -38819,12 +38836,12 @@
               </w:rPr>
               <w:t xml:space="preserve"> Spaces within the parameter’s name MUST be replaced by ‘_’.</w:t>
             </w:r>
-            <w:commentRangeEnd w:id="171"/>
+            <w:commentRangeEnd w:id="172"/>
             <w:r>
               <w:rPr>
                 <w:rStyle w:val="CommentReference"/>
               </w:rPr>
-              <w:commentReference w:id="171"/>
+              <w:commentReference w:id="172"/>
             </w:r>
           </w:p>
         </w:tc>
@@ -39164,12 +39181,11 @@
           <w:lang w:val="en-GB"/>
         </w:rPr>
       </w:pPr>
-      <w:bookmarkStart w:id="172" w:name="_Toc489862758"/>
-      <w:r>
-        <w:rPr>
-          <w:lang w:val="en-GB"/>
-        </w:rPr>
-        <w:lastRenderedPageBreak/>
+      <w:bookmarkStart w:id="173" w:name="_Toc489862758"/>
+      <w:r>
+        <w:rPr>
+          <w:lang w:val="en-GB"/>
+        </w:rPr>
         <w:t>Small Molecule</w:t>
       </w:r>
       <w:r>
@@ -39184,7 +39200,7 @@
         </w:rPr>
         <w:t xml:space="preserve"> Section</w:t>
       </w:r>
-      <w:bookmarkEnd w:id="172"/>
+      <w:bookmarkEnd w:id="173"/>
     </w:p>
     <w:p>
       <w:pPr>
@@ -40393,7 +40409,7 @@
                 <w:lang w:val="en-GB"/>
               </w:rPr>
             </w:pPr>
-            <w:commentRangeStart w:id="173"/>
+            <w:commentRangeStart w:id="174"/>
             <w:r>
               <w:rPr>
                 <w:lang w:val="en-GB"/>
@@ -40407,6 +40423,7 @@
               <w:t xml:space="preserve">assumed adduct classification of this molecule, following the general style in the </w:t>
             </w:r>
             <w:r>
+              <w:lastRenderedPageBreak/>
               <w:t xml:space="preserve">2013 IUPAC recommendations on </w:t>
             </w:r>
             <w:r>
@@ -40421,12 +40438,12 @@
               </w:rPr>
               <w:t>.</w:t>
             </w:r>
-            <w:commentRangeEnd w:id="173"/>
+            <w:commentRangeEnd w:id="174"/>
             <w:r>
               <w:rPr>
                 <w:rStyle w:val="CommentReference"/>
               </w:rPr>
-              <w:commentReference w:id="173"/>
+              <w:commentReference w:id="174"/>
             </w:r>
           </w:p>
         </w:tc>
@@ -40464,19 +40481,19 @@
                 <w:lang w:val="en-GB"/>
               </w:rPr>
             </w:pPr>
-            <w:commentRangeStart w:id="174"/>
+            <w:commentRangeStart w:id="175"/>
             <w:r>
               <w:rPr>
                 <w:lang w:val="en-GB"/>
               </w:rPr>
               <w:t>String</w:t>
             </w:r>
-            <w:commentRangeEnd w:id="174"/>
+            <w:commentRangeEnd w:id="175"/>
             <w:r>
               <w:rPr>
                 <w:rStyle w:val="CommentReference"/>
               </w:rPr>
-              <w:commentReference w:id="174"/>
+              <w:commentReference w:id="175"/>
             </w:r>
           </w:p>
         </w:tc>
@@ -42108,20 +42125,20 @@
               <w:rPr>
                 <w:lang w:val="en-GB"/>
               </w:rPr>
-              <w:t xml:space="preserve"> time of the feature on the retention time axis, in a Master or aggregate MS run. Retention time MUST be reported in seconds. </w:t>
-            </w:r>
-            <w:r>
-              <w:rPr>
-                <w:lang w:val="en-GB"/>
-              </w:rPr>
-              <w:t xml:space="preserve">Retention time start and end SHOULD only be null in the case of direct infusion MS or other techniques where a </w:t>
+              <w:t xml:space="preserve"> time of the feature on the retention time axis, in a Master or aggregate MS </w:t>
             </w:r>
             <w:r>
               <w:rPr>
                 <w:lang w:val="en-GB"/>
               </w:rPr>
               <w:lastRenderedPageBreak/>
-              <w:t>retention time value is absent or unknown</w:t>
+              <w:t xml:space="preserve">run. Retention time MUST be reported in seconds. </w:t>
+            </w:r>
+            <w:r>
+              <w:rPr>
+                <w:lang w:val="en-GB"/>
+              </w:rPr>
+              <w:t>Retention time start and end SHOULD only be null in the case of direct infusion MS or other techniques where a retention time value is absent or unknown</w:t>
             </w:r>
             <w:r>
               <w:rPr>
@@ -43201,14 +43218,14 @@
           <w:lang w:val="en-GB"/>
         </w:rPr>
       </w:pPr>
-      <w:bookmarkStart w:id="175" w:name="_Toc489862759"/>
+      <w:bookmarkStart w:id="176" w:name="_Toc489862759"/>
       <w:r>
         <w:rPr>
           <w:lang w:val="en-GB"/>
         </w:rPr>
         <w:t>Small Molecule Evidence (SME) Section</w:t>
       </w:r>
-      <w:bookmarkEnd w:id="175"/>
+      <w:bookmarkEnd w:id="176"/>
     </w:p>
     <w:p>
       <w:pPr>
@@ -44827,6 +44844,7 @@
                 <w:b/>
                 <w:lang w:val="en-GB"/>
               </w:rPr>
+              <w:lastRenderedPageBreak/>
               <w:t>Is Nullable:</w:t>
             </w:r>
           </w:p>
@@ -44933,7 +44951,6 @@
         <w:rPr>
           <w:lang w:val="en-GB"/>
         </w:rPr>
-        <w:lastRenderedPageBreak/>
         <w:t>inchi</w:t>
       </w:r>
     </w:p>
@@ -45746,8 +45763,6 @@
           <w:lang w:val="en-GB"/>
         </w:rPr>
       </w:pPr>
-      <w:bookmarkStart w:id="176" w:name="_GoBack"/>
-      <w:bookmarkEnd w:id="176"/>
       <w:r>
         <w:rPr>
           <w:lang w:val="en-GB"/>
@@ -46592,6 +46607,7 @@
         <w:rPr>
           <w:lang w:val="en-GB"/>
         </w:rPr>
+        <w:lastRenderedPageBreak/>
         <w:t>charge</w:t>
       </w:r>
       <w:commentRangeEnd w:id="178"/>
@@ -46734,7 +46750,6 @@
                 <w:b/>
                 <w:lang w:val="en-GB"/>
               </w:rPr>
-              <w:lastRenderedPageBreak/>
               <w:t>Is Nullable:</w:t>
             </w:r>
           </w:p>
@@ -48380,6 +48395,7 @@
                 <w:b/>
                 <w:lang w:val="en-GB"/>
               </w:rPr>
+              <w:lastRenderedPageBreak/>
               <w:t>Is Nullable:</w:t>
             </w:r>
           </w:p>
@@ -48506,7 +48522,6 @@
         <w:rPr>
           <w:lang w:val="en-GB"/>
         </w:rPr>
-        <w:lastRenderedPageBreak/>
         <w:t>smallmolecule_</w:t>
       </w:r>
       <w:r>
@@ -49679,6 +49694,7 @@
       </w:pPr>
       <w:bookmarkStart w:id="185" w:name="_Toc489862761"/>
       <w:r>
+        <w:lastRenderedPageBreak/>
         <w:t>Conclusions</w:t>
       </w:r>
       <w:bookmarkEnd w:id="185"/>
@@ -49695,7 +49711,6 @@
         <w:rPr>
           <w:lang w:val="en-GB"/>
         </w:rPr>
-        <w:lastRenderedPageBreak/>
         <w:t xml:space="preserve">This document contains the specifications for using the </w:t>
       </w:r>
       <w:r>
@@ -51502,7 +51517,7 @@
       </w:r>
     </w:p>
   </w:comment>
-  <w:comment w:id="171" w:author="Jones, Andy" w:date="2016-09-07T15:13:00Z" w:initials="JA">
+  <w:comment w:id="172" w:author="Jones, Andy" w:date="2016-09-07T15:13:00Z" w:initials="JA">
     <w:p>
       <w:pPr>
         <w:pStyle w:val="CommentText"/>
@@ -51536,7 +51551,7 @@
       </w:r>
     </w:p>
   </w:comment>
-  <w:comment w:id="173" w:author="Jones, Andy" w:date="2017-08-20T13:28:00Z" w:initials="JA">
+  <w:comment w:id="174" w:author="Jones, Andy" w:date="2017-08-20T13:28:00Z" w:initials="JA">
     <w:p>
       <w:pPr>
         <w:pStyle w:val="CommentText"/>
@@ -51552,7 +51567,7 @@
       </w:r>
     </w:p>
   </w:comment>
-  <w:comment w:id="174" w:author="Andy Jones" w:date="2017-08-23T13:47:00Z" w:initials="AJ">
+  <w:comment w:id="175" w:author="Andy Jones" w:date="2017-08-23T13:47:00Z" w:initials="AJ">
     <w:p>
       <w:pPr>
         <w:pStyle w:val="CommentText"/>
@@ -52079,7 +52094,7 @@
         <v:path o:extrusionok="f" gradientshapeok="t" o:connecttype="rect"/>
         <o:lock v:ext="edit" aspectratio="t"/>
       </v:shapetype>
-      <v:shape id="_x0000_i1045" type="#_x0000_t75" style="width:12pt;height:12pt" o:bullet="t">
+      <v:shape id="_x0000_i1052" type="#_x0000_t75" style="width:12pt;height:12pt" o:bullet="t">
         <v:imagedata r:id="rId1" o:title=""/>
       </v:shape>
     </w:pict>
@@ -59739,7 +59754,7 @@
 </file>
 
 <file path=customXml/itemProps1.xml><?xml version="1.0" encoding="utf-8"?>
-<ds:datastoreItem xmlns:ds="http://schemas.openxmlformats.org/officeDocument/2006/customXml" ds:itemID="{85A653EE-A963-4C6A-A822-1E804558F652}">
+<ds:datastoreItem xmlns:ds="http://schemas.openxmlformats.org/officeDocument/2006/customXml" ds:itemID="{FA2BBB1C-00D8-44CD-8D71-646E4775B29B}">
   <ds:schemaRefs>
     <ds:schemaRef ds:uri="http://schemas.openxmlformats.org/officeDocument/2006/bibliography"/>
   </ds:schemaRefs>
@@ -59747,7 +59762,7 @@
 </file>
 
 <file path=customXml/itemProps2.xml><?xml version="1.0" encoding="utf-8"?>
-<ds:datastoreItem xmlns:ds="http://schemas.openxmlformats.org/officeDocument/2006/customXml" ds:itemID="{DFA2F6FD-DA67-4C03-B1D1-2DD282987570}">
+<ds:datastoreItem xmlns:ds="http://schemas.openxmlformats.org/officeDocument/2006/customXml" ds:itemID="{8B95A740-E031-413A-8B61-F8C25FC1DFBF}">
   <ds:schemaRefs>
     <ds:schemaRef ds:uri="http://schemas.openxmlformats.org/officeDocument/2006/bibliography"/>
   </ds:schemaRefs>

</xml_diff>

<commit_message>
Further changes to spec doc
</commit_message>
<xml_diff>
--- a/specification_document/1_1_draft_specs/mzTab_format_specification_1_1-M_draft.docx
+++ b/specification_document/1_1_draft_specs/mzTab_format_specification_1_1-M_draft.docx
@@ -5458,8 +5458,6 @@
         </w:rPr>
         <w:t>[Insert text in here describing how this relates to mzTab 1.0]</w:t>
       </w:r>
-      <w:bookmarkStart w:id="22" w:name="_GoBack"/>
-      <w:bookmarkEnd w:id="22"/>
     </w:p>
     <w:p>
       <w:pPr>
@@ -5468,7 +5466,7 @@
           <w:lang w:val="en-GB"/>
         </w:rPr>
       </w:pPr>
-      <w:bookmarkStart w:id="23" w:name="_Toc491263043"/>
+      <w:bookmarkStart w:id="22" w:name="_Toc491263043"/>
       <w:r>
         <w:rPr>
           <w:lang w:val="en-GB"/>
@@ -5496,7 +5494,7 @@
         </w:rPr>
         <w:t xml:space="preserve"> Controlled Vocabulary (CV)</w:t>
       </w:r>
-      <w:bookmarkEnd w:id="23"/>
+      <w:bookmarkEnd w:id="22"/>
     </w:p>
     <w:p>
       <w:pPr>
@@ -6120,8 +6118,8 @@
       <w:pPr>
         <w:pStyle w:val="Heading1"/>
       </w:pPr>
-      <w:bookmarkStart w:id="24" w:name="_Ref217199251"/>
-      <w:bookmarkStart w:id="25" w:name="_Toc491263044"/>
+      <w:bookmarkStart w:id="23" w:name="_Ref217199251"/>
+      <w:bookmarkStart w:id="24" w:name="_Toc491263044"/>
       <w:r>
         <w:t xml:space="preserve">Resolved Design and scope </w:t>
       </w:r>
@@ -6131,8 +6129,8 @@
       <w:r>
         <w:t>ssues</w:t>
       </w:r>
+      <w:bookmarkEnd w:id="23"/>
       <w:bookmarkEnd w:id="24"/>
-      <w:bookmarkEnd w:id="25"/>
     </w:p>
     <w:p>
       <w:pPr>
@@ -6167,8 +6165,8 @@
           <w:lang w:val="en-GB"/>
         </w:rPr>
       </w:pPr>
-      <w:bookmarkStart w:id="26" w:name="_Ref295297557"/>
-      <w:bookmarkStart w:id="27" w:name="_Toc491263046"/>
+      <w:bookmarkStart w:id="25" w:name="_Ref295297557"/>
+      <w:bookmarkStart w:id="26" w:name="_Toc491263046"/>
       <w:r>
         <w:rPr>
           <w:lang w:val="en-GB"/>
@@ -6176,8 +6174,8 @@
         <w:lastRenderedPageBreak/>
         <w:t>Use of identifiers for input spectra to a search</w:t>
       </w:r>
+      <w:bookmarkEnd w:id="25"/>
       <w:bookmarkEnd w:id="26"/>
-      <w:bookmarkEnd w:id="27"/>
     </w:p>
     <w:p>
       <w:pPr>
@@ -7725,7 +7723,7 @@
           <w:lang w:val="en-GB"/>
         </w:rPr>
       </w:pPr>
-      <w:bookmarkStart w:id="28" w:name="_Ref216759912"/>
+      <w:bookmarkStart w:id="27" w:name="_Ref216759912"/>
       <w:r>
         <w:t xml:space="preserve">Table </w:t>
       </w:r>
@@ -7750,7 +7748,7 @@
         </w:rPr>
         <w:fldChar w:fldCharType="end"/>
       </w:r>
-      <w:bookmarkEnd w:id="28"/>
+      <w:bookmarkEnd w:id="27"/>
       <w:r>
         <w:rPr>
           <w:noProof/>
@@ -8195,29 +8193,29 @@
       <w:pPr>
         <w:pStyle w:val="Heading2"/>
       </w:pPr>
-      <w:bookmarkStart w:id="29" w:name="_Toc356304492"/>
-      <w:bookmarkStart w:id="30" w:name="_Toc356304586"/>
-      <w:bookmarkStart w:id="31" w:name="_Toc359328018"/>
-      <w:bookmarkStart w:id="32" w:name="_Toc359328113"/>
-      <w:bookmarkStart w:id="33" w:name="_Ref318275910"/>
-      <w:bookmarkStart w:id="34" w:name="_Ref320542360"/>
-      <w:bookmarkStart w:id="35" w:name="_Toc491263047"/>
+      <w:bookmarkStart w:id="28" w:name="_Toc356304492"/>
+      <w:bookmarkStart w:id="29" w:name="_Toc356304586"/>
+      <w:bookmarkStart w:id="30" w:name="_Toc359328018"/>
+      <w:bookmarkStart w:id="31" w:name="_Toc359328113"/>
+      <w:bookmarkStart w:id="32" w:name="_Ref318275910"/>
+      <w:bookmarkStart w:id="33" w:name="_Ref320542360"/>
+      <w:bookmarkStart w:id="34" w:name="_Toc491263047"/>
+      <w:bookmarkEnd w:id="28"/>
       <w:bookmarkEnd w:id="29"/>
       <w:bookmarkEnd w:id="30"/>
       <w:bookmarkEnd w:id="31"/>
+      <w:r>
+        <w:t xml:space="preserve">Recommendations </w:t>
+      </w:r>
+      <w:r>
+        <w:rPr>
+          <w:lang w:eastAsia="de-DE"/>
+        </w:rPr>
+        <w:t>for reporting replicates within experimental designs</w:t>
+      </w:r>
       <w:bookmarkEnd w:id="32"/>
-      <w:r>
-        <w:t xml:space="preserve">Recommendations </w:t>
-      </w:r>
-      <w:r>
-        <w:rPr>
-          <w:lang w:eastAsia="de-DE"/>
-        </w:rPr>
-        <w:t>for reporting replicates within experimental designs</w:t>
-      </w:r>
       <w:bookmarkEnd w:id="33"/>
       <w:bookmarkEnd w:id="34"/>
-      <w:bookmarkEnd w:id="35"/>
     </w:p>
     <w:p>
       <w:pPr>
@@ -8975,7 +8973,13 @@
         <w:rPr>
           <w:lang w:eastAsia="de-DE"/>
         </w:rPr>
-        <w:t xml:space="preserve"> multiple times by (LC)-MS.</w:t>
+        <w:t xml:space="preserve"> multiple times by </w:t>
+      </w:r>
+      <w:r>
+        <w:rPr>
+          <w:lang w:eastAsia="de-DE"/>
+        </w:rPr>
+        <w:t>MS.</w:t>
       </w:r>
     </w:p>
     <w:p>
@@ -9300,30 +9304,31 @@
       <w:pPr>
         <w:pStyle w:val="Code"/>
       </w:pPr>
-      <w:bookmarkStart w:id="36" w:name="_Toc359328116"/>
-      <w:bookmarkStart w:id="37" w:name="_Toc359328117"/>
-      <w:bookmarkStart w:id="38" w:name="_Toc359328118"/>
-      <w:bookmarkStart w:id="39" w:name="_Toc359328119"/>
-      <w:bookmarkStart w:id="40" w:name="_Toc356304494"/>
-      <w:bookmarkStart w:id="41" w:name="_Toc356304588"/>
-      <w:bookmarkStart w:id="42" w:name="_Toc359328021"/>
-      <w:bookmarkStart w:id="43" w:name="_Toc359328120"/>
-      <w:bookmarkStart w:id="44" w:name="_Toc356304495"/>
-      <w:bookmarkStart w:id="45" w:name="_Toc356304589"/>
-      <w:bookmarkStart w:id="46" w:name="_Toc359328022"/>
-      <w:bookmarkStart w:id="47" w:name="_Toc359328121"/>
-      <w:bookmarkStart w:id="48" w:name="_Toc356304496"/>
-      <w:bookmarkStart w:id="49" w:name="_Toc356304590"/>
-      <w:bookmarkStart w:id="50" w:name="_Toc359328023"/>
-      <w:bookmarkStart w:id="51" w:name="_Toc359328122"/>
-      <w:bookmarkStart w:id="52" w:name="_Toc356304505"/>
-      <w:bookmarkStart w:id="53" w:name="_Toc356304599"/>
-      <w:bookmarkStart w:id="54" w:name="_Toc359328032"/>
-      <w:bookmarkStart w:id="55" w:name="_Toc359328131"/>
-      <w:bookmarkStart w:id="56" w:name="_Toc356304507"/>
-      <w:bookmarkStart w:id="57" w:name="_Toc356304601"/>
-      <w:bookmarkStart w:id="58" w:name="_Toc359328034"/>
-      <w:bookmarkStart w:id="59" w:name="_Toc359328133"/>
+      <w:bookmarkStart w:id="35" w:name="_Toc359328116"/>
+      <w:bookmarkStart w:id="36" w:name="_Toc359328117"/>
+      <w:bookmarkStart w:id="37" w:name="_Toc359328118"/>
+      <w:bookmarkStart w:id="38" w:name="_Toc359328119"/>
+      <w:bookmarkStart w:id="39" w:name="_Toc356304494"/>
+      <w:bookmarkStart w:id="40" w:name="_Toc356304588"/>
+      <w:bookmarkStart w:id="41" w:name="_Toc359328021"/>
+      <w:bookmarkStart w:id="42" w:name="_Toc359328120"/>
+      <w:bookmarkStart w:id="43" w:name="_Toc356304495"/>
+      <w:bookmarkStart w:id="44" w:name="_Toc356304589"/>
+      <w:bookmarkStart w:id="45" w:name="_Toc359328022"/>
+      <w:bookmarkStart w:id="46" w:name="_Toc359328121"/>
+      <w:bookmarkStart w:id="47" w:name="_Toc356304496"/>
+      <w:bookmarkStart w:id="48" w:name="_Toc356304590"/>
+      <w:bookmarkStart w:id="49" w:name="_Toc359328023"/>
+      <w:bookmarkStart w:id="50" w:name="_Toc359328122"/>
+      <w:bookmarkStart w:id="51" w:name="_Toc356304505"/>
+      <w:bookmarkStart w:id="52" w:name="_Toc356304599"/>
+      <w:bookmarkStart w:id="53" w:name="_Toc359328032"/>
+      <w:bookmarkStart w:id="54" w:name="_Toc359328131"/>
+      <w:bookmarkStart w:id="55" w:name="_Toc356304507"/>
+      <w:bookmarkStart w:id="56" w:name="_Toc356304601"/>
+      <w:bookmarkStart w:id="57" w:name="_Toc359328034"/>
+      <w:bookmarkStart w:id="58" w:name="_Toc359328133"/>
+      <w:bookmarkEnd w:id="35"/>
       <w:bookmarkEnd w:id="36"/>
       <w:bookmarkEnd w:id="37"/>
       <w:bookmarkEnd w:id="38"/>
@@ -9347,14 +9352,13 @@
       <w:bookmarkEnd w:id="56"/>
       <w:bookmarkEnd w:id="57"/>
       <w:bookmarkEnd w:id="58"/>
-      <w:bookmarkEnd w:id="59"/>
     </w:p>
     <w:p>
       <w:pPr>
         <w:pStyle w:val="Heading2"/>
       </w:pPr>
-      <w:bookmarkStart w:id="60" w:name="_Toc491263048"/>
-      <w:commentRangeStart w:id="61"/>
+      <w:bookmarkStart w:id="59" w:name="_Toc491263048"/>
+      <w:commentRangeStart w:id="60"/>
       <w:r>
         <w:lastRenderedPageBreak/>
         <w:t>Recommendations</w:t>
@@ -9362,17 +9366,17 @@
       <w:r>
         <w:t xml:space="preserve"> for reporting quantification results</w:t>
       </w:r>
-      <w:bookmarkStart w:id="62" w:name="_Toc356304510"/>
-      <w:bookmarkStart w:id="63" w:name="_Toc356304604"/>
-      <w:bookmarkStart w:id="64" w:name="_Toc359328037"/>
-      <w:bookmarkStart w:id="65" w:name="_Toc359328136"/>
-      <w:bookmarkStart w:id="66" w:name="_Toc359328137"/>
+      <w:bookmarkStart w:id="61" w:name="_Toc356304510"/>
+      <w:bookmarkStart w:id="62" w:name="_Toc356304604"/>
+      <w:bookmarkStart w:id="63" w:name="_Toc359328037"/>
+      <w:bookmarkStart w:id="64" w:name="_Toc359328136"/>
+      <w:bookmarkStart w:id="65" w:name="_Toc359328137"/>
+      <w:bookmarkEnd w:id="61"/>
       <w:bookmarkEnd w:id="62"/>
       <w:bookmarkEnd w:id="63"/>
       <w:bookmarkEnd w:id="64"/>
       <w:bookmarkEnd w:id="65"/>
-      <w:bookmarkEnd w:id="66"/>
-      <w:commentRangeEnd w:id="61"/>
+      <w:commentRangeEnd w:id="60"/>
       <w:r>
         <w:rPr>
           <w:rStyle w:val="CommentReference"/>
@@ -9380,58 +9384,59 @@
           <w:bCs w:val="0"/>
           <w:iCs w:val="0"/>
         </w:rPr>
-        <w:commentReference w:id="61"/>
-      </w:r>
-      <w:bookmarkEnd w:id="60"/>
+        <w:commentReference w:id="60"/>
+      </w:r>
+      <w:bookmarkEnd w:id="59"/>
     </w:p>
     <w:p>
       <w:pPr>
         <w:jc w:val="both"/>
       </w:pPr>
-      <w:bookmarkStart w:id="67" w:name="_Toc356304513"/>
-      <w:bookmarkStart w:id="68" w:name="_Toc356304607"/>
-      <w:bookmarkStart w:id="69" w:name="_Toc359328040"/>
-      <w:bookmarkStart w:id="70" w:name="_Toc359328139"/>
-      <w:bookmarkStart w:id="71" w:name="_Toc356304517"/>
-      <w:bookmarkStart w:id="72" w:name="_Toc356304611"/>
-      <w:bookmarkStart w:id="73" w:name="_Toc359328044"/>
-      <w:bookmarkStart w:id="74" w:name="_Toc359328143"/>
-      <w:bookmarkStart w:id="75" w:name="_Toc356304521"/>
-      <w:bookmarkStart w:id="76" w:name="_Toc356304615"/>
-      <w:bookmarkStart w:id="77" w:name="_Toc359328048"/>
-      <w:bookmarkStart w:id="78" w:name="_Toc359328147"/>
-      <w:bookmarkStart w:id="79" w:name="_Toc356304523"/>
-      <w:bookmarkStart w:id="80" w:name="_Toc356304617"/>
-      <w:bookmarkStart w:id="81" w:name="_Toc359328050"/>
-      <w:bookmarkStart w:id="82" w:name="_Toc359328149"/>
-      <w:bookmarkStart w:id="83" w:name="_Toc356304526"/>
-      <w:bookmarkStart w:id="84" w:name="_Toc356304620"/>
-      <w:bookmarkStart w:id="85" w:name="_Toc359328053"/>
-      <w:bookmarkStart w:id="86" w:name="_Toc359328152"/>
-      <w:bookmarkStart w:id="87" w:name="_Toc356304527"/>
-      <w:bookmarkStart w:id="88" w:name="_Toc356304621"/>
-      <w:bookmarkStart w:id="89" w:name="_Toc359328054"/>
-      <w:bookmarkStart w:id="90" w:name="_Toc359328153"/>
-      <w:bookmarkStart w:id="91" w:name="_Toc356304534"/>
-      <w:bookmarkStart w:id="92" w:name="_Toc356304628"/>
-      <w:bookmarkStart w:id="93" w:name="_Toc359328061"/>
-      <w:bookmarkStart w:id="94" w:name="_Toc359328160"/>
-      <w:bookmarkStart w:id="95" w:name="_Toc356304535"/>
-      <w:bookmarkStart w:id="96" w:name="_Toc356304629"/>
-      <w:bookmarkStart w:id="97" w:name="_Toc359328062"/>
-      <w:bookmarkStart w:id="98" w:name="_Toc359328161"/>
-      <w:bookmarkStart w:id="99" w:name="_Toc356304536"/>
-      <w:bookmarkStart w:id="100" w:name="_Toc356304630"/>
-      <w:bookmarkStart w:id="101" w:name="_Toc359328063"/>
-      <w:bookmarkStart w:id="102" w:name="_Toc359328162"/>
-      <w:bookmarkStart w:id="103" w:name="_Toc356304537"/>
-      <w:bookmarkStart w:id="104" w:name="_Toc356304631"/>
-      <w:bookmarkStart w:id="105" w:name="_Toc359328064"/>
-      <w:bookmarkStart w:id="106" w:name="_Toc359328163"/>
-      <w:bookmarkStart w:id="107" w:name="_Toc356304542"/>
-      <w:bookmarkStart w:id="108" w:name="_Toc356304636"/>
-      <w:bookmarkStart w:id="109" w:name="_Toc359328069"/>
-      <w:bookmarkStart w:id="110" w:name="_Toc359328168"/>
+      <w:bookmarkStart w:id="66" w:name="_Toc356304513"/>
+      <w:bookmarkStart w:id="67" w:name="_Toc356304607"/>
+      <w:bookmarkStart w:id="68" w:name="_Toc359328040"/>
+      <w:bookmarkStart w:id="69" w:name="_Toc359328139"/>
+      <w:bookmarkStart w:id="70" w:name="_Toc356304517"/>
+      <w:bookmarkStart w:id="71" w:name="_Toc356304611"/>
+      <w:bookmarkStart w:id="72" w:name="_Toc359328044"/>
+      <w:bookmarkStart w:id="73" w:name="_Toc359328143"/>
+      <w:bookmarkStart w:id="74" w:name="_Toc356304521"/>
+      <w:bookmarkStart w:id="75" w:name="_Toc356304615"/>
+      <w:bookmarkStart w:id="76" w:name="_Toc359328048"/>
+      <w:bookmarkStart w:id="77" w:name="_Toc359328147"/>
+      <w:bookmarkStart w:id="78" w:name="_Toc356304523"/>
+      <w:bookmarkStart w:id="79" w:name="_Toc356304617"/>
+      <w:bookmarkStart w:id="80" w:name="_Toc359328050"/>
+      <w:bookmarkStart w:id="81" w:name="_Toc359328149"/>
+      <w:bookmarkStart w:id="82" w:name="_Toc356304526"/>
+      <w:bookmarkStart w:id="83" w:name="_Toc356304620"/>
+      <w:bookmarkStart w:id="84" w:name="_Toc359328053"/>
+      <w:bookmarkStart w:id="85" w:name="_Toc359328152"/>
+      <w:bookmarkStart w:id="86" w:name="_Toc356304527"/>
+      <w:bookmarkStart w:id="87" w:name="_Toc356304621"/>
+      <w:bookmarkStart w:id="88" w:name="_Toc359328054"/>
+      <w:bookmarkStart w:id="89" w:name="_Toc359328153"/>
+      <w:bookmarkStart w:id="90" w:name="_Toc356304534"/>
+      <w:bookmarkStart w:id="91" w:name="_Toc356304628"/>
+      <w:bookmarkStart w:id="92" w:name="_Toc359328061"/>
+      <w:bookmarkStart w:id="93" w:name="_Toc359328160"/>
+      <w:bookmarkStart w:id="94" w:name="_Toc356304535"/>
+      <w:bookmarkStart w:id="95" w:name="_Toc356304629"/>
+      <w:bookmarkStart w:id="96" w:name="_Toc359328062"/>
+      <w:bookmarkStart w:id="97" w:name="_Toc359328161"/>
+      <w:bookmarkStart w:id="98" w:name="_Toc356304536"/>
+      <w:bookmarkStart w:id="99" w:name="_Toc356304630"/>
+      <w:bookmarkStart w:id="100" w:name="_Toc359328063"/>
+      <w:bookmarkStart w:id="101" w:name="_Toc359328162"/>
+      <w:bookmarkStart w:id="102" w:name="_Toc356304537"/>
+      <w:bookmarkStart w:id="103" w:name="_Toc356304631"/>
+      <w:bookmarkStart w:id="104" w:name="_Toc359328064"/>
+      <w:bookmarkStart w:id="105" w:name="_Toc359328163"/>
+      <w:bookmarkStart w:id="106" w:name="_Toc356304542"/>
+      <w:bookmarkStart w:id="107" w:name="_Toc356304636"/>
+      <w:bookmarkStart w:id="108" w:name="_Toc359328069"/>
+      <w:bookmarkStart w:id="109" w:name="_Toc359328168"/>
+      <w:bookmarkEnd w:id="66"/>
       <w:bookmarkEnd w:id="67"/>
       <w:bookmarkEnd w:id="68"/>
       <w:bookmarkEnd w:id="69"/>
@@ -9475,7 +9480,6 @@
       <w:bookmarkEnd w:id="107"/>
       <w:bookmarkEnd w:id="108"/>
       <w:bookmarkEnd w:id="109"/>
-      <w:bookmarkEnd w:id="110"/>
       <w:r>
         <w:t xml:space="preserve">At present, multiplexing techniques are not commonly employed in metabolomics e.g. where different molecules are labelled or tagged in some way before being multiplexed on an MS instrument. </w:t>
       </w:r>
@@ -9487,26 +9491,26 @@
       <w:pPr>
         <w:pStyle w:val="Heading2"/>
       </w:pPr>
-      <w:bookmarkStart w:id="111" w:name="_Ref317060261"/>
-      <w:bookmarkStart w:id="112" w:name="_Ref271192172"/>
-      <w:bookmarkStart w:id="113" w:name="_Ref271192184"/>
-      <w:bookmarkStart w:id="114" w:name="_Toc491263049"/>
+      <w:bookmarkStart w:id="110" w:name="_Ref317060261"/>
+      <w:bookmarkStart w:id="111" w:name="_Ref271192172"/>
+      <w:bookmarkStart w:id="112" w:name="_Ref271192184"/>
+      <w:bookmarkStart w:id="113" w:name="_Toc491263049"/>
       <w:r>
         <w:rPr>
           <w:lang w:val="en-GB"/>
         </w:rPr>
         <w:t xml:space="preserve">Reporting </w:t>
       </w:r>
+      <w:bookmarkEnd w:id="110"/>
       <w:bookmarkEnd w:id="111"/>
       <w:bookmarkEnd w:id="112"/>
+      <w:r>
+        <w:rPr>
+          <w:lang w:val="en-GB"/>
+        </w:rPr>
+        <w:t>derivatization approaches</w:t>
+      </w:r>
       <w:bookmarkEnd w:id="113"/>
-      <w:r>
-        <w:rPr>
-          <w:lang w:val="en-GB"/>
-        </w:rPr>
-        <w:t>derivatization approaches</w:t>
-      </w:r>
-      <w:bookmarkEnd w:id="114"/>
     </w:p>
     <w:p>
       <w:pPr>
@@ -9520,7 +9524,7 @@
           <w:i/>
         </w:rPr>
       </w:pPr>
-      <w:bookmarkStart w:id="115" w:name="_Toc491263050"/>
+      <w:bookmarkStart w:id="114" w:name="_Toc491263050"/>
       <w:r>
         <w:rPr>
           <w:b w:val="0"/>
@@ -9529,102 +9533,158 @@
         </w:rPr>
         <w:t>Some text needed in here about how to encode derivatization results</w:t>
       </w:r>
+      <w:bookmarkEnd w:id="114"/>
+    </w:p>
+    <w:p>
+      <w:pPr>
+        <w:pStyle w:val="Heading2"/>
+      </w:pPr>
+      <w:bookmarkStart w:id="115" w:name="_Toc491263051"/>
+      <w:r>
+        <w:t>Encoding missing values, zeroes, nulls, infinity and calculation errors</w:t>
+      </w:r>
       <w:bookmarkEnd w:id="115"/>
     </w:p>
     <w:p>
       <w:pPr>
+        <w:jc w:val="both"/>
+        <w:rPr>
+          <w:lang w:val="en-GB"/>
+        </w:rPr>
+      </w:pPr>
+      <w:r>
+        <w:rPr>
+          <w:lang w:val="en-GB"/>
+        </w:rPr>
+        <w:t>In the table-based sections there MUST NOT be any empty cells. In case a given property is not available “null” MUST be used</w:t>
+      </w:r>
+      <w:r>
+        <w:rPr>
+          <w:lang w:val="en-GB"/>
+        </w:rPr>
+        <w:t>, but this is only allowed for cells in which isNullable= “true”</w:t>
+      </w:r>
+      <w:r>
+        <w:rPr>
+          <w:lang w:val="en-GB"/>
+        </w:rPr>
+        <w:t xml:space="preserve">. If ratios are included and the denominator is zero, the “INF” value MUST be used. If the result leads to </w:t>
+      </w:r>
+      <w:r>
+        <w:rPr>
+          <w:lang w:val="en-GB"/>
+        </w:rPr>
+        <w:t>calculation errors</w:t>
+      </w:r>
+      <w:r>
+        <w:rPr>
+          <w:lang w:val="en-GB"/>
+        </w:rPr>
+        <w:t xml:space="preserve"> (for example 0/0),</w:t>
+      </w:r>
+      <w:r>
+        <w:rPr>
+          <w:lang w:val="en-GB"/>
+        </w:rPr>
+        <w:t xml:space="preserve"> </w:t>
+      </w:r>
+      <w:r>
+        <w:rPr>
+          <w:lang w:val="en-GB"/>
+        </w:rPr>
+        <w:t>this MUST be reported as “</w:t>
+      </w:r>
+      <w:r>
+        <w:rPr>
+          <w:lang w:val="en-GB"/>
+        </w:rPr>
+        <w:t>NaN</w:t>
+      </w:r>
+      <w:r>
+        <w:rPr>
+          <w:lang w:val="en-GB"/>
+        </w:rPr>
+        <w:t>” (</w:t>
+      </w:r>
+      <w:r>
+        <w:rPr>
+          <w:lang w:val="en-GB"/>
+        </w:rPr>
+        <w:t>for Not a Number</w:t>
+      </w:r>
+      <w:r>
+        <w:rPr>
+          <w:lang w:val="en-GB"/>
+        </w:rPr>
+        <w:t>)</w:t>
+      </w:r>
+      <w:r>
+        <w:rPr>
+          <w:lang w:val="en-GB"/>
+        </w:rPr>
+        <w:t xml:space="preserve">. In some cases, there is ambiguity with respect to these cases: e.g. </w:t>
+      </w:r>
+      <w:r>
+        <w:rPr>
+          <w:lang w:val="en-GB"/>
+        </w:rPr>
+        <w:t xml:space="preserve">if there are alignment issues and it is unclear whether a molecule has been quantified with zero abundance or </w:t>
+      </w:r>
+      <w:r>
+        <w:rPr>
+          <w:lang w:val="en-GB"/>
+        </w:rPr>
+        <w:t>the feature was</w:t>
+      </w:r>
+      <w:r>
+        <w:rPr>
+          <w:lang w:val="en-GB"/>
+        </w:rPr>
+        <w:t xml:space="preserve"> potentially</w:t>
+      </w:r>
+      <w:r>
+        <w:rPr>
+          <w:lang w:val="en-GB"/>
+        </w:rPr>
+        <w:t xml:space="preserve"> present in the data but was not found.</w:t>
+      </w:r>
+    </w:p>
+    <w:p>
+      <w:pPr>
+        <w:jc w:val="both"/>
+      </w:pPr>
+    </w:p>
+    <w:p>
+      <w:pPr>
         <w:pStyle w:val="Heading2"/>
       </w:pPr>
-      <w:bookmarkStart w:id="116" w:name="_Toc491263051"/>
-      <w:r>
-        <w:t>Encoding missing values, zeroes, nulls, infinity and calculation errors</w:t>
+      <w:bookmarkStart w:id="116" w:name="_Toc491263052"/>
+      <w:r>
+        <w:t>Encoding numerical data with a standard encoding</w:t>
       </w:r>
       <w:bookmarkEnd w:id="116"/>
     </w:p>
     <w:p>
       <w:pPr>
-        <w:jc w:val="both"/>
-        <w:rPr>
-          <w:lang w:val="en-GB"/>
-        </w:rPr>
-      </w:pPr>
-      <w:r>
-        <w:rPr>
-          <w:lang w:val="en-GB"/>
-        </w:rPr>
-        <w:t>In the table-based sections there MUST NOT be any empty cells. In case a given property is not available “null” MUST be used</w:t>
-      </w:r>
-      <w:r>
-        <w:rPr>
-          <w:lang w:val="en-GB"/>
-        </w:rPr>
-        <w:t>, but this is only allowed for cells in which isNullable= “true”</w:t>
-      </w:r>
-      <w:r>
-        <w:rPr>
-          <w:lang w:val="en-GB"/>
-        </w:rPr>
-        <w:t xml:space="preserve">. If ratios are included and the denominator is zero, the “INF” value MUST be used. If the result leads to </w:t>
-      </w:r>
-      <w:r>
-        <w:rPr>
-          <w:lang w:val="en-GB"/>
-        </w:rPr>
-        <w:t>calculation errors</w:t>
-      </w:r>
-      <w:r>
-        <w:rPr>
-          <w:lang w:val="en-GB"/>
-        </w:rPr>
-        <w:t xml:space="preserve"> (for example 0/0),</w:t>
-      </w:r>
-      <w:r>
-        <w:rPr>
-          <w:lang w:val="en-GB"/>
-        </w:rPr>
-        <w:t xml:space="preserve"> </w:t>
-      </w:r>
-      <w:r>
-        <w:rPr>
-          <w:lang w:val="en-GB"/>
-        </w:rPr>
-        <w:t>this MUST be reported as “</w:t>
-      </w:r>
-      <w:r>
-        <w:rPr>
-          <w:lang w:val="en-GB"/>
-        </w:rPr>
-        <w:t>NaN</w:t>
-      </w:r>
-      <w:r>
-        <w:rPr>
-          <w:lang w:val="en-GB"/>
-        </w:rPr>
-        <w:t>” (</w:t>
-      </w:r>
-      <w:r>
-        <w:rPr>
-          <w:lang w:val="en-GB"/>
-        </w:rPr>
-        <w:t>for Not a Number</w:t>
-      </w:r>
-      <w:r>
-        <w:rPr>
-          <w:lang w:val="en-GB"/>
-        </w:rPr>
-        <w:t>)</w:t>
-      </w:r>
-      <w:r>
-        <w:rPr>
-          <w:lang w:val="en-GB"/>
-        </w:rPr>
-        <w:t xml:space="preserve">. In some cases, there is ambiguity with respect to these cases: e.g. </w:t>
-      </w:r>
-      <w:r>
-        <w:rPr>
-          <w:lang w:val="en-GB"/>
-        </w:rPr>
-        <w:t xml:space="preserve">if there are alignment issues and it is unclear whether a molecule has been quantified with zero abundance or </w:t>
+        <w:pStyle w:val="nobreak"/>
+      </w:pPr>
+      <w:r>
+        <w:rPr>
+          <w:highlight w:val="yellow"/>
+        </w:rPr>
+        <w:t>[Insert some text in here about standard numerical encoding, e.g. US default style “x.x”</w:t>
+      </w:r>
+      <w:r>
+        <w:rPr>
+          <w:highlight w:val="yellow"/>
+        </w:rPr>
+        <w:t>, i.e. using a period for decimal separation and no commas to separate thousands.</w:t>
+      </w:r>
+      <w:r>
+        <w:rPr>
+          <w:highlight w:val="yellow"/>
+        </w:rPr>
+        <w:t>]</w:t>
       </w:r>
     </w:p>
     <w:p>
@@ -9636,115 +9696,114 @@
       <w:pPr>
         <w:pStyle w:val="Heading2"/>
       </w:pPr>
-      <w:bookmarkStart w:id="117" w:name="_Toc491263052"/>
-      <w:r>
-        <w:t>Encoding numerical data with a standard encoding</w:t>
+      <w:bookmarkStart w:id="117" w:name="_Toc491263053"/>
+      <w:r>
+        <w:t>Reliability score</w:t>
       </w:r>
       <w:bookmarkEnd w:id="117"/>
+      <w:r>
+        <w:t xml:space="preserve"> </w:t>
+      </w:r>
     </w:p>
     <w:p>
       <w:pPr>
-        <w:pStyle w:val="nobreak"/>
-      </w:pPr>
-      <w:r>
-        <w:rPr>
-          <w:highlight w:val="yellow"/>
-        </w:rPr>
-        <w:t>[Insert some text in here about standard numerical encoding, e.g. US default style “x.x”</w:t>
-      </w:r>
-      <w:r>
-        <w:rPr>
-          <w:highlight w:val="yellow"/>
-        </w:rPr>
-        <w:t>, i.e. using a period for decimal separation and no commas to separate thousands.</w:t>
-      </w:r>
-      <w:r>
-        <w:rPr>
-          <w:highlight w:val="yellow"/>
-        </w:rPr>
-        <w:t>]</w:t>
+        <w:jc w:val="both"/>
+        <w:rPr>
+          <w:lang w:val="en-GB"/>
+        </w:rPr>
+      </w:pPr>
+      <w:r>
+        <w:t xml:space="preserve">All small molecule identifications reported in an mzTab file </w:t>
+      </w:r>
+      <w:r>
+        <w:t xml:space="preserve">MAY </w:t>
+      </w:r>
+      <w:r>
+        <w:t>be assigned a reliability score (column “reliability” in all tables). This reliability only applies to the identification reliability but not to modification</w:t>
+      </w:r>
+      <w:r>
+        <w:t xml:space="preserve"> position</w:t>
+      </w:r>
+      <w:r>
+        <w:t xml:space="preserve"> and or quantification reliabilities. The idea is to provide a way for researcher</w:t>
+      </w:r>
+      <w:r>
+        <w:t>s</w:t>
+      </w:r>
+      <w:r>
+        <w:t xml:space="preserve"> and/or repositories to score the reported identifications based on their own criteria. The criteria used to generate this score SHOULD be documented by the data providers. If this information is not provided by the producers of mzTab files, </w:t>
+      </w:r>
+      <w:r>
+        <w:rPr>
+          <w:lang w:val="en-GB"/>
+        </w:rPr>
+        <w:t>“</w:t>
+      </w:r>
+      <w:r>
+        <w:rPr>
+          <w:lang w:val="en-GB"/>
+        </w:rPr>
+        <w:t>null</w:t>
+      </w:r>
+      <w:r>
+        <w:rPr>
+          <w:lang w:val="en-GB"/>
+        </w:rPr>
+        <w:t>“</w:t>
+      </w:r>
+      <w:r>
+        <w:rPr>
+          <w:lang w:val="en-GB"/>
+        </w:rPr>
+        <w:t xml:space="preserve"> MUST be provided as the value for each of the protein, peptide or small molecule identification.</w:t>
       </w:r>
     </w:p>
     <w:p>
       <w:pPr>
         <w:jc w:val="both"/>
+        <w:rPr>
+          <w:lang w:val="en-GB"/>
+        </w:rPr>
       </w:pPr>
     </w:p>
     <w:p>
       <w:pPr>
         <w:pStyle w:val="Heading2"/>
-      </w:pPr>
-      <w:bookmarkStart w:id="118" w:name="_Toc491263053"/>
-      <w:r>
-        <w:t>Reliability score</w:t>
+        <w:rPr>
+          <w:lang w:val="en-GB"/>
+        </w:rPr>
+      </w:pPr>
+      <w:bookmarkStart w:id="118" w:name="_Toc491263054"/>
+      <w:r>
+        <w:rPr>
+          <w:lang w:val="en-GB"/>
+        </w:rPr>
+        <w:t>Support for positive and negative modes</w:t>
+      </w:r>
+      <w:r>
+        <w:rPr>
+          <w:lang w:val="en-GB"/>
+        </w:rPr>
+        <w:t xml:space="preserve"> or pre-fractionation</w:t>
       </w:r>
       <w:bookmarkEnd w:id="118"/>
-      <w:r>
-        <w:t xml:space="preserve"> </w:t>
-      </w:r>
     </w:p>
     <w:p>
       <w:pPr>
-        <w:jc w:val="both"/>
-        <w:rPr>
-          <w:lang w:val="en-GB"/>
-        </w:rPr>
-      </w:pPr>
-      <w:r>
-        <w:t>All protein, peptide</w:t>
-      </w:r>
-      <w:r>
-        <w:t>, psm</w:t>
-      </w:r>
-      <w:r>
-        <w:t xml:space="preserve"> and small molecule identifications reported in an mzTab file </w:t>
-      </w:r>
-      <w:r>
-        <w:t xml:space="preserve">MAY </w:t>
-      </w:r>
-      <w:r>
-        <w:t>be assigned a reliability score (column “reliability” in all tables). This reliability only applies to the identification reliability but not to modification</w:t>
-      </w:r>
-      <w:r>
-        <w:t xml:space="preserve"> position</w:t>
-      </w:r>
-      <w:r>
-        <w:t xml:space="preserve"> and or quantification reliabilities. The idea is to provide a way for researcher</w:t>
-      </w:r>
-      <w:r>
-        <w:t>s</w:t>
-      </w:r>
-      <w:r>
-        <w:t xml:space="preserve"> and/or MS proteomics or metabolomics repositories to score the reported identifications based on their own criteria. This score is completely resource-dependent and MUST NOT be interpreted as a comparable score between mzTab files generated from different resources. The criteria used to generate this score SHOULD be documented by the data providers. If this information is not provided by the producers of mzTab files, </w:t>
-      </w:r>
-      <w:r>
-        <w:rPr>
-          <w:lang w:val="en-GB"/>
-        </w:rPr>
-        <w:t>“</w:t>
-      </w:r>
-      <w:r>
-        <w:rPr>
-          <w:lang w:val="en-GB"/>
-        </w:rPr>
-        <w:t>null</w:t>
-      </w:r>
-      <w:r>
-        <w:rPr>
-          <w:lang w:val="en-GB"/>
-        </w:rPr>
-        <w:t>“</w:t>
-      </w:r>
-      <w:r>
-        <w:rPr>
-          <w:lang w:val="en-GB"/>
-        </w:rPr>
-        <w:t xml:space="preserve"> MUST be provided as the value for each of the protein, peptide or small molecule identification.</w:t>
+        <w:pStyle w:val="nobreak"/>
+        <w:rPr>
+          <w:lang w:val="en-GB"/>
+        </w:rPr>
+      </w:pPr>
+      <w:r>
+        <w:rPr>
+          <w:lang w:val="en-GB"/>
+        </w:rPr>
+        <w:t>[Ideal encoding is to put these into separate mzTab files]</w:t>
       </w:r>
     </w:p>
     <w:p>
       <w:pPr>
-        <w:jc w:val="both"/>
         <w:rPr>
           <w:lang w:val="en-GB"/>
         </w:rPr>
@@ -9752,296 +9811,24 @@
     </w:p>
     <w:p>
       <w:pPr>
-        <w:jc w:val="both"/>
-        <w:rPr>
-          <w:lang w:val="en-GB"/>
-        </w:rPr>
-      </w:pPr>
-      <w:r>
-        <w:rPr>
-          <w:lang w:val="en-GB"/>
-        </w:rPr>
-        <w:t>The reliability value, if provided, MUST be an integer between 1-3</w:t>
-      </w:r>
-      <w:r>
-        <w:rPr>
-          <w:lang w:val="en-GB"/>
-        </w:rPr>
-        <w:t xml:space="preserve"> in all but the </w:t>
-      </w:r>
-      <w:r>
-        <w:rPr>
-          <w:i/>
-          <w:lang w:val="en-GB"/>
-        </w:rPr>
-        <w:t>small molecule</w:t>
-      </w:r>
-      <w:r>
-        <w:rPr>
-          <w:lang w:val="en-GB"/>
-        </w:rPr>
-        <w:t xml:space="preserve"> section (see below)</w:t>
-      </w:r>
-      <w:r>
-        <w:rPr>
-          <w:lang w:val="en-GB"/>
-        </w:rPr>
-        <w:t xml:space="preserve"> and SHOULD be interpreted as follows:</w:t>
-      </w:r>
+        <w:rPr>
+          <w:lang w:val="en-GB"/>
+        </w:rPr>
+      </w:pPr>
     </w:p>
     <w:p>
       <w:pPr>
-        <w:ind w:firstLine="720"/>
-        <w:jc w:val="both"/>
-        <w:rPr>
-          <w:lang w:val="en-GB"/>
-        </w:rPr>
-      </w:pPr>
-      <w:r>
-        <w:rPr>
-          <w:lang w:val="en-GB"/>
-        </w:rPr>
-        <w:t>1</w:t>
-      </w:r>
-      <w:r>
-        <w:rPr>
-          <w:lang w:val="en-GB"/>
-        </w:rPr>
-        <w:t xml:space="preserve">: </w:t>
-      </w:r>
-      <w:r>
-        <w:rPr>
-          <w:lang w:val="en-GB"/>
-        </w:rPr>
-        <w:t>high reliability</w:t>
-      </w:r>
-    </w:p>
-    <w:p>
-      <w:pPr>
-        <w:ind w:firstLine="720"/>
-        <w:jc w:val="both"/>
-        <w:rPr>
-          <w:lang w:val="en-GB"/>
-        </w:rPr>
-      </w:pPr>
-      <w:r>
-        <w:rPr>
-          <w:lang w:val="en-GB"/>
-        </w:rPr>
-        <w:t>2</w:t>
-      </w:r>
-      <w:r>
-        <w:rPr>
-          <w:lang w:val="en-GB"/>
-        </w:rPr>
-        <w:t xml:space="preserve">: </w:t>
-      </w:r>
-      <w:r>
-        <w:rPr>
-          <w:lang w:val="en-GB"/>
-        </w:rPr>
-        <w:t>medium</w:t>
-      </w:r>
-      <w:r>
-        <w:rPr>
-          <w:lang w:val="en-GB"/>
-        </w:rPr>
-        <w:t xml:space="preserve"> reliability</w:t>
-      </w:r>
-    </w:p>
-    <w:p>
-      <w:pPr>
-        <w:ind w:firstLine="720"/>
-        <w:jc w:val="both"/>
-        <w:rPr>
-          <w:lang w:val="en-GB"/>
-        </w:rPr>
-      </w:pPr>
-      <w:r>
-        <w:rPr>
-          <w:lang w:val="en-GB"/>
-        </w:rPr>
-        <w:t>3</w:t>
-      </w:r>
-      <w:r>
-        <w:rPr>
-          <w:lang w:val="en-GB"/>
-        </w:rPr>
-        <w:t>: poor reliability</w:t>
-      </w:r>
-    </w:p>
-    <w:p>
-      <w:pPr>
-        <w:ind w:firstLine="720"/>
-        <w:jc w:val="both"/>
-        <w:rPr>
-          <w:lang w:val="en-GB"/>
-        </w:rPr>
-      </w:pPr>
-    </w:p>
-    <w:p>
-      <w:r>
-        <w:t>For metabolomics</w:t>
-      </w:r>
-      <w:r>
-        <w:t xml:space="preserve"> (</w:t>
-      </w:r>
-      <w:r>
-        <w:rPr>
-          <w:i/>
-        </w:rPr>
-        <w:t>small molecule</w:t>
-      </w:r>
-      <w:r>
-        <w:t xml:space="preserve"> section)</w:t>
-      </w:r>
-      <w:r>
-        <w:t xml:space="preserve">, </w:t>
-      </w:r>
-      <w:r>
-        <w:t>according to current MSI agreement,</w:t>
-      </w:r>
-      <w:r>
-        <w:t xml:space="preserve"> it</w:t>
-      </w:r>
-      <w:r>
-        <w:t xml:space="preserve"> should be </w:t>
-      </w:r>
-      <w:r>
-        <w:t>reported as an integer between 1-4 and should be interpreted</w:t>
-      </w:r>
-      <w:r>
-        <w:t xml:space="preserve"> as follows:</w:t>
-      </w:r>
-    </w:p>
-    <w:p>
-      <w:pPr>
-        <w:ind w:left="708"/>
-      </w:pPr>
-      <w:r>
-        <w:t>1: identified metabolites  </w:t>
-      </w:r>
-    </w:p>
-    <w:p>
-      <w:pPr>
-        <w:ind w:firstLine="708"/>
-      </w:pPr>
-      <w:r>
-        <w:t>2: putatively annotated compounds</w:t>
-      </w:r>
-    </w:p>
-    <w:p>
-      <w:pPr>
-        <w:ind w:firstLine="708"/>
-      </w:pPr>
-      <w:r>
-        <w:t>3: putatively characteri</w:t>
-      </w:r>
-      <w:r>
-        <w:t>z</w:t>
-      </w:r>
-      <w:r>
-        <w:t>ed compound classes</w:t>
-      </w:r>
-    </w:p>
-    <w:p>
-      <w:pPr>
-        <w:ind w:firstLine="708"/>
-      </w:pPr>
-      <w:r>
-        <w:t>4: unknown compounds</w:t>
-      </w:r>
-    </w:p>
-    <w:p>
-      <w:pPr>
-        <w:ind w:firstLine="720"/>
-        <w:jc w:val="both"/>
-        <w:rPr>
-          <w:lang w:val="en-GB"/>
-        </w:rPr>
-      </w:pPr>
-    </w:p>
-    <w:p>
-      <w:pPr>
-        <w:jc w:val="both"/>
-        <w:rPr>
-          <w:lang w:val="en-GB"/>
-        </w:rPr>
-      </w:pPr>
-    </w:p>
-    <w:p>
-      <w:pPr>
-        <w:jc w:val="both"/>
-        <w:rPr>
-          <w:lang w:val="en-GB"/>
-        </w:rPr>
-      </w:pPr>
-      <w:r>
-        <w:rPr>
-          <w:lang w:val="en-GB"/>
-        </w:rPr>
-        <w:t xml:space="preserve">The idea behind this score was to mimic the general concept of “resource based trust”. For example, if one resource reports identifications with a given reliability this would be interpreted differently as an </w:t>
-      </w:r>
-      <w:r>
-        <w:rPr>
-          <w:lang w:val="en-GB"/>
-        </w:rPr>
-        <w:lastRenderedPageBreak/>
-        <w:t xml:space="preserve">identification reported from another resource </w:t>
-      </w:r>
-      <w:r>
-        <w:rPr>
-          <w:rFonts w:ascii="Courier New" w:hAnsi="Courier New" w:cs="Courier New"/>
-          <w:lang w:val="en-GB"/>
-        </w:rPr>
-        <w:t>-</w:t>
-      </w:r>
-      <w:r>
-        <w:rPr>
-          <w:lang w:val="en-GB"/>
-        </w:rPr>
-        <w:t xml:space="preserve"> depending on who is responsible for the given resource and how it is buil</w:t>
-      </w:r>
-      <w:r>
-        <w:rPr>
-          <w:lang w:val="en-GB"/>
-        </w:rPr>
-        <w:t>t</w:t>
-      </w:r>
-      <w:r>
-        <w:rPr>
-          <w:lang w:val="en-GB"/>
-        </w:rPr>
-        <w:t>. If resources now report their reliabilities using this metric and document how this metric is generated, a user can base his own interpretation of the results based on his trust in the resource. Furthermore, approaches to make various search engine scores comparable have failed so far. To prevent the notion that the reported scores represent comparable probabilities this very abstract metric was chosen. Resources MUST explicitly specify how these reliability scores are calculated and what metric they represent.</w:t>
-      </w:r>
-    </w:p>
-    <w:p>
-      <w:pPr>
-        <w:jc w:val="both"/>
-        <w:rPr>
-          <w:lang w:val="en-GB"/>
-        </w:rPr>
-      </w:pPr>
-    </w:p>
-    <w:p>
-      <w:pPr>
         <w:pStyle w:val="Heading2"/>
         <w:rPr>
           <w:lang w:val="en-GB"/>
         </w:rPr>
       </w:pPr>
-      <w:bookmarkStart w:id="119" w:name="_Toc491263054"/>
-      <w:r>
-        <w:rPr>
-          <w:lang w:val="en-GB"/>
-        </w:rPr>
-        <w:t>Support for positive and negative modes</w:t>
-      </w:r>
-      <w:r>
-        <w:rPr>
-          <w:lang w:val="en-GB"/>
-        </w:rPr>
-        <w:t xml:space="preserve"> or pre-fractionation</w:t>
+      <w:bookmarkStart w:id="119" w:name="_Toc491263055"/>
+      <w:r>
+        <w:rPr>
+          <w:lang w:val="en-GB"/>
+        </w:rPr>
+        <w:t>Referencing evidence for small molecule identifications</w:t>
       </w:r>
       <w:bookmarkEnd w:id="119"/>
     </w:p>
@@ -10056,7 +9843,19 @@
         <w:rPr>
           <w:lang w:val="en-GB"/>
         </w:rPr>
-        <w:t>[Ideal encoding is to put these into separate mzTab files]</w:t>
+        <w:t xml:space="preserve">[Insert text in here to explain about how to encode evidence where multiple features are used to determine molecule identification; </w:t>
+      </w:r>
+      <w:r>
+        <w:rPr>
+          <w:lang w:val="en-GB"/>
+        </w:rPr>
+        <w:t xml:space="preserve">this should be optional column </w:t>
+      </w:r>
+      <w:r>
+        <w:rPr>
+          <w:lang w:val="en-GB"/>
+        </w:rPr>
+        <w:t>on SML row]</w:t>
       </w:r>
     </w:p>
     <w:p>
@@ -10080,70 +9879,15 @@
           <w:lang w:val="en-GB"/>
         </w:rPr>
       </w:pPr>
-      <w:bookmarkStart w:id="120" w:name="_Toc491263055"/>
-      <w:r>
-        <w:rPr>
-          <w:lang w:val="en-GB"/>
-        </w:rPr>
-        <w:t>Referencing evidence for small molecule identifications</w:t>
+      <w:bookmarkStart w:id="120" w:name="_Toc491263056"/>
+      <w:r>
+        <w:rPr>
+          <w:lang w:val="en-GB"/>
+        </w:rPr>
+        <w:lastRenderedPageBreak/>
+        <w:t>Guidelines for reporting results prior to or with no alignment step across features</w:t>
       </w:r>
       <w:bookmarkEnd w:id="120"/>
-    </w:p>
-    <w:p>
-      <w:pPr>
-        <w:pStyle w:val="nobreak"/>
-        <w:rPr>
-          <w:lang w:val="en-GB"/>
-        </w:rPr>
-      </w:pPr>
-      <w:r>
-        <w:rPr>
-          <w:lang w:val="en-GB"/>
-        </w:rPr>
-        <w:t xml:space="preserve">[Insert text in here to explain about how to encode evidence where multiple features are used to determine molecule identification; </w:t>
-      </w:r>
-      <w:r>
-        <w:rPr>
-          <w:lang w:val="en-GB"/>
-        </w:rPr>
-        <w:t xml:space="preserve">this should be optional column </w:t>
-      </w:r>
-      <w:r>
-        <w:rPr>
-          <w:lang w:val="en-GB"/>
-        </w:rPr>
-        <w:t>on SML row]</w:t>
-      </w:r>
-    </w:p>
-    <w:p>
-      <w:pPr>
-        <w:rPr>
-          <w:lang w:val="en-GB"/>
-        </w:rPr>
-      </w:pPr>
-    </w:p>
-    <w:p>
-      <w:pPr>
-        <w:rPr>
-          <w:lang w:val="en-GB"/>
-        </w:rPr>
-      </w:pPr>
-    </w:p>
-    <w:p>
-      <w:pPr>
-        <w:pStyle w:val="Heading2"/>
-        <w:rPr>
-          <w:lang w:val="en-GB"/>
-        </w:rPr>
-      </w:pPr>
-      <w:bookmarkStart w:id="121" w:name="_Toc491263056"/>
-      <w:r>
-        <w:rPr>
-          <w:lang w:val="en-GB"/>
-        </w:rPr>
-        <w:t>Guidelines for reporting results prior to or with no alignment step across features</w:t>
-      </w:r>
-      <w:bookmarkEnd w:id="121"/>
     </w:p>
     <w:p>
       <w:pPr>
@@ -10171,14 +9915,14 @@
           <w:lang w:val="en-GB"/>
         </w:rPr>
       </w:pPr>
-      <w:bookmarkStart w:id="122" w:name="_Toc491263057"/>
+      <w:bookmarkStart w:id="121" w:name="_Toc491263057"/>
       <w:r>
         <w:rPr>
           <w:lang w:val="en-GB"/>
         </w:rPr>
         <w:t>Comments on Specific Use Cases</w:t>
       </w:r>
-      <w:bookmarkEnd w:id="122"/>
+      <w:bookmarkEnd w:id="121"/>
     </w:p>
     <w:p>
       <w:pPr>
@@ -10649,7 +10393,6 @@
         <w:rPr>
           <w:lang w:val="en-GB"/>
         </w:rPr>
-        <w:lastRenderedPageBreak/>
         <w:t xml:space="preserve">Referencing external resources </w:t>
       </w:r>
     </w:p>
@@ -10676,22 +10419,22 @@
           <w:lang w:val="en-GB"/>
         </w:rPr>
       </w:pPr>
-      <w:bookmarkStart w:id="123" w:name="_Ref216762256"/>
-      <w:bookmarkStart w:id="124" w:name="_Ref216762262"/>
-      <w:bookmarkStart w:id="125" w:name="_Ref116791004"/>
-      <w:bookmarkStart w:id="126" w:name="_Ref116791133"/>
-      <w:bookmarkStart w:id="127" w:name="_Toc118017565"/>
-      <w:bookmarkStart w:id="128" w:name="_Toc170636044"/>
-      <w:bookmarkStart w:id="129" w:name="_Toc491263058"/>
+      <w:bookmarkStart w:id="122" w:name="_Ref216762256"/>
+      <w:bookmarkStart w:id="123" w:name="_Ref216762262"/>
+      <w:bookmarkStart w:id="124" w:name="_Ref116791004"/>
+      <w:bookmarkStart w:id="125" w:name="_Ref116791133"/>
+      <w:bookmarkStart w:id="126" w:name="_Toc118017565"/>
+      <w:bookmarkStart w:id="127" w:name="_Toc170636044"/>
+      <w:bookmarkStart w:id="128" w:name="_Toc491263058"/>
       <w:r>
         <w:rPr>
           <w:lang w:val="en-GB"/>
         </w:rPr>
         <w:t>Other supporting materials</w:t>
       </w:r>
+      <w:bookmarkEnd w:id="122"/>
       <w:bookmarkEnd w:id="123"/>
-      <w:bookmarkEnd w:id="124"/>
-      <w:bookmarkEnd w:id="129"/>
+      <w:bookmarkEnd w:id="128"/>
     </w:p>
     <w:p>
       <w:pPr>
@@ -10712,26 +10455,26 @@
           <w:lang w:val="en-GB"/>
         </w:rPr>
       </w:pPr>
-      <w:bookmarkStart w:id="130" w:name="_Ref312247673"/>
+      <w:bookmarkStart w:id="129" w:name="_Ref312247673"/>
+      <w:bookmarkEnd w:id="124"/>
       <w:bookmarkEnd w:id="125"/>
       <w:bookmarkEnd w:id="126"/>
       <w:bookmarkEnd w:id="127"/>
-      <w:bookmarkEnd w:id="128"/>
     </w:p>
     <w:p>
       <w:pPr>
         <w:pStyle w:val="Heading1"/>
       </w:pPr>
-      <w:bookmarkStart w:id="131" w:name="_Ref318816993"/>
-      <w:bookmarkStart w:id="132" w:name="_Ref318817006"/>
-      <w:bookmarkStart w:id="133" w:name="_Toc491263059"/>
+      <w:bookmarkStart w:id="130" w:name="_Ref318816993"/>
+      <w:bookmarkStart w:id="131" w:name="_Ref318817006"/>
+      <w:bookmarkStart w:id="132" w:name="_Toc491263059"/>
       <w:r>
         <w:t>Format specification</w:t>
       </w:r>
+      <w:bookmarkEnd w:id="129"/>
       <w:bookmarkEnd w:id="130"/>
       <w:bookmarkEnd w:id="131"/>
       <w:bookmarkEnd w:id="132"/>
-      <w:bookmarkEnd w:id="133"/>
     </w:p>
     <w:p>
       <w:pPr>
@@ -10856,6 +10599,7 @@
         <w:ind w:left="1264" w:hanging="357"/>
       </w:pPr>
       <w:r>
+        <w:lastRenderedPageBreak/>
         <w:t>SMH for small molecule table header line (the column labels)</w:t>
       </w:r>
     </w:p>
@@ -11101,7 +10845,25 @@
         <w:rPr>
           <w:rStyle w:val="CodeZchn2"/>
         </w:rPr>
-        <w:t>[MS, MS:1001207, Mascot,]</w:t>
+        <w:t>[MS, MS:1001477</w:t>
+      </w:r>
+      <w:r>
+        <w:rPr>
+          <w:rStyle w:val="CodeZchn2"/>
+        </w:rPr>
+        <w:t xml:space="preserve">, </w:t>
+      </w:r>
+      <w:r>
+        <w:rPr>
+          <w:rStyle w:val="CodeZchn2"/>
+        </w:rPr>
+        <w:t>SpectraST</w:t>
+      </w:r>
+      <w:r>
+        <w:rPr>
+          <w:rStyle w:val="CodeZchn2"/>
+        </w:rPr>
+        <w:t>,]</w:t>
       </w:r>
       <w:r>
         <w:rPr>
@@ -11156,14 +10918,7 @@
         <w:rPr>
           <w:rFonts w:cs="Arial"/>
         </w:rPr>
-        <w:t xml:space="preserve">avoid problems </w:t>
-      </w:r>
-      <w:r>
-        <w:rPr>
-          <w:rFonts w:cs="Arial"/>
-        </w:rPr>
-        <w:lastRenderedPageBreak/>
-        <w:t>with the parsing:</w:t>
+        <w:t>avoid problems with the parsing:</w:t>
       </w:r>
       <w:r>
         <w:rPr>
@@ -11305,7 +11060,7 @@
         </w:rPr>
         <w:t xml:space="preserve">    </w:t>
       </w:r>
-      <w:bookmarkStart w:id="134" w:name="OLE_LINK2"/>
+      <w:bookmarkStart w:id="133" w:name="OLE_LINK2"/>
       <w:r>
         <w:rPr>
           <w:rFonts w:ascii="Courier New" w:hAnsi="Courier New" w:cs="Courier New"/>
@@ -11315,7 +11070,7 @@
         </w:rPr>
         <w:t>[NEWT, 9606, Homo sapiens (Human), ]</w:t>
       </w:r>
-      <w:bookmarkEnd w:id="134"/>
+      <w:bookmarkEnd w:id="133"/>
     </w:p>
     <w:p>
       <w:pPr>
@@ -11415,17 +11170,7 @@
           <w:lang w:val="en-GB"/>
         </w:rPr>
         <w:tab/>
-        <w:t>assay[1]-quantification_reagent</w:t>
-      </w:r>
-      <w:r>
-        <w:rPr>
-          <w:rFonts w:ascii="Courier New" w:hAnsi="Courier New" w:cs="Courier New"/>
-          <w:sz w:val="16"/>
-          <w:szCs w:val="16"/>
-          <w:lang w:val="en-GB"/>
-        </w:rPr>
-        <w:tab/>
-        <w:t>[MS,MS:1002038,unlabeled sample,]</w:t>
+        <w:t>assay[1] first assay description</w:t>
       </w:r>
     </w:p>
     <w:p>
@@ -11542,14 +11287,15 @@
           <w:lang w:val="en-GB"/>
         </w:rPr>
       </w:pPr>
-      <w:bookmarkStart w:id="135" w:name="_Toc491263060"/>
-      <w:r>
-        <w:rPr>
-          <w:lang w:val="en-GB"/>
-        </w:rPr>
+      <w:bookmarkStart w:id="134" w:name="_Toc491263060"/>
+      <w:r>
+        <w:rPr>
+          <w:lang w:val="en-GB"/>
+        </w:rPr>
+        <w:lastRenderedPageBreak/>
         <w:t>Sections</w:t>
       </w:r>
-      <w:bookmarkEnd w:id="135"/>
+      <w:bookmarkEnd w:id="134"/>
     </w:p>
     <w:p>
       <w:pPr>
@@ -11722,15 +11468,15 @@
           <w:lang w:val="en-GB"/>
         </w:rPr>
       </w:pPr>
-      <w:bookmarkStart w:id="136" w:name="_Toc491263061"/>
-      <w:commentRangeStart w:id="137"/>
+      <w:bookmarkStart w:id="135" w:name="_Toc491263061"/>
+      <w:commentRangeStart w:id="136"/>
       <w:r>
         <w:rPr>
           <w:lang w:val="en-GB"/>
         </w:rPr>
         <w:t>Metadata Section</w:t>
       </w:r>
-      <w:commentRangeEnd w:id="137"/>
+      <w:commentRangeEnd w:id="136"/>
       <w:r>
         <w:rPr>
           <w:rStyle w:val="CommentReference"/>
@@ -11738,9 +11484,9 @@
           <w:bCs w:val="0"/>
           <w:iCs w:val="0"/>
         </w:rPr>
-        <w:commentReference w:id="137"/>
-      </w:r>
-      <w:bookmarkEnd w:id="136"/>
+        <w:commentReference w:id="136"/>
+      </w:r>
+      <w:bookmarkEnd w:id="135"/>
     </w:p>
     <w:p>
       <w:pPr>
@@ -11874,7 +11620,7 @@
           <w:lang w:val="en-GB"/>
         </w:rPr>
       </w:pPr>
-      <w:bookmarkStart w:id="138" w:name="OLE_LINK1"/>
+      <w:bookmarkStart w:id="137" w:name="OLE_LINK1"/>
       <w:r>
         <w:rPr>
           <w:lang w:val="en-GB"/>
@@ -11911,7 +11657,7 @@
             <w:tcW w:w="1617" w:type="dxa"/>
             <w:vAlign w:val="center"/>
           </w:tcPr>
-          <w:bookmarkEnd w:id="138"/>
+          <w:bookmarkEnd w:id="137"/>
           <w:p>
             <w:pPr>
               <w:rPr>
@@ -12352,7 +12098,6 @@
         <w:rPr>
           <w:lang w:val="en-GB"/>
         </w:rPr>
-        <w:lastRenderedPageBreak/>
         <w:t>title</w:t>
       </w:r>
     </w:p>
@@ -12909,6 +12654,7 @@
                 <w:b/>
                 <w:lang w:val="en-GB"/>
               </w:rPr>
+              <w:lastRenderedPageBreak/>
               <w:t>Mandatory</w:t>
             </w:r>
           </w:p>
@@ -12996,7 +12742,7 @@
           <w:lang w:val="en-GB"/>
         </w:rPr>
       </w:pPr>
-      <w:commentRangeStart w:id="139"/>
+      <w:commentRangeStart w:id="138"/>
       <w:r>
         <w:rPr>
           <w:lang w:val="en-GB"/>
@@ -13009,7 +12755,7 @@
         </w:rPr>
         <w:t>[1-n]-name</w:t>
       </w:r>
-      <w:commentRangeEnd w:id="139"/>
+      <w:commentRangeEnd w:id="138"/>
       <w:r>
         <w:rPr>
           <w:rStyle w:val="CommentReference"/>
@@ -13017,7 +12763,7 @@
           <w:b w:val="0"/>
           <w:bCs w:val="0"/>
         </w:rPr>
-        <w:commentReference w:id="139"/>
+        <w:commentReference w:id="138"/>
       </w:r>
     </w:p>
     <w:tbl>
@@ -14040,7 +13786,6 @@
                 <w:b/>
                 <w:lang w:val="en-GB"/>
               </w:rPr>
-              <w:lastRenderedPageBreak/>
               <w:t>Example:</w:t>
             </w:r>
           </w:p>
@@ -14315,7 +14060,7 @@
                 <w:rFonts w:cs="Courier New"/>
               </w:rPr>
             </w:pPr>
-            <w:commentRangeStart w:id="140"/>
+            <w:commentRangeStart w:id="139"/>
             <w:r>
               <w:rPr>
                 <w:rFonts w:cs="Courier New"/>
@@ -14329,14 +14074,14 @@
               <w:br/>
               <w:t>MTD  software[2]  [MS, MS:1001561, Scaffold, 1.0]</w:t>
             </w:r>
-            <w:commentRangeEnd w:id="140"/>
+            <w:commentRangeEnd w:id="139"/>
             <w:r>
               <w:rPr>
                 <w:rStyle w:val="CommentReference"/>
                 <w:rFonts w:ascii="Arial" w:hAnsi="Arial"/>
                 <w:lang w:val="en-US"/>
               </w:rPr>
-              <w:commentReference w:id="140"/>
+              <w:commentReference w:id="139"/>
             </w:r>
           </w:p>
         </w:tc>
@@ -14593,6 +14338,7 @@
                 <w:szCs w:val="16"/>
                 <w:lang w:val="en-GB"/>
               </w:rPr>
+              <w:lastRenderedPageBreak/>
               <w:t>MTD  software</w:t>
             </w:r>
             <w:r>
@@ -14628,6 +14374,7 @@
         <w:rPr>
           <w:lang w:val="en-GB"/>
         </w:rPr>
+        <w:lastRenderedPageBreak/>
         <w:t>publication</w:t>
       </w:r>
       <w:r>
@@ -15733,14 +15480,7 @@
               <w:rPr>
                 <w:lang w:val="en-GB"/>
               </w:rPr>
-              <w:t xml:space="preserve"> </w:t>
-            </w:r>
-            <w:r>
-              <w:rPr>
-                <w:lang w:val="en-GB"/>
-              </w:rPr>
-              <w:lastRenderedPageBreak/>
-              <w:t>or MetaboLights records</w:t>
+              <w:t xml:space="preserve"> or MetaboLights records</w:t>
             </w:r>
             <w:r>
               <w:rPr>
@@ -15775,7 +15515,6 @@
                 <w:b/>
                 <w:lang w:val="en-GB"/>
               </w:rPr>
-              <w:lastRenderedPageBreak/>
               <w:t>Type:</w:t>
             </w:r>
           </w:p>
@@ -15876,8 +15615,8 @@
                 <w:lang w:val="de-DE"/>
               </w:rPr>
             </w:pPr>
-            <w:bookmarkStart w:id="141" w:name="_Toc363823118"/>
-            <w:bookmarkStart w:id="142" w:name="_Toc491263062"/>
+            <w:bookmarkStart w:id="140" w:name="_Toc363823118"/>
+            <w:bookmarkStart w:id="141" w:name="_Toc491263062"/>
             <w:r>
               <w:rPr>
                 <w:rFonts w:cs="Courier New"/>
@@ -15899,8 +15638,8 @@
               </w:rPr>
               <w:t xml:space="preserve">  http://www.ebi.ac.uk/pride/url/to/experiment</w:t>
             </w:r>
+            <w:bookmarkEnd w:id="140"/>
             <w:bookmarkEnd w:id="141"/>
-            <w:bookmarkEnd w:id="142"/>
           </w:p>
           <w:p>
             <w:pPr>
@@ -16252,14 +15991,14 @@
           <w:lang w:val="en-GB"/>
         </w:rPr>
       </w:pPr>
-      <w:commentRangeStart w:id="143"/>
+      <w:commentRangeStart w:id="142"/>
       <w:r>
         <w:rPr>
           <w:lang w:val="en-GB"/>
         </w:rPr>
         <w:t>assay[1-n]</w:t>
       </w:r>
-      <w:commentRangeEnd w:id="143"/>
+      <w:commentRangeEnd w:id="142"/>
       <w:r>
         <w:rPr>
           <w:rStyle w:val="CommentReference"/>
@@ -16267,7 +16006,7 @@
           <w:b w:val="0"/>
           <w:bCs w:val="0"/>
         </w:rPr>
-        <w:commentReference w:id="143"/>
+        <w:commentReference w:id="142"/>
       </w:r>
     </w:p>
     <w:tbl>
@@ -16387,6 +16126,7 @@
                 <w:b/>
                 <w:lang w:val="en-GB"/>
               </w:rPr>
+              <w:lastRenderedPageBreak/>
               <w:t>Mandatory</w:t>
             </w:r>
           </w:p>
@@ -16718,14 +16458,14 @@
           <w:lang w:val="en-GB"/>
         </w:rPr>
       </w:pPr>
-      <w:commentRangeStart w:id="144"/>
+      <w:commentRangeStart w:id="143"/>
       <w:r>
         <w:rPr>
           <w:lang w:val="en-GB"/>
         </w:rPr>
         <w:t>assay[1-n]-external_uri</w:t>
       </w:r>
-      <w:commentRangeEnd w:id="144"/>
+      <w:commentRangeEnd w:id="143"/>
       <w:r>
         <w:rPr>
           <w:rStyle w:val="CommentReference"/>
@@ -16733,7 +16473,7 @@
           <w:b w:val="0"/>
           <w:bCs w:val="0"/>
         </w:rPr>
-        <w:commentReference w:id="144"/>
+        <w:commentReference w:id="143"/>
       </w:r>
     </w:p>
     <w:tbl>
@@ -17168,7 +16908,7 @@
               <w:rPr>
                 <w:rFonts w:cs="Courier New"/>
               </w:rPr>
-              <w:t xml:space="preserve">   [,,</w:t>
+              <w:t xml:space="preserve">   “</w:t>
             </w:r>
             <w:r>
               <w:rPr>
@@ -17180,7 +16920,7 @@
               <w:rPr>
                 <w:rFonts w:cs="Courier New"/>
               </w:rPr>
-              <w:t>,]</w:t>
+              <w:t>”</w:t>
             </w:r>
           </w:p>
           <w:p>
@@ -17194,21 +16934,21 @@
               <w:rPr>
                 <w:rFonts w:cs="Courier New"/>
               </w:rPr>
-              <w:t>MTD  study_variable[2]   [,,1 minute,]</w:t>
-            </w:r>
-          </w:p>
-          <w:p>
-            <w:pPr>
-              <w:pStyle w:val="Code"/>
-              <w:rPr>
-                <w:rFonts w:cs="Courier New"/>
-              </w:rPr>
-            </w:pPr>
-            <w:r>
-              <w:rPr>
-                <w:rFonts w:cs="Courier New"/>
-              </w:rPr>
-              <w:t>MTD  study_variable[3]   [,,5 minute,]</w:t>
+              <w:t>MTD  st</w:t>
+            </w:r>
+            <w:r>
+              <w:rPr>
+                <w:rFonts w:cs="Courier New"/>
+              </w:rPr>
+              <w:t>udy_variable[2]   “</w:t>
+            </w:r>
+            <w:bookmarkStart w:id="144" w:name="_GoBack"/>
+            <w:bookmarkEnd w:id="144"/>
+            <w:r>
+              <w:rPr>
+                <w:rFonts w:cs="Courier New"/>
+              </w:rPr>
+              <w:t>1 minute”</w:t>
             </w:r>
           </w:p>
         </w:tc>
@@ -17478,7 +17218,6 @@
         <w:rPr>
           <w:lang w:val="en-GB"/>
         </w:rPr>
-        <w:lastRenderedPageBreak/>
         <w:t>assay[1-n]-ms_run_ref</w:t>
       </w:r>
       <w:commentRangeEnd w:id="145"/>
@@ -18127,7 +17866,14 @@
               <w:rPr>
                 <w:lang w:val="en-GB"/>
               </w:rPr>
-              <w:t>The function used to calculate the study variable quantification value if it is reported and the operation used is not arithmetic mean (default) e</w:t>
+              <w:t xml:space="preserve">The function used to calculate the study variable quantification value if it is reported </w:t>
+            </w:r>
+            <w:r>
+              <w:rPr>
+                <w:lang w:val="en-GB"/>
+              </w:rPr>
+              <w:lastRenderedPageBreak/>
+              <w:t>and the operation used is not arithmetic mean (default) e</w:t>
             </w:r>
             <w:r>
               <w:rPr>
@@ -18176,6 +17922,7 @@
                 <w:b/>
                 <w:lang w:val="en-GB"/>
               </w:rPr>
+              <w:lastRenderedPageBreak/>
               <w:t>Type:</w:t>
             </w:r>
           </w:p>
@@ -19119,7 +18866,6 @@
         <w:rPr>
           <w:lang w:val="en-GB"/>
         </w:rPr>
-        <w:lastRenderedPageBreak/>
         <w:t>ms_run</w:t>
       </w:r>
       <w:r>
@@ -19967,6 +19713,7 @@
                 <w:b/>
                 <w:lang w:val="en-GB"/>
               </w:rPr>
+              <w:lastRenderedPageBreak/>
               <w:t>Type:</w:t>
             </w:r>
           </w:p>
@@ -21258,7 +21005,6 @@
         <w:rPr>
           <w:lang w:val="en-GB"/>
         </w:rPr>
-        <w:lastRenderedPageBreak/>
         <w:t>sample[1-n]</w:t>
       </w:r>
     </w:p>
@@ -21984,6 +21730,7 @@
         <w:rPr>
           <w:lang w:val="en-GB"/>
         </w:rPr>
+        <w:lastRenderedPageBreak/>
         <w:t>sample[1-n]-</w:t>
       </w:r>
       <w:r>
@@ -23278,7 +23025,6 @@
         <w:rPr>
           <w:lang w:val="en-GB"/>
         </w:rPr>
-        <w:lastRenderedPageBreak/>
         <w:t>cv[1-n]-label</w:t>
       </w:r>
     </w:p>
@@ -23962,6 +23708,7 @@
                 <w:b/>
                 <w:lang w:val="en-GB"/>
               </w:rPr>
+              <w:lastRenderedPageBreak/>
               <w:t>Example:</w:t>
             </w:r>
           </w:p>
@@ -24980,14 +24727,7 @@
               <w:rPr>
                 <w:lang w:val="en-GB"/>
               </w:rPr>
-              <w:t xml:space="preserve">The database version is mandatory where identification has been performed. This </w:t>
-            </w:r>
-            <w:r>
-              <w:rPr>
-                <w:lang w:val="en-GB"/>
-              </w:rPr>
-              <w:lastRenderedPageBreak/>
-              <w:t>may be a formal version number e.g. “1.4.1”, a date of access “27/10/2016” or “Unknown” if there is no suitable version that can be annotated.</w:t>
+              <w:t>The database version is mandatory where identification has been performed. This may be a formal version number e.g. “1.4.1”, a date of access “27/10/2016” or “Unknown” if there is no suitable version that can be annotated.</w:t>
             </w:r>
           </w:p>
         </w:tc>
@@ -25010,7 +24750,6 @@
                 <w:b/>
                 <w:lang w:val="en-GB"/>
               </w:rPr>
-              <w:lastRenderedPageBreak/>
               <w:t>Type:</w:t>
             </w:r>
           </w:p>
@@ -25504,6 +25243,7 @@
                 <w:b/>
                 <w:lang w:val="en-GB"/>
               </w:rPr>
+              <w:lastRenderedPageBreak/>
               <w:t>Type:</w:t>
             </w:r>
           </w:p>
@@ -26590,7 +26330,6 @@
                 <w:b/>
                 <w:lang w:val="en-GB"/>
               </w:rPr>
-              <w:lastRenderedPageBreak/>
               <w:t>Example:</w:t>
             </w:r>
           </w:p>
@@ -27101,6 +26840,7 @@
                 <w:b/>
                 <w:lang w:val="en-GB"/>
               </w:rPr>
+              <w:lastRenderedPageBreak/>
               <w:t>Example:</w:t>
             </w:r>
             <w:bookmarkEnd w:id="166"/>
@@ -27693,7 +27433,6 @@
                 <w:b/>
                 <w:lang w:val="en-GB"/>
               </w:rPr>
-              <w:lastRenderedPageBreak/>
               <w:t>Type:</w:t>
             </w:r>
           </w:p>
@@ -28396,6 +28135,7 @@
                 <w:b/>
                 <w:lang w:val="en-GB"/>
               </w:rPr>
+              <w:lastRenderedPageBreak/>
               <w:t>Type:</w:t>
             </w:r>
           </w:p>
@@ -29105,14 +28845,7 @@
               <w:rPr>
                 <w:lang w:val="en-GB"/>
               </w:rPr>
-              <w:t xml:space="preserve">The number of values provided MUST match the number of entities reported under “database_identifier”, and the </w:t>
-            </w:r>
-            <w:r>
-              <w:rPr>
-                <w:lang w:val="en-GB"/>
-              </w:rPr>
-              <w:lastRenderedPageBreak/>
-              <w:t>validation software will throw an error if the number of “|” symbols does not match. “null” values between bars are allowed.</w:t>
+              <w:t>The number of values provided MUST match the number of entities reported under “database_identifier”, and the validation software will throw an error if the number of “|” symbols does not match. “null” values between bars are allowed.</w:t>
             </w:r>
           </w:p>
         </w:tc>
@@ -29135,7 +28868,6 @@
                 <w:b/>
                 <w:lang w:val="en-GB"/>
               </w:rPr>
-              <w:lastRenderedPageBreak/>
               <w:t>Type:</w:t>
             </w:r>
           </w:p>
@@ -29703,7 +29435,14 @@
               <w:rPr>
                 <w:lang w:val="en-GB"/>
               </w:rPr>
-              <w:t xml:space="preserve"> chemical/common names for the small molecule, or general description if a chemical name is unavailable. </w:t>
+              <w:t xml:space="preserve"> chemical/common names for the small molecule, or </w:t>
+            </w:r>
+            <w:r>
+              <w:rPr>
+                <w:lang w:val="en-GB"/>
+              </w:rPr>
+              <w:lastRenderedPageBreak/>
+              <w:t xml:space="preserve">general description if a chemical name is unavailable. </w:t>
             </w:r>
             <w:r>
               <w:rPr>
@@ -29738,6 +29477,7 @@
                 <w:b/>
                 <w:lang w:val="en-GB"/>
               </w:rPr>
+              <w:lastRenderedPageBreak/>
               <w:t>Type:</w:t>
             </w:r>
           </w:p>
@@ -30490,7 +30230,6 @@
         <w:rPr>
           <w:lang w:val="en-GB"/>
         </w:rPr>
-        <w:lastRenderedPageBreak/>
         <w:t>exp_mass_to_charge</w:t>
       </w:r>
     </w:p>
@@ -31192,6 +30931,7 @@
         <w:rPr>
           <w:lang w:val="en-GB"/>
         </w:rPr>
+        <w:lastRenderedPageBreak/>
         <w:t xml:space="preserve">adduct_ions </w:t>
       </w:r>
     </w:p>
@@ -31823,7 +31563,6 @@
         <w:rPr>
           <w:lang w:val="en-GB"/>
         </w:rPr>
-        <w:lastRenderedPageBreak/>
         <w:t>best_</w:t>
       </w:r>
       <w:r>
@@ -32631,6 +32370,7 @@
                 <w:b/>
                 <w:lang w:val="en-GB"/>
               </w:rPr>
+              <w:lastRenderedPageBreak/>
               <w:t>Is Nullable:</w:t>
             </w:r>
           </w:p>
@@ -33730,7 +33470,6 @@
                 <w:b/>
                 <w:lang w:val="en-GB"/>
               </w:rPr>
-              <w:lastRenderedPageBreak/>
               <w:t>Is Nullable:</w:t>
             </w:r>
           </w:p>
@@ -34012,6 +33751,7 @@
         <w:rPr>
           <w:lang w:val="en-GB"/>
         </w:rPr>
+        <w:lastRenderedPageBreak/>
         <w:t>Small Molecule</w:t>
       </w:r>
       <w:r>
@@ -34858,7 +34598,6 @@
         <w:rPr>
           <w:lang w:val="en-GB"/>
         </w:rPr>
-        <w:lastRenderedPageBreak/>
         <w:t>SME_ID_REF_Ambiguity_code</w:t>
       </w:r>
     </w:p>
@@ -35292,6 +35031,7 @@
                 <w:b/>
                 <w:lang w:val="en-GB"/>
               </w:rPr>
+              <w:lastRenderedPageBreak/>
               <w:t>Type:</w:t>
             </w:r>
           </w:p>
@@ -36537,7 +36277,6 @@
                 <w:b/>
                 <w:lang w:val="en-GB"/>
               </w:rPr>
-              <w:lastRenderedPageBreak/>
               <w:t>Example:</w:t>
             </w:r>
           </w:p>
@@ -36963,7 +36702,14 @@
               <w:rPr>
                 <w:lang w:val="en-GB"/>
               </w:rPr>
-              <w:t>Retention time start and end SHOULD only be null in the case of direct infusion MS or other techniques where a retention time value is absent or unknown</w:t>
+              <w:t xml:space="preserve">Retention time start and end </w:t>
+            </w:r>
+            <w:r>
+              <w:rPr>
+                <w:lang w:val="en-GB"/>
+              </w:rPr>
+              <w:lastRenderedPageBreak/>
+              <w:t>SHOULD only be null in the case of direct infusion MS or other techniques where a retention time value is absent or unknown</w:t>
             </w:r>
             <w:r>
               <w:rPr>
@@ -36998,6 +36744,7 @@
                 <w:b/>
                 <w:lang w:val="en-GB"/>
               </w:rPr>
+              <w:lastRenderedPageBreak/>
               <w:t>Type:</w:t>
             </w:r>
           </w:p>
@@ -38137,6 +37884,7 @@
         <w:rPr>
           <w:lang w:val="en-GB"/>
         </w:rPr>
+        <w:lastRenderedPageBreak/>
         <w:t>All columns are MANDATORY except for “opt_” columns.</w:t>
       </w:r>
     </w:p>
@@ -39272,14 +39020,7 @@
               <w:rPr>
                 <w:lang w:val="en-GB"/>
               </w:rPr>
-              <w:t xml:space="preserve">This should be specified in Hill notation (EA Hill 1900), i.e. elements in the order C, H and then alphabetically all other elements. Counts of one may be omitted. Elements should be capitalized properly to avoid confusion (e.g., “CO” vs. “Co”). The chemical </w:t>
-            </w:r>
-            <w:r>
-              <w:rPr>
-                <w:lang w:val="en-GB"/>
-              </w:rPr>
-              <w:lastRenderedPageBreak/>
-              <w:t xml:space="preserve">formula reported should refer to the neutral form. Charge state is reported by the charge field. </w:t>
+              <w:t xml:space="preserve">This should be specified in Hill notation (EA Hill 1900), i.e. elements in the order C, H and then alphabetically all other elements. Counts of one may be omitted. Elements should be capitalized properly to avoid confusion (e.g., “CO” vs. “Co”). The chemical formula reported should refer to the neutral form. Charge state is reported by the charge field. </w:t>
             </w:r>
           </w:p>
           <w:p>
@@ -39329,7 +39070,6 @@
                 <w:b/>
                 <w:lang w:val="en-GB"/>
               </w:rPr>
-              <w:lastRenderedPageBreak/>
               <w:t>Type:</w:t>
             </w:r>
           </w:p>
@@ -39721,6 +39461,7 @@
                 <w:b/>
                 <w:lang w:val="en-GB"/>
               </w:rPr>
+              <w:lastRenderedPageBreak/>
               <w:t>Example:</w:t>
             </w:r>
           </w:p>
@@ -40967,14 +40708,7 @@
               <w:rPr>
                 <w:lang w:val="en-GB"/>
               </w:rPr>
-              <w:t xml:space="preserve">. If the adduct classification is ambiguous with regards to </w:t>
-            </w:r>
-            <w:r>
-              <w:rPr>
-                <w:lang w:val="en-GB"/>
-              </w:rPr>
-              <w:lastRenderedPageBreak/>
-              <w:t>identification evidence it MAY be null.</w:t>
+              <w:t>. If the adduct classification is ambiguous with regards to identification evidence it MAY be null.</w:t>
             </w:r>
           </w:p>
         </w:tc>
@@ -40997,7 +40731,6 @@
                 <w:b/>
                 <w:lang w:val="en-GB"/>
               </w:rPr>
-              <w:lastRenderedPageBreak/>
               <w:t>Type:</w:t>
             </w:r>
           </w:p>
@@ -41493,6 +41226,7 @@
         <w:rPr>
           <w:lang w:val="en-GB"/>
         </w:rPr>
+        <w:lastRenderedPageBreak/>
         <w:t>charge</w:t>
       </w:r>
     </w:p>
@@ -42839,7 +42573,6 @@
         <w:rPr>
           <w:lang w:val="en-GB"/>
         </w:rPr>
-        <w:lastRenderedPageBreak/>
         <w:t>ms_level</w:t>
       </w:r>
     </w:p>
@@ -43387,6 +43120,7 @@
                 <w:b/>
                 <w:lang w:val="en-GB"/>
               </w:rPr>
+              <w:lastRenderedPageBreak/>
               <w:t>Is Nullable:</w:t>
             </w:r>
           </w:p>
@@ -44388,7 +44122,6 @@
         <w:rPr>
           <w:highlight w:val="yellow"/>
         </w:rPr>
-        <w:lastRenderedPageBreak/>
         <w:t>Examples?</w:t>
       </w:r>
     </w:p>
@@ -44554,6 +44287,7 @@
         <w:jc w:val="both"/>
       </w:pPr>
       <w:r>
+        <w:lastRenderedPageBreak/>
         <w:t>Johannes Griss, European Bioinformatics Institute, United Kingdom</w:t>
       </w:r>
     </w:p>
@@ -45703,7 +45437,6 @@
         <w:jc w:val="both"/>
       </w:pPr>
       <w:r>
-        <w:lastRenderedPageBreak/>
         <w:t>This document and the information contained herein is provided on an "AS IS" basis and THE PROTEOMICS STANDARDS INITIATIVE DISCLAIMS ALL WARRANTIES, EXPRESS OR IMPLIED, INCLUDING BUT NOT LIMITED TO ANY WARRANTY THAT THE USE OF THE INFORMATION HEREIN WILL NOT INFRINGE ANY RIGHTS OR ANY IMPLIED WARRANTIES OF MERCHANTABILITY OR FITNESS FOR A PARTICULAR PURPOSE."</w:t>
       </w:r>
       <w:bookmarkStart w:id="203" w:name="29"/>
@@ -45778,7 +45511,7 @@
       </w:r>
     </w:p>
   </w:comment>
-  <w:comment w:id="61" w:author="Andy Jones" w:date="2017-08-22T12:14:00Z" w:initials="AJ">
+  <w:comment w:id="60" w:author="Andy Jones" w:date="2017-08-22T12:14:00Z" w:initials="AJ">
     <w:p>
       <w:pPr>
         <w:pStyle w:val="CommentText"/>
@@ -45807,7 +45540,7 @@
       </w:r>
     </w:p>
   </w:comment>
-  <w:comment w:id="137" w:author="Jones, Andy" w:date="2017-08-20T14:11:00Z" w:initials="JA">
+  <w:comment w:id="136" w:author="Jones, Andy" w:date="2017-08-20T14:11:00Z" w:initials="JA">
     <w:p>
       <w:pPr>
         <w:pStyle w:val="CommentText"/>
@@ -45838,7 +45571,7 @@
       </w:pPr>
     </w:p>
   </w:comment>
-  <w:comment w:id="139" w:author="Andy Jones" w:date="2017-08-23T09:49:00Z" w:initials="AJ">
+  <w:comment w:id="138" w:author="Andy Jones" w:date="2017-08-23T09:49:00Z" w:initials="AJ">
     <w:p>
       <w:pPr>
         <w:pStyle w:val="CommentText"/>
@@ -45854,7 +45587,7 @@
       </w:r>
     </w:p>
   </w:comment>
-  <w:comment w:id="140" w:author="Andy Jones" w:date="2017-08-22T12:37:00Z" w:initials="AJ">
+  <w:comment w:id="139" w:author="Andy Jones" w:date="2017-08-22T12:37:00Z" w:initials="AJ">
     <w:p>
       <w:pPr>
         <w:pStyle w:val="CommentText"/>
@@ -45870,7 +45603,7 @@
       </w:r>
     </w:p>
   </w:comment>
-  <w:comment w:id="143" w:author="Andy Jones" w:date="2017-04-25T15:46:00Z" w:initials="AJ">
+  <w:comment w:id="142" w:author="Andy Jones" w:date="2017-04-25T15:46:00Z" w:initials="AJ">
     <w:p>
       <w:pPr>
         <w:pStyle w:val="CommentText"/>
@@ -45886,7 +45619,7 @@
       </w:r>
     </w:p>
   </w:comment>
-  <w:comment w:id="144" w:author="Andy Jones" w:date="2017-08-22T15:56:00Z" w:initials="AJ">
+  <w:comment w:id="143" w:author="Andy Jones" w:date="2017-08-22T15:56:00Z" w:initials="AJ">
     <w:p>
       <w:pPr>
         <w:pStyle w:val="CommentText"/>
@@ -46549,7 +46282,7 @@
         <w:rStyle w:val="PageNumber"/>
         <w:noProof/>
       </w:rPr>
-      <w:t>4</w:t>
+      <w:t>22</w:t>
     </w:r>
     <w:r>
       <w:rPr>
@@ -46569,7 +46302,7 @@
           <w:rStyle w:val="PageNumber"/>
           <w:noProof/>
         </w:rPr>
-        <w:t>34</w:t>
+        <w:t>33</w:t>
       </w:r>
     </w:fldSimple>
   </w:p>
@@ -46775,7 +46508,7 @@
         <v:path o:extrusionok="f" gradientshapeok="t" o:connecttype="rect"/>
         <o:lock v:ext="edit" aspectratio="t"/>
       </v:shapetype>
-      <v:shape id="_x0000_i1122" type="#_x0000_t75" style="width:12pt;height:12pt" o:bullet="t">
+      <v:shape id="_x0000_i1127" type="#_x0000_t75" style="width:12pt;height:12pt" o:bullet="t">
         <v:imagedata r:id="rId1" o:title=""/>
       </v:shape>
     </w:pict>
@@ -54434,7 +54167,7 @@
 </file>
 
 <file path=customXml/itemProps1.xml><?xml version="1.0" encoding="utf-8"?>
-<ds:datastoreItem xmlns:ds="http://schemas.openxmlformats.org/officeDocument/2006/customXml" ds:itemID="{593D6F69-83B7-4B09-AEDA-E1986650EC0C}">
+<ds:datastoreItem xmlns:ds="http://schemas.openxmlformats.org/officeDocument/2006/customXml" ds:itemID="{9C04606D-9F8B-45C3-B0CA-E948D97581D9}">
   <ds:schemaRefs>
     <ds:schemaRef ds:uri="http://schemas.openxmlformats.org/officeDocument/2006/bibliography"/>
   </ds:schemaRefs>
@@ -54442,7 +54175,7 @@
 </file>
 
 <file path=customXml/itemProps2.xml><?xml version="1.0" encoding="utf-8"?>
-<ds:datastoreItem xmlns:ds="http://schemas.openxmlformats.org/officeDocument/2006/customXml" ds:itemID="{1673C9AB-68BE-4C1A-86C0-D6D08148DD70}">
+<ds:datastoreItem xmlns:ds="http://schemas.openxmlformats.org/officeDocument/2006/customXml" ds:itemID="{AA77A3CB-8693-4965-A868-9E9A1DEBE904}">
   <ds:schemaRefs>
     <ds:schemaRef ds:uri="http://schemas.openxmlformats.org/officeDocument/2006/bibliography"/>
   </ds:schemaRefs>

</xml_diff>

<commit_message>
Minor update to spec doc
</commit_message>
<xml_diff>
--- a/specification_document/1_1_draft_specs/mzTab_format_specification_1_1-M_draft.docx
+++ b/specification_document/1_1_draft_specs/mzTab_format_specification_1_1-M_draft.docx
@@ -95,7 +95,15 @@
         <w:rPr>
           <w:lang w:val="en-GB"/>
         </w:rPr>
-        <w:t>the final specification of the</w:t>
+        <w:t>the final specifica</w:t>
+      </w:r>
+      <w:bookmarkStart w:id="0" w:name="_GoBack"/>
+      <w:bookmarkEnd w:id="0"/>
+      <w:r>
+        <w:rPr>
+          <w:lang w:val="en-GB"/>
+        </w:rPr>
+        <w:t>tion of the</w:t>
       </w:r>
       <w:r>
         <w:rPr>
@@ -145,7 +153,7 @@
         </w:rPr>
         <w:t xml:space="preserve">, </w:t>
       </w:r>
-      <w:commentRangeStart w:id="0"/>
+      <w:commentRangeStart w:id="1"/>
       <w:r>
         <w:rPr>
           <w:lang w:val="en-GB"/>
@@ -176,12 +184,12 @@
         </w:rPr>
         <w:t>) organizations</w:t>
       </w:r>
-      <w:commentRangeEnd w:id="0"/>
+      <w:commentRangeEnd w:id="1"/>
       <w:r>
         <w:rPr>
           <w:rStyle w:val="CommentReference"/>
         </w:rPr>
-        <w:commentReference w:id="0"/>
+        <w:commentReference w:id="1"/>
       </w:r>
       <w:r>
         <w:rPr>
@@ -275,9 +283,9 @@
           <w:lang w:val="en-GB"/>
         </w:rPr>
       </w:pPr>
-      <w:bookmarkStart w:id="1" w:name="_Ref525097868"/>
-      <w:bookmarkStart w:id="2" w:name="_Toc118017561"/>
-      <w:bookmarkStart w:id="3" w:name="_Toc156877855"/>
+      <w:bookmarkStart w:id="2" w:name="_Ref525097868"/>
+      <w:bookmarkStart w:id="3" w:name="_Toc118017561"/>
+      <w:bookmarkStart w:id="4" w:name="_Toc156877855"/>
     </w:p>
     <w:p>
       <w:pPr>
@@ -287,14 +295,14 @@
           <w:numId w:val="0"/>
         </w:numPr>
       </w:pPr>
-      <w:bookmarkStart w:id="4" w:name="_Toc491263036"/>
+      <w:bookmarkStart w:id="5" w:name="_Toc491263036"/>
       <w:r>
         <w:t>Abstract</w:t>
       </w:r>
-      <w:bookmarkEnd w:id="1"/>
       <w:bookmarkEnd w:id="2"/>
       <w:bookmarkEnd w:id="3"/>
       <w:bookmarkEnd w:id="4"/>
+      <w:bookmarkEnd w:id="5"/>
     </w:p>
     <w:p>
       <w:pPr>
@@ -429,7 +437,7 @@
           <w:lang w:val="en-GB"/>
         </w:rPr>
       </w:pPr>
-      <w:commentRangeStart w:id="5"/>
+      <w:commentRangeStart w:id="6"/>
       <w:r>
         <w:rPr>
           <w:b/>
@@ -439,12 +447,12 @@
         </w:rPr>
         <w:t>Contents</w:t>
       </w:r>
-      <w:commentRangeEnd w:id="5"/>
+      <w:commentRangeEnd w:id="6"/>
       <w:r>
         <w:rPr>
           <w:rStyle w:val="CommentReference"/>
         </w:rPr>
-        <w:commentReference w:id="5"/>
+        <w:commentReference w:id="6"/>
       </w:r>
     </w:p>
     <w:p>
@@ -4220,17 +4228,17 @@
       <w:pPr>
         <w:pStyle w:val="Heading1"/>
       </w:pPr>
-      <w:bookmarkStart w:id="6" w:name="_Ref116882289"/>
-      <w:bookmarkStart w:id="7" w:name="_Toc118017562"/>
-      <w:bookmarkStart w:id="8" w:name="_Toc156877856"/>
-      <w:bookmarkStart w:id="9" w:name="_Toc491263037"/>
+      <w:bookmarkStart w:id="7" w:name="_Ref116882289"/>
+      <w:bookmarkStart w:id="8" w:name="_Toc118017562"/>
+      <w:bookmarkStart w:id="9" w:name="_Toc156877856"/>
+      <w:bookmarkStart w:id="10" w:name="_Toc491263037"/>
       <w:r>
         <w:t>Introduction</w:t>
       </w:r>
-      <w:bookmarkEnd w:id="6"/>
       <w:bookmarkEnd w:id="7"/>
       <w:bookmarkEnd w:id="8"/>
       <w:bookmarkEnd w:id="9"/>
+      <w:bookmarkEnd w:id="10"/>
     </w:p>
     <w:p>
       <w:pPr>
@@ -4243,14 +4251,14 @@
           <w:lang w:val="en-GB"/>
         </w:rPr>
       </w:pPr>
-      <w:bookmarkStart w:id="10" w:name="_Toc491263038"/>
+      <w:bookmarkStart w:id="11" w:name="_Toc491263038"/>
       <w:r>
         <w:rPr>
           <w:lang w:val="en-GB"/>
         </w:rPr>
         <w:t>Background</w:t>
       </w:r>
-      <w:bookmarkEnd w:id="10"/>
+      <w:bookmarkEnd w:id="11"/>
     </w:p>
     <w:p>
       <w:pPr>
@@ -4576,7 +4584,6 @@
         <w:rPr>
           <w:lang w:val="en-GB"/>
         </w:rPr>
-        <w:lastRenderedPageBreak/>
         <w:t xml:space="preserve">This document presents a specification, not a tutorial. As such, the presentation of technical details is deliberately direct. The role of the text is to describe the model and justify design decisions made. The document does not discuss how the models should be used in practice, consider tool support for data capture or storage, or provide comprehensive examples of the models in use. It is anticipated that tutorial material will be developed independently of this specification. </w:t>
       </w:r>
     </w:p>
@@ -4590,14 +4597,15 @@
           <w:lang w:val="en-GB"/>
         </w:rPr>
       </w:pPr>
-      <w:bookmarkStart w:id="11" w:name="_Toc491263039"/>
-      <w:r>
-        <w:rPr>
-          <w:lang w:val="en-GB"/>
-        </w:rPr>
+      <w:bookmarkStart w:id="12" w:name="_Toc491263039"/>
+      <w:r>
+        <w:rPr>
+          <w:lang w:val="en-GB"/>
+        </w:rPr>
+        <w:lastRenderedPageBreak/>
         <w:t>Document Structure</w:t>
       </w:r>
-      <w:bookmarkEnd w:id="11"/>
+      <w:bookmarkEnd w:id="12"/>
     </w:p>
     <w:p>
       <w:pPr>
@@ -4839,20 +4847,20 @@
       <w:pPr>
         <w:pStyle w:val="Heading1"/>
       </w:pPr>
-      <w:bookmarkStart w:id="12" w:name="_Toc170636040"/>
-      <w:bookmarkStart w:id="13" w:name="_Ref211659702"/>
-      <w:bookmarkStart w:id="14" w:name="_Ref216758743"/>
-      <w:bookmarkStart w:id="15" w:name="_Toc491263040"/>
+      <w:bookmarkStart w:id="13" w:name="_Toc170636040"/>
+      <w:bookmarkStart w:id="14" w:name="_Ref211659702"/>
+      <w:bookmarkStart w:id="15" w:name="_Ref216758743"/>
+      <w:bookmarkStart w:id="16" w:name="_Toc491263040"/>
       <w:r>
         <w:t xml:space="preserve">Use Cases for </w:t>
       </w:r>
-      <w:bookmarkEnd w:id="12"/>
       <w:bookmarkEnd w:id="13"/>
       <w:bookmarkEnd w:id="14"/>
+      <w:bookmarkEnd w:id="15"/>
       <w:r>
         <w:t>mzTab</w:t>
       </w:r>
-      <w:bookmarkEnd w:id="15"/>
+      <w:bookmarkEnd w:id="16"/>
     </w:p>
     <w:p>
       <w:pPr>
@@ -5179,13 +5187,13 @@
       <w:pPr>
         <w:pStyle w:val="Heading1"/>
       </w:pPr>
-      <w:bookmarkStart w:id="16" w:name="_Ref344972414"/>
-      <w:bookmarkStart w:id="17" w:name="_Toc491263041"/>
+      <w:bookmarkStart w:id="17" w:name="_Ref344972414"/>
+      <w:bookmarkStart w:id="18" w:name="_Toc491263041"/>
       <w:r>
         <w:t>Notational Conventions</w:t>
       </w:r>
-      <w:bookmarkEnd w:id="16"/>
       <w:bookmarkEnd w:id="17"/>
+      <w:bookmarkEnd w:id="18"/>
     </w:p>
     <w:p>
       <w:pPr>
@@ -5268,16 +5276,16 @@
       <w:pPr>
         <w:pStyle w:val="Heading1"/>
       </w:pPr>
-      <w:bookmarkStart w:id="18" w:name="_Toc170636042"/>
-      <w:bookmarkStart w:id="19" w:name="_Ref216758768"/>
-      <w:bookmarkStart w:id="20" w:name="_Toc491263042"/>
-      <w:commentRangeStart w:id="21"/>
+      <w:bookmarkStart w:id="19" w:name="_Toc170636042"/>
+      <w:bookmarkStart w:id="20" w:name="_Ref216758768"/>
+      <w:bookmarkStart w:id="21" w:name="_Toc491263042"/>
+      <w:commentRangeStart w:id="22"/>
       <w:r>
         <w:t>Relationship to Other Specifications</w:t>
       </w:r>
-      <w:bookmarkEnd w:id="18"/>
       <w:bookmarkEnd w:id="19"/>
-      <w:commentRangeEnd w:id="21"/>
+      <w:bookmarkEnd w:id="20"/>
+      <w:commentRangeEnd w:id="22"/>
       <w:r>
         <w:rPr>
           <w:rStyle w:val="CommentReference"/>
@@ -5285,9 +5293,9 @@
           <w:bCs w:val="0"/>
           <w:kern w:val="0"/>
         </w:rPr>
-        <w:commentReference w:id="21"/>
-      </w:r>
-      <w:bookmarkEnd w:id="20"/>
+        <w:commentReference w:id="22"/>
+      </w:r>
+      <w:bookmarkEnd w:id="21"/>
     </w:p>
     <w:p>
       <w:pPr>
@@ -5392,6 +5400,7 @@
           <w:i/>
           <w:lang w:val="en-GB"/>
         </w:rPr>
+        <w:lastRenderedPageBreak/>
         <w:t>ISA-TAB (</w:t>
       </w:r>
       <w:hyperlink r:id="rId13" w:history="1">
@@ -5466,7 +5475,7 @@
           <w:lang w:val="en-GB"/>
         </w:rPr>
       </w:pPr>
-      <w:bookmarkStart w:id="22" w:name="_Toc491263043"/>
+      <w:bookmarkStart w:id="23" w:name="_Toc491263043"/>
       <w:r>
         <w:rPr>
           <w:lang w:val="en-GB"/>
@@ -5494,7 +5503,7 @@
         </w:rPr>
         <w:t xml:space="preserve"> Controlled Vocabulary (CV)</w:t>
       </w:r>
-      <w:bookmarkEnd w:id="22"/>
+      <w:bookmarkEnd w:id="23"/>
     </w:p>
     <w:p>
       <w:pPr>
@@ -6118,8 +6127,8 @@
       <w:pPr>
         <w:pStyle w:val="Heading1"/>
       </w:pPr>
-      <w:bookmarkStart w:id="23" w:name="_Ref217199251"/>
-      <w:bookmarkStart w:id="24" w:name="_Toc491263044"/>
+      <w:bookmarkStart w:id="24" w:name="_Ref217199251"/>
+      <w:bookmarkStart w:id="25" w:name="_Toc491263044"/>
       <w:r>
         <w:t xml:space="preserve">Resolved Design and scope </w:t>
       </w:r>
@@ -6129,8 +6138,8 @@
       <w:r>
         <w:t>ssues</w:t>
       </w:r>
-      <w:bookmarkEnd w:id="23"/>
       <w:bookmarkEnd w:id="24"/>
+      <w:bookmarkEnd w:id="25"/>
     </w:p>
     <w:p>
       <w:pPr>
@@ -6165,17 +6174,16 @@
           <w:lang w:val="en-GB"/>
         </w:rPr>
       </w:pPr>
-      <w:bookmarkStart w:id="25" w:name="_Ref295297557"/>
-      <w:bookmarkStart w:id="26" w:name="_Toc491263046"/>
-      <w:r>
-        <w:rPr>
-          <w:lang w:val="en-GB"/>
-        </w:rPr>
-        <w:lastRenderedPageBreak/>
+      <w:bookmarkStart w:id="26" w:name="_Ref295297557"/>
+      <w:bookmarkStart w:id="27" w:name="_Toc491263046"/>
+      <w:r>
+        <w:rPr>
+          <w:lang w:val="en-GB"/>
+        </w:rPr>
         <w:t>Use of identifiers for input spectra to a search</w:t>
       </w:r>
-      <w:bookmarkEnd w:id="25"/>
       <w:bookmarkEnd w:id="26"/>
+      <w:bookmarkEnd w:id="27"/>
     </w:p>
     <w:p>
       <w:pPr>
@@ -7723,7 +7731,7 @@
           <w:lang w:val="en-GB"/>
         </w:rPr>
       </w:pPr>
-      <w:bookmarkStart w:id="27" w:name="_Ref216759912"/>
+      <w:bookmarkStart w:id="28" w:name="_Ref216759912"/>
       <w:r>
         <w:t xml:space="preserve">Table </w:t>
       </w:r>
@@ -7748,7 +7756,7 @@
         </w:rPr>
         <w:fldChar w:fldCharType="end"/>
       </w:r>
-      <w:bookmarkEnd w:id="27"/>
+      <w:bookmarkEnd w:id="28"/>
       <w:r>
         <w:rPr>
           <w:noProof/>
@@ -7784,7 +7792,6 @@
         <w:rPr>
           <w:lang w:val="en-GB"/>
         </w:rPr>
-        <w:lastRenderedPageBreak/>
         <w:t xml:space="preserve">In mzTab, the spectra_ref attribute should be constructed following the data type specification in </w:t>
       </w:r>
       <w:r>
@@ -8193,17 +8200,17 @@
       <w:pPr>
         <w:pStyle w:val="Heading2"/>
       </w:pPr>
-      <w:bookmarkStart w:id="28" w:name="_Toc356304492"/>
-      <w:bookmarkStart w:id="29" w:name="_Toc356304586"/>
-      <w:bookmarkStart w:id="30" w:name="_Toc359328018"/>
-      <w:bookmarkStart w:id="31" w:name="_Toc359328113"/>
-      <w:bookmarkStart w:id="32" w:name="_Ref318275910"/>
-      <w:bookmarkStart w:id="33" w:name="_Ref320542360"/>
-      <w:bookmarkStart w:id="34" w:name="_Toc491263047"/>
-      <w:bookmarkEnd w:id="28"/>
+      <w:bookmarkStart w:id="29" w:name="_Toc356304492"/>
+      <w:bookmarkStart w:id="30" w:name="_Toc356304586"/>
+      <w:bookmarkStart w:id="31" w:name="_Toc359328018"/>
+      <w:bookmarkStart w:id="32" w:name="_Toc359328113"/>
+      <w:bookmarkStart w:id="33" w:name="_Ref318275910"/>
+      <w:bookmarkStart w:id="34" w:name="_Ref320542360"/>
+      <w:bookmarkStart w:id="35" w:name="_Toc491263047"/>
       <w:bookmarkEnd w:id="29"/>
       <w:bookmarkEnd w:id="30"/>
       <w:bookmarkEnd w:id="31"/>
+      <w:bookmarkEnd w:id="32"/>
       <w:r>
         <w:t xml:space="preserve">Recommendations </w:t>
       </w:r>
@@ -8213,9 +8220,9 @@
         </w:rPr>
         <w:t>for reporting replicates within experimental designs</w:t>
       </w:r>
-      <w:bookmarkEnd w:id="32"/>
       <w:bookmarkEnd w:id="33"/>
       <w:bookmarkEnd w:id="34"/>
+      <w:bookmarkEnd w:id="35"/>
     </w:p>
     <w:p>
       <w:pPr>
@@ -9025,7 +9032,6 @@
         <w:rPr>
           <w:lang w:eastAsia="de-DE"/>
         </w:rPr>
-        <w:lastRenderedPageBreak/>
         <w:t xml:space="preserve">If sample level information is provided optimally, it </w:t>
       </w:r>
       <w:r>
@@ -9184,7 +9190,14 @@
         <w:rPr>
           <w:lang w:eastAsia="de-DE"/>
         </w:rPr>
-        <w:t xml:space="preserve"> exclude sample level information and</w:t>
+        <w:t xml:space="preserve"> </w:t>
+      </w:r>
+      <w:r>
+        <w:rPr>
+          <w:lang w:eastAsia="de-DE"/>
+        </w:rPr>
+        <w:lastRenderedPageBreak/>
+        <w:t>exclude sample level information and</w:t>
       </w:r>
       <w:r>
         <w:rPr>
@@ -9245,6 +9258,9 @@
         </w:rPr>
       </w:pPr>
       <w:r>
+        <w:rPr>
+          <w:noProof/>
+        </w:rPr>
         <w:drawing>
           <wp:inline distT="0" distB="0" distL="0" distR="0" wp14:anchorId="56079CAE" wp14:editId="5C215467">
             <wp:extent cx="6332220" cy="6709369"/>
@@ -9304,31 +9320,30 @@
       <w:pPr>
         <w:pStyle w:val="Code"/>
       </w:pPr>
-      <w:bookmarkStart w:id="35" w:name="_Toc359328116"/>
-      <w:bookmarkStart w:id="36" w:name="_Toc359328117"/>
-      <w:bookmarkStart w:id="37" w:name="_Toc359328118"/>
-      <w:bookmarkStart w:id="38" w:name="_Toc359328119"/>
-      <w:bookmarkStart w:id="39" w:name="_Toc356304494"/>
-      <w:bookmarkStart w:id="40" w:name="_Toc356304588"/>
-      <w:bookmarkStart w:id="41" w:name="_Toc359328021"/>
-      <w:bookmarkStart w:id="42" w:name="_Toc359328120"/>
-      <w:bookmarkStart w:id="43" w:name="_Toc356304495"/>
-      <w:bookmarkStart w:id="44" w:name="_Toc356304589"/>
-      <w:bookmarkStart w:id="45" w:name="_Toc359328022"/>
-      <w:bookmarkStart w:id="46" w:name="_Toc359328121"/>
-      <w:bookmarkStart w:id="47" w:name="_Toc356304496"/>
-      <w:bookmarkStart w:id="48" w:name="_Toc356304590"/>
-      <w:bookmarkStart w:id="49" w:name="_Toc359328023"/>
-      <w:bookmarkStart w:id="50" w:name="_Toc359328122"/>
-      <w:bookmarkStart w:id="51" w:name="_Toc356304505"/>
-      <w:bookmarkStart w:id="52" w:name="_Toc356304599"/>
-      <w:bookmarkStart w:id="53" w:name="_Toc359328032"/>
-      <w:bookmarkStart w:id="54" w:name="_Toc359328131"/>
-      <w:bookmarkStart w:id="55" w:name="_Toc356304507"/>
-      <w:bookmarkStart w:id="56" w:name="_Toc356304601"/>
-      <w:bookmarkStart w:id="57" w:name="_Toc359328034"/>
-      <w:bookmarkStart w:id="58" w:name="_Toc359328133"/>
-      <w:bookmarkEnd w:id="35"/>
+      <w:bookmarkStart w:id="36" w:name="_Toc359328116"/>
+      <w:bookmarkStart w:id="37" w:name="_Toc359328117"/>
+      <w:bookmarkStart w:id="38" w:name="_Toc359328118"/>
+      <w:bookmarkStart w:id="39" w:name="_Toc359328119"/>
+      <w:bookmarkStart w:id="40" w:name="_Toc356304494"/>
+      <w:bookmarkStart w:id="41" w:name="_Toc356304588"/>
+      <w:bookmarkStart w:id="42" w:name="_Toc359328021"/>
+      <w:bookmarkStart w:id="43" w:name="_Toc359328120"/>
+      <w:bookmarkStart w:id="44" w:name="_Toc356304495"/>
+      <w:bookmarkStart w:id="45" w:name="_Toc356304589"/>
+      <w:bookmarkStart w:id="46" w:name="_Toc359328022"/>
+      <w:bookmarkStart w:id="47" w:name="_Toc359328121"/>
+      <w:bookmarkStart w:id="48" w:name="_Toc356304496"/>
+      <w:bookmarkStart w:id="49" w:name="_Toc356304590"/>
+      <w:bookmarkStart w:id="50" w:name="_Toc359328023"/>
+      <w:bookmarkStart w:id="51" w:name="_Toc359328122"/>
+      <w:bookmarkStart w:id="52" w:name="_Toc356304505"/>
+      <w:bookmarkStart w:id="53" w:name="_Toc356304599"/>
+      <w:bookmarkStart w:id="54" w:name="_Toc359328032"/>
+      <w:bookmarkStart w:id="55" w:name="_Toc359328131"/>
+      <w:bookmarkStart w:id="56" w:name="_Toc356304507"/>
+      <w:bookmarkStart w:id="57" w:name="_Toc356304601"/>
+      <w:bookmarkStart w:id="58" w:name="_Toc359328034"/>
+      <w:bookmarkStart w:id="59" w:name="_Toc359328133"/>
       <w:bookmarkEnd w:id="36"/>
       <w:bookmarkEnd w:id="37"/>
       <w:bookmarkEnd w:id="38"/>
@@ -9352,31 +9367,31 @@
       <w:bookmarkEnd w:id="56"/>
       <w:bookmarkEnd w:id="57"/>
       <w:bookmarkEnd w:id="58"/>
+      <w:bookmarkEnd w:id="59"/>
     </w:p>
     <w:p>
       <w:pPr>
         <w:pStyle w:val="Heading2"/>
       </w:pPr>
-      <w:bookmarkStart w:id="59" w:name="_Toc491263048"/>
-      <w:commentRangeStart w:id="60"/>
-      <w:r>
-        <w:lastRenderedPageBreak/>
+      <w:bookmarkStart w:id="60" w:name="_Toc491263048"/>
+      <w:commentRangeStart w:id="61"/>
+      <w:r>
         <w:t>Recommendations</w:t>
       </w:r>
       <w:r>
         <w:t xml:space="preserve"> for reporting quantification results</w:t>
       </w:r>
-      <w:bookmarkStart w:id="61" w:name="_Toc356304510"/>
-      <w:bookmarkStart w:id="62" w:name="_Toc356304604"/>
-      <w:bookmarkStart w:id="63" w:name="_Toc359328037"/>
-      <w:bookmarkStart w:id="64" w:name="_Toc359328136"/>
-      <w:bookmarkStart w:id="65" w:name="_Toc359328137"/>
-      <w:bookmarkEnd w:id="61"/>
+      <w:bookmarkStart w:id="62" w:name="_Toc356304510"/>
+      <w:bookmarkStart w:id="63" w:name="_Toc356304604"/>
+      <w:bookmarkStart w:id="64" w:name="_Toc359328037"/>
+      <w:bookmarkStart w:id="65" w:name="_Toc359328136"/>
+      <w:bookmarkStart w:id="66" w:name="_Toc359328137"/>
       <w:bookmarkEnd w:id="62"/>
       <w:bookmarkEnd w:id="63"/>
       <w:bookmarkEnd w:id="64"/>
       <w:bookmarkEnd w:id="65"/>
-      <w:commentRangeEnd w:id="60"/>
+      <w:bookmarkEnd w:id="66"/>
+      <w:commentRangeEnd w:id="61"/>
       <w:r>
         <w:rPr>
           <w:rStyle w:val="CommentReference"/>
@@ -9384,59 +9399,58 @@
           <w:bCs w:val="0"/>
           <w:iCs w:val="0"/>
         </w:rPr>
-        <w:commentReference w:id="60"/>
-      </w:r>
-      <w:bookmarkEnd w:id="59"/>
+        <w:commentReference w:id="61"/>
+      </w:r>
+      <w:bookmarkEnd w:id="60"/>
     </w:p>
     <w:p>
       <w:pPr>
         <w:jc w:val="both"/>
       </w:pPr>
-      <w:bookmarkStart w:id="66" w:name="_Toc356304513"/>
-      <w:bookmarkStart w:id="67" w:name="_Toc356304607"/>
-      <w:bookmarkStart w:id="68" w:name="_Toc359328040"/>
-      <w:bookmarkStart w:id="69" w:name="_Toc359328139"/>
-      <w:bookmarkStart w:id="70" w:name="_Toc356304517"/>
-      <w:bookmarkStart w:id="71" w:name="_Toc356304611"/>
-      <w:bookmarkStart w:id="72" w:name="_Toc359328044"/>
-      <w:bookmarkStart w:id="73" w:name="_Toc359328143"/>
-      <w:bookmarkStart w:id="74" w:name="_Toc356304521"/>
-      <w:bookmarkStart w:id="75" w:name="_Toc356304615"/>
-      <w:bookmarkStart w:id="76" w:name="_Toc359328048"/>
-      <w:bookmarkStart w:id="77" w:name="_Toc359328147"/>
-      <w:bookmarkStart w:id="78" w:name="_Toc356304523"/>
-      <w:bookmarkStart w:id="79" w:name="_Toc356304617"/>
-      <w:bookmarkStart w:id="80" w:name="_Toc359328050"/>
-      <w:bookmarkStart w:id="81" w:name="_Toc359328149"/>
-      <w:bookmarkStart w:id="82" w:name="_Toc356304526"/>
-      <w:bookmarkStart w:id="83" w:name="_Toc356304620"/>
-      <w:bookmarkStart w:id="84" w:name="_Toc359328053"/>
-      <w:bookmarkStart w:id="85" w:name="_Toc359328152"/>
-      <w:bookmarkStart w:id="86" w:name="_Toc356304527"/>
-      <w:bookmarkStart w:id="87" w:name="_Toc356304621"/>
-      <w:bookmarkStart w:id="88" w:name="_Toc359328054"/>
-      <w:bookmarkStart w:id="89" w:name="_Toc359328153"/>
-      <w:bookmarkStart w:id="90" w:name="_Toc356304534"/>
-      <w:bookmarkStart w:id="91" w:name="_Toc356304628"/>
-      <w:bookmarkStart w:id="92" w:name="_Toc359328061"/>
-      <w:bookmarkStart w:id="93" w:name="_Toc359328160"/>
-      <w:bookmarkStart w:id="94" w:name="_Toc356304535"/>
-      <w:bookmarkStart w:id="95" w:name="_Toc356304629"/>
-      <w:bookmarkStart w:id="96" w:name="_Toc359328062"/>
-      <w:bookmarkStart w:id="97" w:name="_Toc359328161"/>
-      <w:bookmarkStart w:id="98" w:name="_Toc356304536"/>
-      <w:bookmarkStart w:id="99" w:name="_Toc356304630"/>
-      <w:bookmarkStart w:id="100" w:name="_Toc359328063"/>
-      <w:bookmarkStart w:id="101" w:name="_Toc359328162"/>
-      <w:bookmarkStart w:id="102" w:name="_Toc356304537"/>
-      <w:bookmarkStart w:id="103" w:name="_Toc356304631"/>
-      <w:bookmarkStart w:id="104" w:name="_Toc359328064"/>
-      <w:bookmarkStart w:id="105" w:name="_Toc359328163"/>
-      <w:bookmarkStart w:id="106" w:name="_Toc356304542"/>
-      <w:bookmarkStart w:id="107" w:name="_Toc356304636"/>
-      <w:bookmarkStart w:id="108" w:name="_Toc359328069"/>
-      <w:bookmarkStart w:id="109" w:name="_Toc359328168"/>
-      <w:bookmarkEnd w:id="66"/>
+      <w:bookmarkStart w:id="67" w:name="_Toc356304513"/>
+      <w:bookmarkStart w:id="68" w:name="_Toc356304607"/>
+      <w:bookmarkStart w:id="69" w:name="_Toc359328040"/>
+      <w:bookmarkStart w:id="70" w:name="_Toc359328139"/>
+      <w:bookmarkStart w:id="71" w:name="_Toc356304517"/>
+      <w:bookmarkStart w:id="72" w:name="_Toc356304611"/>
+      <w:bookmarkStart w:id="73" w:name="_Toc359328044"/>
+      <w:bookmarkStart w:id="74" w:name="_Toc359328143"/>
+      <w:bookmarkStart w:id="75" w:name="_Toc356304521"/>
+      <w:bookmarkStart w:id="76" w:name="_Toc356304615"/>
+      <w:bookmarkStart w:id="77" w:name="_Toc359328048"/>
+      <w:bookmarkStart w:id="78" w:name="_Toc359328147"/>
+      <w:bookmarkStart w:id="79" w:name="_Toc356304523"/>
+      <w:bookmarkStart w:id="80" w:name="_Toc356304617"/>
+      <w:bookmarkStart w:id="81" w:name="_Toc359328050"/>
+      <w:bookmarkStart w:id="82" w:name="_Toc359328149"/>
+      <w:bookmarkStart w:id="83" w:name="_Toc356304526"/>
+      <w:bookmarkStart w:id="84" w:name="_Toc356304620"/>
+      <w:bookmarkStart w:id="85" w:name="_Toc359328053"/>
+      <w:bookmarkStart w:id="86" w:name="_Toc359328152"/>
+      <w:bookmarkStart w:id="87" w:name="_Toc356304527"/>
+      <w:bookmarkStart w:id="88" w:name="_Toc356304621"/>
+      <w:bookmarkStart w:id="89" w:name="_Toc359328054"/>
+      <w:bookmarkStart w:id="90" w:name="_Toc359328153"/>
+      <w:bookmarkStart w:id="91" w:name="_Toc356304534"/>
+      <w:bookmarkStart w:id="92" w:name="_Toc356304628"/>
+      <w:bookmarkStart w:id="93" w:name="_Toc359328061"/>
+      <w:bookmarkStart w:id="94" w:name="_Toc359328160"/>
+      <w:bookmarkStart w:id="95" w:name="_Toc356304535"/>
+      <w:bookmarkStart w:id="96" w:name="_Toc356304629"/>
+      <w:bookmarkStart w:id="97" w:name="_Toc359328062"/>
+      <w:bookmarkStart w:id="98" w:name="_Toc359328161"/>
+      <w:bookmarkStart w:id="99" w:name="_Toc356304536"/>
+      <w:bookmarkStart w:id="100" w:name="_Toc356304630"/>
+      <w:bookmarkStart w:id="101" w:name="_Toc359328063"/>
+      <w:bookmarkStart w:id="102" w:name="_Toc359328162"/>
+      <w:bookmarkStart w:id="103" w:name="_Toc356304537"/>
+      <w:bookmarkStart w:id="104" w:name="_Toc356304631"/>
+      <w:bookmarkStart w:id="105" w:name="_Toc359328064"/>
+      <w:bookmarkStart w:id="106" w:name="_Toc359328163"/>
+      <w:bookmarkStart w:id="107" w:name="_Toc356304542"/>
+      <w:bookmarkStart w:id="108" w:name="_Toc356304636"/>
+      <w:bookmarkStart w:id="109" w:name="_Toc359328069"/>
+      <w:bookmarkStart w:id="110" w:name="_Toc359328168"/>
       <w:bookmarkEnd w:id="67"/>
       <w:bookmarkEnd w:id="68"/>
       <w:bookmarkEnd w:id="69"/>
@@ -9480,37 +9494,42 @@
       <w:bookmarkEnd w:id="107"/>
       <w:bookmarkEnd w:id="108"/>
       <w:bookmarkEnd w:id="109"/>
+      <w:bookmarkEnd w:id="110"/>
       <w:r>
         <w:t xml:space="preserve">At present, multiplexing techniques are not commonly employed in metabolomics e.g. where different molecules are labelled or tagged in some way before being multiplexed on an MS instrument. </w:t>
       </w:r>
       <w:r>
-        <w:t>For future techniques that do perform multiplexing, this can be supported by having multiple assays referencing the same ms_run (as done in mzTab 1.0 for proteomics).</w:t>
+        <w:t xml:space="preserve">For </w:t>
+      </w:r>
+      <w:r>
+        <w:lastRenderedPageBreak/>
+        <w:t>future techniques that do perform multiplexing, this can be supported by having multiple assays referencing the same ms_run (as done in mzTab 1.0 for proteomics).</w:t>
       </w:r>
     </w:p>
     <w:p>
       <w:pPr>
         <w:pStyle w:val="Heading2"/>
       </w:pPr>
-      <w:bookmarkStart w:id="110" w:name="_Ref317060261"/>
-      <w:bookmarkStart w:id="111" w:name="_Ref271192172"/>
-      <w:bookmarkStart w:id="112" w:name="_Ref271192184"/>
-      <w:bookmarkStart w:id="113" w:name="_Toc491263049"/>
+      <w:bookmarkStart w:id="111" w:name="_Ref317060261"/>
+      <w:bookmarkStart w:id="112" w:name="_Ref271192172"/>
+      <w:bookmarkStart w:id="113" w:name="_Ref271192184"/>
+      <w:bookmarkStart w:id="114" w:name="_Toc491263049"/>
       <w:r>
         <w:rPr>
           <w:lang w:val="en-GB"/>
         </w:rPr>
         <w:t xml:space="preserve">Reporting </w:t>
       </w:r>
-      <w:bookmarkEnd w:id="110"/>
       <w:bookmarkEnd w:id="111"/>
       <w:bookmarkEnd w:id="112"/>
+      <w:bookmarkEnd w:id="113"/>
       <w:r>
         <w:rPr>
           <w:lang w:val="en-GB"/>
         </w:rPr>
         <w:t>derivatization approaches</w:t>
       </w:r>
-      <w:bookmarkEnd w:id="113"/>
+      <w:bookmarkEnd w:id="114"/>
     </w:p>
     <w:p>
       <w:pPr>
@@ -9524,7 +9543,7 @@
           <w:i/>
         </w:rPr>
       </w:pPr>
-      <w:bookmarkStart w:id="114" w:name="_Toc491263050"/>
+      <w:bookmarkStart w:id="115" w:name="_Toc491263050"/>
       <w:r>
         <w:rPr>
           <w:b w:val="0"/>
@@ -9533,158 +9552,120 @@
         </w:rPr>
         <w:t>Some text needed in here about how to encode derivatization results</w:t>
       </w:r>
-      <w:bookmarkEnd w:id="114"/>
-    </w:p>
-    <w:p>
-      <w:pPr>
-        <w:pStyle w:val="Heading2"/>
-      </w:pPr>
-      <w:bookmarkStart w:id="115" w:name="_Toc491263051"/>
-      <w:r>
-        <w:t>Encoding missing values, zeroes, nulls, infinity and calculation errors</w:t>
-      </w:r>
       <w:bookmarkEnd w:id="115"/>
     </w:p>
     <w:p>
       <w:pPr>
-        <w:jc w:val="both"/>
-        <w:rPr>
-          <w:lang w:val="en-GB"/>
-        </w:rPr>
-      </w:pPr>
-      <w:r>
-        <w:rPr>
-          <w:lang w:val="en-GB"/>
-        </w:rPr>
-        <w:t>In the table-based sections there MUST NOT be any empty cells. In case a given property is not available “null” MUST be used</w:t>
-      </w:r>
-      <w:r>
-        <w:rPr>
-          <w:lang w:val="en-GB"/>
-        </w:rPr>
-        <w:t>, but this is only allowed for cells in which isNullable= “true”</w:t>
-      </w:r>
-      <w:r>
-        <w:rPr>
-          <w:lang w:val="en-GB"/>
-        </w:rPr>
-        <w:t xml:space="preserve">. If ratios are included and the denominator is zero, the “INF” value MUST be used. If the result leads to </w:t>
-      </w:r>
-      <w:r>
-        <w:rPr>
-          <w:lang w:val="en-GB"/>
-        </w:rPr>
-        <w:t>calculation errors</w:t>
-      </w:r>
-      <w:r>
-        <w:rPr>
-          <w:lang w:val="en-GB"/>
-        </w:rPr>
-        <w:t xml:space="preserve"> (for example 0/0),</w:t>
-      </w:r>
-      <w:r>
-        <w:rPr>
-          <w:lang w:val="en-GB"/>
-        </w:rPr>
-        <w:t xml:space="preserve"> </w:t>
-      </w:r>
-      <w:r>
-        <w:rPr>
-          <w:lang w:val="en-GB"/>
-        </w:rPr>
-        <w:t>this MUST be reported as “</w:t>
-      </w:r>
-      <w:r>
-        <w:rPr>
-          <w:lang w:val="en-GB"/>
-        </w:rPr>
-        <w:t>NaN</w:t>
-      </w:r>
-      <w:r>
-        <w:rPr>
-          <w:lang w:val="en-GB"/>
-        </w:rPr>
-        <w:t>” (</w:t>
-      </w:r>
-      <w:r>
-        <w:rPr>
-          <w:lang w:val="en-GB"/>
-        </w:rPr>
-        <w:t>for Not a Number</w:t>
-      </w:r>
-      <w:r>
-        <w:rPr>
-          <w:lang w:val="en-GB"/>
-        </w:rPr>
-        <w:t>)</w:t>
-      </w:r>
-      <w:r>
-        <w:rPr>
-          <w:lang w:val="en-GB"/>
-        </w:rPr>
-        <w:t xml:space="preserve">. In some cases, there is ambiguity with respect to these cases: e.g. </w:t>
-      </w:r>
-      <w:r>
-        <w:rPr>
-          <w:lang w:val="en-GB"/>
-        </w:rPr>
-        <w:t xml:space="preserve">if there are alignment issues and it is unclear whether a molecule has been quantified with zero abundance or </w:t>
-      </w:r>
-      <w:r>
-        <w:rPr>
-          <w:lang w:val="en-GB"/>
-        </w:rPr>
-        <w:t>the feature was</w:t>
-      </w:r>
-      <w:r>
-        <w:rPr>
-          <w:lang w:val="en-GB"/>
-        </w:rPr>
-        <w:t xml:space="preserve"> potentially</w:t>
-      </w:r>
-      <w:r>
-        <w:rPr>
-          <w:lang w:val="en-GB"/>
-        </w:rPr>
-        <w:t xml:space="preserve"> present in the data but was not found.</w:t>
-      </w:r>
-    </w:p>
-    <w:p>
-      <w:pPr>
-        <w:jc w:val="both"/>
-      </w:pPr>
-    </w:p>
-    <w:p>
-      <w:pPr>
         <w:pStyle w:val="Heading2"/>
       </w:pPr>
-      <w:bookmarkStart w:id="116" w:name="_Toc491263052"/>
-      <w:r>
-        <w:t>Encoding numerical data with a standard encoding</w:t>
+      <w:bookmarkStart w:id="116" w:name="_Toc491263051"/>
+      <w:r>
+        <w:t>Encoding missing values, zeroes, nulls, infinity and calculation errors</w:t>
       </w:r>
       <w:bookmarkEnd w:id="116"/>
     </w:p>
     <w:p>
       <w:pPr>
-        <w:pStyle w:val="nobreak"/>
-      </w:pPr>
-      <w:r>
-        <w:rPr>
-          <w:highlight w:val="yellow"/>
-        </w:rPr>
-        <w:t>[Insert some text in here about standard numerical encoding, e.g. US default style “x.x”</w:t>
-      </w:r>
-      <w:r>
-        <w:rPr>
-          <w:highlight w:val="yellow"/>
-        </w:rPr>
-        <w:t>, i.e. using a period for decimal separation and no commas to separate thousands.</w:t>
-      </w:r>
-      <w:r>
-        <w:rPr>
-          <w:highlight w:val="yellow"/>
-        </w:rPr>
-        <w:t>]</w:t>
+        <w:jc w:val="both"/>
+        <w:rPr>
+          <w:lang w:val="en-GB"/>
+        </w:rPr>
+      </w:pPr>
+      <w:r>
+        <w:rPr>
+          <w:lang w:val="en-GB"/>
+        </w:rPr>
+        <w:t>In the table-based sections there MUST NOT be any empty cells. In case a given property is not available “null” MUST be used</w:t>
+      </w:r>
+      <w:r>
+        <w:rPr>
+          <w:lang w:val="en-GB"/>
+        </w:rPr>
+        <w:t>, but this is only allowed for cells in which isNullable= “true”</w:t>
+      </w:r>
+      <w:r>
+        <w:rPr>
+          <w:lang w:val="en-GB"/>
+        </w:rPr>
+        <w:t xml:space="preserve">. If ratios are included and the denominator is zero, the “INF” value MUST be used. If the result leads to </w:t>
+      </w:r>
+      <w:r>
+        <w:rPr>
+          <w:lang w:val="en-GB"/>
+        </w:rPr>
+        <w:t>calculation errors</w:t>
+      </w:r>
+      <w:r>
+        <w:rPr>
+          <w:lang w:val="en-GB"/>
+        </w:rPr>
+        <w:t xml:space="preserve"> (for example 0/0),</w:t>
+      </w:r>
+      <w:r>
+        <w:rPr>
+          <w:lang w:val="en-GB"/>
+        </w:rPr>
+        <w:t xml:space="preserve"> </w:t>
+      </w:r>
+      <w:r>
+        <w:rPr>
+          <w:lang w:val="en-GB"/>
+        </w:rPr>
+        <w:t>this MUST be reported as “</w:t>
+      </w:r>
+      <w:r>
+        <w:rPr>
+          <w:lang w:val="en-GB"/>
+        </w:rPr>
+        <w:t>NaN</w:t>
+      </w:r>
+      <w:r>
+        <w:rPr>
+          <w:lang w:val="en-GB"/>
+        </w:rPr>
+        <w:t>” (</w:t>
+      </w:r>
+      <w:r>
+        <w:rPr>
+          <w:lang w:val="en-GB"/>
+        </w:rPr>
+        <w:t>for Not a Number</w:t>
+      </w:r>
+      <w:r>
+        <w:rPr>
+          <w:lang w:val="en-GB"/>
+        </w:rPr>
+        <w:t>)</w:t>
+      </w:r>
+      <w:r>
+        <w:rPr>
+          <w:lang w:val="en-GB"/>
+        </w:rPr>
+        <w:t xml:space="preserve">. In some cases, there is ambiguity with respect to these cases: e.g. </w:t>
+      </w:r>
+      <w:r>
+        <w:rPr>
+          <w:lang w:val="en-GB"/>
+        </w:rPr>
+        <w:t xml:space="preserve">if there are alignment issues and it is unclear whether a molecule has been quantified with zero abundance or </w:t>
+      </w:r>
+      <w:r>
+        <w:rPr>
+          <w:lang w:val="en-GB"/>
+        </w:rPr>
+        <w:t>the feature was</w:t>
+      </w:r>
+      <w:r>
+        <w:rPr>
+          <w:lang w:val="en-GB"/>
+        </w:rPr>
+        <w:t xml:space="preserve"> potentially</w:t>
+      </w:r>
+      <w:r>
+        <w:rPr>
+          <w:lang w:val="en-GB"/>
+        </w:rPr>
+        <w:t xml:space="preserve"> present in the data but was not found.</w:t>
       </w:r>
     </w:p>
     <w:p>
@@ -9696,114 +9677,109 @@
       <w:pPr>
         <w:pStyle w:val="Heading2"/>
       </w:pPr>
-      <w:bookmarkStart w:id="117" w:name="_Toc491263053"/>
-      <w:r>
-        <w:t>Reliability score</w:t>
+      <w:bookmarkStart w:id="117" w:name="_Toc491263052"/>
+      <w:r>
+        <w:t>Encoding numerical data with a standard encoding</w:t>
       </w:r>
       <w:bookmarkEnd w:id="117"/>
-      <w:r>
-        <w:t xml:space="preserve"> </w:t>
-      </w:r>
     </w:p>
     <w:p>
       <w:pPr>
-        <w:jc w:val="both"/>
-        <w:rPr>
-          <w:lang w:val="en-GB"/>
-        </w:rPr>
-      </w:pPr>
-      <w:r>
-        <w:t xml:space="preserve">All small molecule identifications reported in an mzTab file </w:t>
-      </w:r>
-      <w:r>
-        <w:t xml:space="preserve">MAY </w:t>
-      </w:r>
-      <w:r>
-        <w:t>be assigned a reliability score (column “reliability” in all tables). This reliability only applies to the identification reliability but not to modification</w:t>
-      </w:r>
-      <w:r>
-        <w:t xml:space="preserve"> position</w:t>
-      </w:r>
-      <w:r>
-        <w:t xml:space="preserve"> and or quantification reliabilities. The idea is to provide a way for researcher</w:t>
-      </w:r>
-      <w:r>
-        <w:t>s</w:t>
-      </w:r>
-      <w:r>
-        <w:t xml:space="preserve"> and/or repositories to score the reported identifications based on their own criteria. The criteria used to generate this score SHOULD be documented by the data providers. If this information is not provided by the producers of mzTab files, </w:t>
-      </w:r>
-      <w:r>
-        <w:rPr>
-          <w:lang w:val="en-GB"/>
-        </w:rPr>
-        <w:t>“</w:t>
-      </w:r>
-      <w:r>
-        <w:rPr>
-          <w:lang w:val="en-GB"/>
-        </w:rPr>
-        <w:t>null</w:t>
-      </w:r>
-      <w:r>
-        <w:rPr>
-          <w:lang w:val="en-GB"/>
-        </w:rPr>
-        <w:t>“</w:t>
-      </w:r>
-      <w:r>
-        <w:rPr>
-          <w:lang w:val="en-GB"/>
-        </w:rPr>
-        <w:t xml:space="preserve"> MUST be provided as the value for each of the protein, peptide or small molecule identification.</w:t>
+        <w:pStyle w:val="nobreak"/>
+      </w:pPr>
+      <w:r>
+        <w:rPr>
+          <w:highlight w:val="yellow"/>
+        </w:rPr>
+        <w:t>[Insert some text in here about standard numerical encoding, e.g. US default style “x.x”</w:t>
+      </w:r>
+      <w:r>
+        <w:rPr>
+          <w:highlight w:val="yellow"/>
+        </w:rPr>
+        <w:t>, i.e. using a period for decimal separation and no commas to separate thousands.</w:t>
+      </w:r>
+      <w:r>
+        <w:rPr>
+          <w:highlight w:val="yellow"/>
+        </w:rPr>
+        <w:t>]</w:t>
       </w:r>
     </w:p>
     <w:p>
       <w:pPr>
         <w:jc w:val="both"/>
-        <w:rPr>
-          <w:lang w:val="en-GB"/>
-        </w:rPr>
       </w:pPr>
     </w:p>
     <w:p>
       <w:pPr>
         <w:pStyle w:val="Heading2"/>
-        <w:rPr>
-          <w:lang w:val="en-GB"/>
-        </w:rPr>
-      </w:pPr>
-      <w:bookmarkStart w:id="118" w:name="_Toc491263054"/>
-      <w:r>
-        <w:rPr>
-          <w:lang w:val="en-GB"/>
-        </w:rPr>
-        <w:t>Support for positive and negative modes</w:t>
-      </w:r>
-      <w:r>
-        <w:rPr>
-          <w:lang w:val="en-GB"/>
-        </w:rPr>
-        <w:t xml:space="preserve"> or pre-fractionation</w:t>
+      </w:pPr>
+      <w:bookmarkStart w:id="118" w:name="_Toc491263053"/>
+      <w:r>
+        <w:t>Reliability score</w:t>
       </w:r>
       <w:bookmarkEnd w:id="118"/>
+      <w:r>
+        <w:t xml:space="preserve"> </w:t>
+      </w:r>
     </w:p>
     <w:p>
       <w:pPr>
-        <w:pStyle w:val="nobreak"/>
-        <w:rPr>
-          <w:lang w:val="en-GB"/>
-        </w:rPr>
-      </w:pPr>
-      <w:r>
-        <w:rPr>
-          <w:lang w:val="en-GB"/>
-        </w:rPr>
-        <w:t>[Ideal encoding is to put these into separate mzTab files]</w:t>
+        <w:jc w:val="both"/>
+        <w:rPr>
+          <w:lang w:val="en-GB"/>
+        </w:rPr>
+      </w:pPr>
+      <w:r>
+        <w:t xml:space="preserve">All small molecule identifications reported in an mzTab file </w:t>
+      </w:r>
+      <w:r>
+        <w:t xml:space="preserve">MAY </w:t>
+      </w:r>
+      <w:r>
+        <w:t>be assigned a reliability score (column “reliability” in all tables). This reliability only applies to the identification reliability but not to modification</w:t>
+      </w:r>
+      <w:r>
+        <w:t xml:space="preserve"> position</w:t>
+      </w:r>
+      <w:r>
+        <w:t xml:space="preserve"> and or quantification reliabilities. The idea is to provide a way for researcher</w:t>
+      </w:r>
+      <w:r>
+        <w:t>s</w:t>
+      </w:r>
+      <w:r>
+        <w:t xml:space="preserve"> and/or repositories to score the reported identifications based on their own criteria. The criteria used to generate this score SHOULD be documented by the data providers. If this information is not provided by the producers of mzTab files, </w:t>
+      </w:r>
+      <w:r>
+        <w:rPr>
+          <w:lang w:val="en-GB"/>
+        </w:rPr>
+        <w:t>“</w:t>
+      </w:r>
+      <w:r>
+        <w:rPr>
+          <w:lang w:val="en-GB"/>
+        </w:rPr>
+        <w:t>null</w:t>
+      </w:r>
+      <w:r>
+        <w:rPr>
+          <w:lang w:val="en-GB"/>
+        </w:rPr>
+        <w:t>“</w:t>
+      </w:r>
+      <w:r>
+        <w:rPr>
+          <w:lang w:val="en-GB"/>
+        </w:rPr>
+        <w:t xml:space="preserve"> MUST be provided as the value for each of the protein, peptide or small molecule identification.</w:t>
       </w:r>
     </w:p>
     <w:p>
       <w:pPr>
+        <w:jc w:val="both"/>
         <w:rPr>
           <w:lang w:val="en-GB"/>
         </w:rPr>
@@ -9811,24 +9787,23 @@
     </w:p>
     <w:p>
       <w:pPr>
-        <w:rPr>
-          <w:lang w:val="en-GB"/>
-        </w:rPr>
-      </w:pPr>
-    </w:p>
-    <w:p>
-      <w:pPr>
         <w:pStyle w:val="Heading2"/>
         <w:rPr>
           <w:lang w:val="en-GB"/>
         </w:rPr>
       </w:pPr>
-      <w:bookmarkStart w:id="119" w:name="_Toc491263055"/>
-      <w:r>
-        <w:rPr>
-          <w:lang w:val="en-GB"/>
-        </w:rPr>
-        <w:t>Referencing evidence for small molecule identifications</w:t>
+      <w:bookmarkStart w:id="119" w:name="_Toc491263054"/>
+      <w:r>
+        <w:rPr>
+          <w:lang w:val="en-GB"/>
+        </w:rPr>
+        <w:t>Support for positive and negative modes</w:t>
+      </w:r>
+      <w:r>
+        <w:rPr>
+          <w:lang w:val="en-GB"/>
+        </w:rPr>
+        <w:t xml:space="preserve"> or pre-fractionation</w:t>
       </w:r>
       <w:bookmarkEnd w:id="119"/>
     </w:p>
@@ -9843,19 +9818,7 @@
         <w:rPr>
           <w:lang w:val="en-GB"/>
         </w:rPr>
-        <w:t xml:space="preserve">[Insert text in here to explain about how to encode evidence where multiple features are used to determine molecule identification; </w:t>
-      </w:r>
-      <w:r>
-        <w:rPr>
-          <w:lang w:val="en-GB"/>
-        </w:rPr>
-        <w:t xml:space="preserve">this should be optional column </w:t>
-      </w:r>
-      <w:r>
-        <w:rPr>
-          <w:lang w:val="en-GB"/>
-        </w:rPr>
-        <w:t>on SML row]</w:t>
+        <w:t>[Ideal encoding is to put these into separate mzTab files]</w:t>
       </w:r>
     </w:p>
     <w:p>
@@ -9879,15 +9842,70 @@
           <w:lang w:val="en-GB"/>
         </w:rPr>
       </w:pPr>
-      <w:bookmarkStart w:id="120" w:name="_Toc491263056"/>
-      <w:r>
-        <w:rPr>
-          <w:lang w:val="en-GB"/>
-        </w:rPr>
-        <w:lastRenderedPageBreak/>
+      <w:bookmarkStart w:id="120" w:name="_Toc491263055"/>
+      <w:r>
+        <w:rPr>
+          <w:lang w:val="en-GB"/>
+        </w:rPr>
+        <w:t>Referencing evidence for small molecule identifications</w:t>
+      </w:r>
+      <w:bookmarkEnd w:id="120"/>
+    </w:p>
+    <w:p>
+      <w:pPr>
+        <w:pStyle w:val="nobreak"/>
+        <w:rPr>
+          <w:lang w:val="en-GB"/>
+        </w:rPr>
+      </w:pPr>
+      <w:r>
+        <w:rPr>
+          <w:lang w:val="en-GB"/>
+        </w:rPr>
+        <w:t xml:space="preserve">[Insert text in here to explain about how to encode evidence where multiple features are used to determine molecule identification; </w:t>
+      </w:r>
+      <w:r>
+        <w:rPr>
+          <w:lang w:val="en-GB"/>
+        </w:rPr>
+        <w:t xml:space="preserve">this should be optional column </w:t>
+      </w:r>
+      <w:r>
+        <w:rPr>
+          <w:lang w:val="en-GB"/>
+        </w:rPr>
+        <w:t>on SML row]</w:t>
+      </w:r>
+    </w:p>
+    <w:p>
+      <w:pPr>
+        <w:rPr>
+          <w:lang w:val="en-GB"/>
+        </w:rPr>
+      </w:pPr>
+    </w:p>
+    <w:p>
+      <w:pPr>
+        <w:rPr>
+          <w:lang w:val="en-GB"/>
+        </w:rPr>
+      </w:pPr>
+    </w:p>
+    <w:p>
+      <w:pPr>
+        <w:pStyle w:val="Heading2"/>
+        <w:rPr>
+          <w:lang w:val="en-GB"/>
+        </w:rPr>
+      </w:pPr>
+      <w:bookmarkStart w:id="121" w:name="_Toc491263056"/>
+      <w:r>
+        <w:rPr>
+          <w:lang w:val="en-GB"/>
+        </w:rPr>
         <w:t>Guidelines for reporting results prior to or with no alignment step across features</w:t>
       </w:r>
-      <w:bookmarkEnd w:id="120"/>
+      <w:bookmarkEnd w:id="121"/>
     </w:p>
     <w:p>
       <w:pPr>
@@ -9915,14 +9933,14 @@
           <w:lang w:val="en-GB"/>
         </w:rPr>
       </w:pPr>
-      <w:bookmarkStart w:id="121" w:name="_Toc491263057"/>
+      <w:bookmarkStart w:id="122" w:name="_Toc491263057"/>
       <w:r>
         <w:rPr>
           <w:lang w:val="en-GB"/>
         </w:rPr>
         <w:t>Comments on Specific Use Cases</w:t>
       </w:r>
-      <w:bookmarkEnd w:id="121"/>
+      <w:bookmarkEnd w:id="122"/>
     </w:p>
     <w:p>
       <w:pPr>
@@ -10025,7 +10043,14 @@
         <w:rPr>
           <w:lang w:val="en-GB"/>
         </w:rPr>
-        <w:t xml:space="preserve">that create mzTab </w:t>
+        <w:t xml:space="preserve">that create </w:t>
+      </w:r>
+      <w:r>
+        <w:rPr>
+          <w:lang w:val="en-GB"/>
+        </w:rPr>
+        <w:lastRenderedPageBreak/>
+        <w:t xml:space="preserve">mzTab </w:t>
       </w:r>
       <w:r>
         <w:rPr>
@@ -10419,22 +10444,22 @@
           <w:lang w:val="en-GB"/>
         </w:rPr>
       </w:pPr>
-      <w:bookmarkStart w:id="122" w:name="_Ref216762256"/>
-      <w:bookmarkStart w:id="123" w:name="_Ref216762262"/>
-      <w:bookmarkStart w:id="124" w:name="_Ref116791004"/>
-      <w:bookmarkStart w:id="125" w:name="_Ref116791133"/>
-      <w:bookmarkStart w:id="126" w:name="_Toc118017565"/>
-      <w:bookmarkStart w:id="127" w:name="_Toc170636044"/>
-      <w:bookmarkStart w:id="128" w:name="_Toc491263058"/>
+      <w:bookmarkStart w:id="123" w:name="_Ref216762256"/>
+      <w:bookmarkStart w:id="124" w:name="_Ref216762262"/>
+      <w:bookmarkStart w:id="125" w:name="_Toc491263058"/>
+      <w:bookmarkStart w:id="126" w:name="_Ref116791004"/>
+      <w:bookmarkStart w:id="127" w:name="_Ref116791133"/>
+      <w:bookmarkStart w:id="128" w:name="_Toc118017565"/>
+      <w:bookmarkStart w:id="129" w:name="_Toc170636044"/>
       <w:r>
         <w:rPr>
           <w:lang w:val="en-GB"/>
         </w:rPr>
         <w:t>Other supporting materials</w:t>
       </w:r>
-      <w:bookmarkEnd w:id="122"/>
       <w:bookmarkEnd w:id="123"/>
-      <w:bookmarkEnd w:id="128"/>
+      <w:bookmarkEnd w:id="124"/>
+      <w:bookmarkEnd w:id="125"/>
     </w:p>
     <w:p>
       <w:pPr>
@@ -10455,26 +10480,26 @@
           <w:lang w:val="en-GB"/>
         </w:rPr>
       </w:pPr>
-      <w:bookmarkStart w:id="129" w:name="_Ref312247673"/>
-      <w:bookmarkEnd w:id="124"/>
-      <w:bookmarkEnd w:id="125"/>
+      <w:bookmarkStart w:id="130" w:name="_Ref312247673"/>
       <w:bookmarkEnd w:id="126"/>
       <w:bookmarkEnd w:id="127"/>
+      <w:bookmarkEnd w:id="128"/>
+      <w:bookmarkEnd w:id="129"/>
     </w:p>
     <w:p>
       <w:pPr>
         <w:pStyle w:val="Heading1"/>
       </w:pPr>
-      <w:bookmarkStart w:id="130" w:name="_Ref318816993"/>
-      <w:bookmarkStart w:id="131" w:name="_Ref318817006"/>
-      <w:bookmarkStart w:id="132" w:name="_Toc491263059"/>
+      <w:bookmarkStart w:id="131" w:name="_Ref318816993"/>
+      <w:bookmarkStart w:id="132" w:name="_Ref318817006"/>
+      <w:bookmarkStart w:id="133" w:name="_Toc491263059"/>
       <w:r>
         <w:t>Format specification</w:t>
       </w:r>
-      <w:bookmarkEnd w:id="129"/>
       <w:bookmarkEnd w:id="130"/>
       <w:bookmarkEnd w:id="131"/>
       <w:bookmarkEnd w:id="132"/>
+      <w:bookmarkEnd w:id="133"/>
     </w:p>
     <w:p>
       <w:pPr>
@@ -10599,7 +10624,6 @@
         <w:ind w:left="1264" w:hanging="357"/>
       </w:pPr>
       <w:r>
-        <w:lastRenderedPageBreak/>
         <w:t>SMH for small molecule table header line (the column labels)</w:t>
       </w:r>
     </w:p>
@@ -10689,6 +10713,7 @@
         <w:rPr>
           <w:b/>
         </w:rPr>
+        <w:lastRenderedPageBreak/>
         <w:t>Header lines</w:t>
       </w:r>
       <w:r>
@@ -11060,7 +11085,7 @@
         </w:rPr>
         <w:t xml:space="preserve">    </w:t>
       </w:r>
-      <w:bookmarkStart w:id="133" w:name="OLE_LINK2"/>
+      <w:bookmarkStart w:id="134" w:name="OLE_LINK2"/>
       <w:r>
         <w:rPr>
           <w:rFonts w:ascii="Courier New" w:hAnsi="Courier New" w:cs="Courier New"/>
@@ -11070,7 +11095,7 @@
         </w:rPr>
         <w:t>[NEWT, 9606, Homo sapiens (Human), ]</w:t>
       </w:r>
-      <w:bookmarkEnd w:id="133"/>
+      <w:bookmarkEnd w:id="134"/>
     </w:p>
     <w:p>
       <w:pPr>
@@ -11287,15 +11312,14 @@
           <w:lang w:val="en-GB"/>
         </w:rPr>
       </w:pPr>
-      <w:bookmarkStart w:id="134" w:name="_Toc491263060"/>
-      <w:r>
-        <w:rPr>
-          <w:lang w:val="en-GB"/>
-        </w:rPr>
-        <w:lastRenderedPageBreak/>
+      <w:bookmarkStart w:id="135" w:name="_Toc491263060"/>
+      <w:r>
+        <w:rPr>
+          <w:lang w:val="en-GB"/>
+        </w:rPr>
         <w:t>Sections</w:t>
       </w:r>
-      <w:bookmarkEnd w:id="134"/>
+      <w:bookmarkEnd w:id="135"/>
     </w:p>
     <w:p>
       <w:pPr>
@@ -11468,15 +11492,16 @@
           <w:lang w:val="en-GB"/>
         </w:rPr>
       </w:pPr>
-      <w:bookmarkStart w:id="135" w:name="_Toc491263061"/>
-      <w:commentRangeStart w:id="136"/>
-      <w:r>
-        <w:rPr>
-          <w:lang w:val="en-GB"/>
-        </w:rPr>
+      <w:bookmarkStart w:id="136" w:name="_Toc491263061"/>
+      <w:commentRangeStart w:id="137"/>
+      <w:r>
+        <w:rPr>
+          <w:lang w:val="en-GB"/>
+        </w:rPr>
+        <w:lastRenderedPageBreak/>
         <w:t>Metadata Section</w:t>
       </w:r>
-      <w:commentRangeEnd w:id="136"/>
+      <w:commentRangeEnd w:id="137"/>
       <w:r>
         <w:rPr>
           <w:rStyle w:val="CommentReference"/>
@@ -11484,9 +11509,9 @@
           <w:bCs w:val="0"/>
           <w:iCs w:val="0"/>
         </w:rPr>
-        <w:commentReference w:id="136"/>
-      </w:r>
-      <w:bookmarkEnd w:id="135"/>
+        <w:commentReference w:id="137"/>
+      </w:r>
+      <w:bookmarkEnd w:id="136"/>
     </w:p>
     <w:p>
       <w:pPr>
@@ -11620,7 +11645,7 @@
           <w:lang w:val="en-GB"/>
         </w:rPr>
       </w:pPr>
-      <w:bookmarkStart w:id="137" w:name="OLE_LINK1"/>
+      <w:bookmarkStart w:id="138" w:name="OLE_LINK1"/>
       <w:r>
         <w:rPr>
           <w:lang w:val="en-GB"/>
@@ -11657,7 +11682,7 @@
             <w:tcW w:w="1617" w:type="dxa"/>
             <w:vAlign w:val="center"/>
           </w:tcPr>
-          <w:bookmarkEnd w:id="137"/>
+          <w:bookmarkEnd w:id="138"/>
           <w:p>
             <w:pPr>
               <w:rPr>
@@ -12654,7 +12679,6 @@
                 <w:b/>
                 <w:lang w:val="en-GB"/>
               </w:rPr>
-              <w:lastRenderedPageBreak/>
               <w:t>Mandatory</w:t>
             </w:r>
           </w:p>
@@ -12742,7 +12766,7 @@
           <w:lang w:val="en-GB"/>
         </w:rPr>
       </w:pPr>
-      <w:commentRangeStart w:id="138"/>
+      <w:commentRangeStart w:id="139"/>
       <w:r>
         <w:rPr>
           <w:lang w:val="en-GB"/>
@@ -12755,7 +12779,7 @@
         </w:rPr>
         <w:t>[1-n]-name</w:t>
       </w:r>
-      <w:commentRangeEnd w:id="138"/>
+      <w:commentRangeEnd w:id="139"/>
       <w:r>
         <w:rPr>
           <w:rStyle w:val="CommentReference"/>
@@ -12763,7 +12787,7 @@
           <w:b w:val="0"/>
           <w:bCs w:val="0"/>
         </w:rPr>
-        <w:commentReference w:id="138"/>
+        <w:commentReference w:id="139"/>
       </w:r>
     </w:p>
     <w:tbl>
@@ -12997,6 +13021,7 @@
               <w:rPr>
                 <w:rFonts w:cs="Courier New"/>
               </w:rPr>
+              <w:lastRenderedPageBreak/>
               <w:t xml:space="preserve">MTD </w:t>
             </w:r>
             <w:r>
@@ -13071,6 +13096,7 @@
         <w:rPr>
           <w:lang w:val="en-GB"/>
         </w:rPr>
+        <w:lastRenderedPageBreak/>
         <w:t>instrument</w:t>
       </w:r>
       <w:r>
@@ -14060,7 +14086,7 @@
                 <w:rFonts w:cs="Courier New"/>
               </w:rPr>
             </w:pPr>
-            <w:commentRangeStart w:id="139"/>
+            <w:commentRangeStart w:id="140"/>
             <w:r>
               <w:rPr>
                 <w:rFonts w:cs="Courier New"/>
@@ -14074,14 +14100,14 @@
               <w:br/>
               <w:t>MTD  software[2]  [MS, MS:1001561, Scaffold, 1.0]</w:t>
             </w:r>
-            <w:commentRangeEnd w:id="139"/>
+            <w:commentRangeEnd w:id="140"/>
             <w:r>
               <w:rPr>
                 <w:rStyle w:val="CommentReference"/>
                 <w:rFonts w:ascii="Arial" w:hAnsi="Arial"/>
                 <w:lang w:val="en-US"/>
               </w:rPr>
-              <w:commentReference w:id="139"/>
+              <w:commentReference w:id="140"/>
             </w:r>
           </w:p>
         </w:tc>
@@ -14338,7 +14364,6 @@
                 <w:szCs w:val="16"/>
                 <w:lang w:val="en-GB"/>
               </w:rPr>
-              <w:lastRenderedPageBreak/>
               <w:t>MTD  software</w:t>
             </w:r>
             <w:r>
@@ -14374,7 +14399,6 @@
         <w:rPr>
           <w:lang w:val="en-GB"/>
         </w:rPr>
-        <w:lastRenderedPageBreak/>
         <w:t>publication</w:t>
       </w:r>
       <w:r>
@@ -14645,6 +14669,7 @@
         <w:rPr>
           <w:lang w:val="en-GB"/>
         </w:rPr>
+        <w:lastRenderedPageBreak/>
         <w:t>contact</w:t>
       </w:r>
       <w:r>
@@ -15615,8 +15640,8 @@
                 <w:lang w:val="de-DE"/>
               </w:rPr>
             </w:pPr>
-            <w:bookmarkStart w:id="140" w:name="_Toc363823118"/>
-            <w:bookmarkStart w:id="141" w:name="_Toc491263062"/>
+            <w:bookmarkStart w:id="141" w:name="_Toc363823118"/>
+            <w:bookmarkStart w:id="142" w:name="_Toc491263062"/>
             <w:r>
               <w:rPr>
                 <w:rFonts w:cs="Courier New"/>
@@ -15638,8 +15663,8 @@
               </w:rPr>
               <w:t xml:space="preserve">  http://www.ebi.ac.uk/pride/url/to/experiment</w:t>
             </w:r>
-            <w:bookmarkEnd w:id="140"/>
             <w:bookmarkEnd w:id="141"/>
+            <w:bookmarkEnd w:id="142"/>
           </w:p>
           <w:p>
             <w:pPr>
@@ -15991,14 +16016,14 @@
           <w:lang w:val="en-GB"/>
         </w:rPr>
       </w:pPr>
-      <w:commentRangeStart w:id="142"/>
+      <w:commentRangeStart w:id="143"/>
       <w:r>
         <w:rPr>
           <w:lang w:val="en-GB"/>
         </w:rPr>
         <w:t>assay[1-n]</w:t>
       </w:r>
-      <w:commentRangeEnd w:id="142"/>
+      <w:commentRangeEnd w:id="143"/>
       <w:r>
         <w:rPr>
           <w:rStyle w:val="CommentReference"/>
@@ -16006,7 +16031,7 @@
           <w:b w:val="0"/>
           <w:bCs w:val="0"/>
         </w:rPr>
-        <w:commentReference w:id="142"/>
+        <w:commentReference w:id="143"/>
       </w:r>
     </w:p>
     <w:tbl>
@@ -16126,7 +16151,6 @@
                 <w:b/>
                 <w:lang w:val="en-GB"/>
               </w:rPr>
-              <w:lastRenderedPageBreak/>
               <w:t>Mandatory</w:t>
             </w:r>
           </w:p>
@@ -16458,14 +16482,15 @@
           <w:lang w:val="en-GB"/>
         </w:rPr>
       </w:pPr>
-      <w:commentRangeStart w:id="143"/>
-      <w:r>
-        <w:rPr>
-          <w:lang w:val="en-GB"/>
-        </w:rPr>
+      <w:commentRangeStart w:id="144"/>
+      <w:r>
+        <w:rPr>
+          <w:lang w:val="en-GB"/>
+        </w:rPr>
+        <w:lastRenderedPageBreak/>
         <w:t>assay[1-n]-external_uri</w:t>
       </w:r>
-      <w:commentRangeEnd w:id="143"/>
+      <w:commentRangeEnd w:id="144"/>
       <w:r>
         <w:rPr>
           <w:rStyle w:val="CommentReference"/>
@@ -16473,7 +16498,7 @@
           <w:b w:val="0"/>
           <w:bCs w:val="0"/>
         </w:rPr>
-        <w:commentReference w:id="143"/>
+        <w:commentReference w:id="144"/>
       </w:r>
     </w:p>
     <w:tbl>
@@ -16940,15 +16965,7 @@
               <w:rPr>
                 <w:rFonts w:cs="Courier New"/>
               </w:rPr>
-              <w:t>udy_variable[2]   “</w:t>
-            </w:r>
-            <w:bookmarkStart w:id="144" w:name="_GoBack"/>
-            <w:bookmarkEnd w:id="144"/>
-            <w:r>
-              <w:rPr>
-                <w:rFonts w:cs="Courier New"/>
-              </w:rPr>
-              <w:t>1 minute”</w:t>
+              <w:t>udy_variable[2]   “1 minute”</w:t>
             </w:r>
           </w:p>
         </w:tc>
@@ -17866,14 +17883,7 @@
               <w:rPr>
                 <w:lang w:val="en-GB"/>
               </w:rPr>
-              <w:t xml:space="preserve">The function used to calculate the study variable quantification value if it is reported </w:t>
-            </w:r>
-            <w:r>
-              <w:rPr>
-                <w:lang w:val="en-GB"/>
-              </w:rPr>
-              <w:lastRenderedPageBreak/>
-              <w:t>and the operation used is not arithmetic mean (default) e</w:t>
+              <w:t>The function used to calculate the study variable quantification value if it is reported and the operation used is not arithmetic mean (default) e</w:t>
             </w:r>
             <w:r>
               <w:rPr>
@@ -17922,7 +17932,6 @@
                 <w:b/>
                 <w:lang w:val="en-GB"/>
               </w:rPr>
-              <w:lastRenderedPageBreak/>
               <w:t>Type:</w:t>
             </w:r>
           </w:p>
@@ -18129,6 +18138,7 @@
                 <w:b/>
                 <w:lang w:val="en-GB"/>
               </w:rPr>
+              <w:lastRenderedPageBreak/>
               <w:t>Type:</w:t>
             </w:r>
           </w:p>
@@ -19713,7 +19723,6 @@
                 <w:b/>
                 <w:lang w:val="en-GB"/>
               </w:rPr>
-              <w:lastRenderedPageBreak/>
               <w:t>Type:</w:t>
             </w:r>
           </w:p>
@@ -20092,6 +20101,7 @@
                 <w:b/>
                 <w:lang w:val="en-GB"/>
               </w:rPr>
+              <w:lastRenderedPageBreak/>
               <w:t>Type:</w:t>
             </w:r>
           </w:p>
@@ -21730,7 +21740,6 @@
         <w:rPr>
           <w:lang w:val="en-GB"/>
         </w:rPr>
-        <w:lastRenderedPageBreak/>
         <w:t>sample[1-n]-</w:t>
       </w:r>
       <w:r>
@@ -22126,6 +22135,7 @@
                 <w:b/>
                 <w:lang w:val="en-GB"/>
               </w:rPr>
+              <w:lastRenderedPageBreak/>
               <w:t>Mandatory</w:t>
             </w:r>
           </w:p>
@@ -23708,7 +23718,6 @@
                 <w:b/>
                 <w:lang w:val="en-GB"/>
               </w:rPr>
-              <w:lastRenderedPageBreak/>
               <w:t>Example:</w:t>
             </w:r>
           </w:p>
@@ -24011,7 +24020,17 @@
                   <w:u w:val="single" w:color="1B419A"/>
                   <w:lang w:eastAsia="en-GB"/>
                 </w:rPr>
-                <w:t>http://psidev.cvs.sourceforge.net/viewvc/psidev/psi/psi-ms/mzML/controlledVocabulary/psi-ms.obo</w:t>
+                <w:t>http://psidev.cvs.sourceforge.net/viewvc/psidev/psi/psi-</w:t>
+              </w:r>
+              <w:r>
+                <w:rPr>
+                  <w:rFonts w:cs="Courier New"/>
+                  <w:color w:val="1B419A"/>
+                  <w:u w:val="single" w:color="1B419A"/>
+                  <w:lang w:eastAsia="en-GB"/>
+                </w:rPr>
+                <w:lastRenderedPageBreak/>
+                <w:t>ms/mzML/controlledVocabulary/psi-ms.obo</w:t>
               </w:r>
             </w:hyperlink>
             <w:r>
@@ -24057,6 +24076,7 @@
         <w:rPr>
           <w:lang w:val="en-GB"/>
         </w:rPr>
+        <w:lastRenderedPageBreak/>
         <w:t>database[1-n]</w:t>
       </w:r>
     </w:p>
@@ -25243,7 +25263,6 @@
                 <w:b/>
                 <w:lang w:val="en-GB"/>
               </w:rPr>
-              <w:lastRenderedPageBreak/>
               <w:t>Type:</w:t>
             </w:r>
           </w:p>
@@ -25584,6 +25603,7 @@
                 <w:b/>
                 <w:lang w:val="en-GB"/>
               </w:rPr>
+              <w:lastRenderedPageBreak/>
               <w:t>Example:</w:t>
             </w:r>
           </w:p>
@@ -26840,7 +26860,6 @@
                 <w:b/>
                 <w:lang w:val="en-GB"/>
               </w:rPr>
-              <w:lastRenderedPageBreak/>
               <w:t>Example:</w:t>
             </w:r>
             <w:bookmarkEnd w:id="166"/>
@@ -28135,7 +28154,6 @@
                 <w:b/>
                 <w:lang w:val="en-GB"/>
               </w:rPr>
-              <w:lastRenderedPageBreak/>
               <w:t>Type:</w:t>
             </w:r>
           </w:p>
@@ -28351,6 +28369,7 @@
         <w:rPr>
           <w:lang w:val="en-GB"/>
         </w:rPr>
+        <w:lastRenderedPageBreak/>
         <w:t>chemical_formula</w:t>
       </w:r>
     </w:p>
@@ -29435,14 +29454,7 @@
               <w:rPr>
                 <w:lang w:val="en-GB"/>
               </w:rPr>
-              <w:t xml:space="preserve"> chemical/common names for the small molecule, or </w:t>
-            </w:r>
-            <w:r>
-              <w:rPr>
-                <w:lang w:val="en-GB"/>
-              </w:rPr>
-              <w:lastRenderedPageBreak/>
-              <w:t xml:space="preserve">general description if a chemical name is unavailable. </w:t>
+              <w:t xml:space="preserve"> chemical/common names for the small molecule, or general description if a chemical name is unavailable. </w:t>
             </w:r>
             <w:r>
               <w:rPr>
@@ -29477,7 +29489,6 @@
                 <w:b/>
                 <w:lang w:val="en-GB"/>
               </w:rPr>
-              <w:lastRenderedPageBreak/>
               <w:t>Type:</w:t>
             </w:r>
           </w:p>
@@ -29615,6 +29626,12 @@
                 <w:rFonts w:cs="Courier New"/>
               </w:rPr>
               <w:br/>
+            </w:r>
+            <w:r>
+              <w:rPr>
+                <w:rFonts w:cs="Courier New"/>
+              </w:rPr>
+              <w:lastRenderedPageBreak/>
               <w:t xml:space="preserve">SML  </w:t>
             </w:r>
             <w:r>
@@ -29644,6 +29661,7 @@
         <w:rPr>
           <w:lang w:val="en-GB"/>
         </w:rPr>
+        <w:lastRenderedPageBreak/>
         <w:t>uri</w:t>
       </w:r>
     </w:p>
@@ -30931,7 +30949,6 @@
         <w:rPr>
           <w:lang w:val="en-GB"/>
         </w:rPr>
-        <w:lastRenderedPageBreak/>
         <w:t xml:space="preserve">adduct_ions </w:t>
       </w:r>
     </w:p>
@@ -31223,6 +31240,7 @@
         <w:rPr>
           <w:lang w:val="en-GB"/>
         </w:rPr>
+        <w:lastRenderedPageBreak/>
         <w:t>reliability</w:t>
       </w:r>
     </w:p>
@@ -32370,7 +32388,6 @@
                 <w:b/>
                 <w:lang w:val="en-GB"/>
               </w:rPr>
-              <w:lastRenderedPageBreak/>
               <w:t>Is Nullable:</w:t>
             </w:r>
           </w:p>
@@ -32725,6 +32742,7 @@
                 <w:b/>
                 <w:lang w:val="en-GB"/>
               </w:rPr>
+              <w:lastRenderedPageBreak/>
               <w:t>Example:</w:t>
             </w:r>
           </w:p>
@@ -33751,7 +33769,6 @@
         <w:rPr>
           <w:lang w:val="en-GB"/>
         </w:rPr>
-        <w:lastRenderedPageBreak/>
         <w:t>Small Molecule</w:t>
       </w:r>
       <w:r>
@@ -35031,7 +35048,6 @@
                 <w:b/>
                 <w:lang w:val="en-GB"/>
               </w:rPr>
-              <w:lastRenderedPageBreak/>
               <w:t>Type:</w:t>
             </w:r>
           </w:p>
@@ -35699,6 +35715,7 @@
                 <w:b/>
                 <w:lang w:val="en-GB"/>
               </w:rPr>
+              <w:lastRenderedPageBreak/>
               <w:t>Example:</w:t>
             </w:r>
           </w:p>
@@ -36702,14 +36719,7 @@
               <w:rPr>
                 <w:lang w:val="en-GB"/>
               </w:rPr>
-              <w:t xml:space="preserve">Retention time start and end </w:t>
-            </w:r>
-            <w:r>
-              <w:rPr>
-                <w:lang w:val="en-GB"/>
-              </w:rPr>
-              <w:lastRenderedPageBreak/>
-              <w:t>SHOULD only be null in the case of direct infusion MS or other techniques where a retention time value is absent or unknown</w:t>
+              <w:t>Retention time start and end SHOULD only be null in the case of direct infusion MS or other techniques where a retention time value is absent or unknown</w:t>
             </w:r>
             <w:r>
               <w:rPr>
@@ -36744,7 +36754,6 @@
                 <w:b/>
                 <w:lang w:val="en-GB"/>
               </w:rPr>
-              <w:lastRenderedPageBreak/>
               <w:t>Type:</w:t>
             </w:r>
           </w:p>
@@ -37329,7 +37338,14 @@
               <w:rPr>
                 <w:lang w:val="en-GB"/>
               </w:rPr>
-              <w:t xml:space="preserve"> followed by the {identifier} of the object they reference: assay, study variable, MS run or “global” (if the value relates to all replicates)</w:t>
+              <w:t xml:space="preserve"> followed by the {identifier} of the object they reference: assay, study variable, MS run or “global” (if the value </w:t>
+            </w:r>
+            <w:r>
+              <w:rPr>
+                <w:lang w:val="en-GB"/>
+              </w:rPr>
+              <w:lastRenderedPageBreak/>
+              <w:t>relates to all replicates)</w:t>
             </w:r>
             <w:r>
               <w:rPr>
@@ -37451,6 +37467,7 @@
                 <w:b/>
                 <w:lang w:val="en-GB"/>
               </w:rPr>
+              <w:lastRenderedPageBreak/>
               <w:t>Type:</w:t>
             </w:r>
           </w:p>
@@ -37884,7 +37901,6 @@
         <w:rPr>
           <w:lang w:val="en-GB"/>
         </w:rPr>
-        <w:lastRenderedPageBreak/>
         <w:t>All columns are MANDATORY except for “opt_” columns.</w:t>
       </w:r>
     </w:p>
@@ -38557,6 +38573,7 @@
         <w:rPr>
           <w:lang w:val="en-GB"/>
         </w:rPr>
+        <w:lastRenderedPageBreak/>
         <w:t>database_identifier</w:t>
       </w:r>
     </w:p>
@@ -39461,7 +39478,6 @@
                 <w:b/>
                 <w:lang w:val="en-GB"/>
               </w:rPr>
-              <w:lastRenderedPageBreak/>
               <w:t>Example:</w:t>
             </w:r>
           </w:p>
@@ -40187,6 +40203,7 @@
                 <w:b/>
                 <w:lang w:val="en-GB"/>
               </w:rPr>
+              <w:lastRenderedPageBreak/>
               <w:t>Type:</w:t>
             </w:r>
           </w:p>
@@ -41226,7 +41243,6 @@
         <w:rPr>
           <w:lang w:val="en-GB"/>
         </w:rPr>
-        <w:lastRenderedPageBreak/>
         <w:t>charge</w:t>
       </w:r>
     </w:p>
@@ -41922,6 +41938,7 @@
               <w:rPr>
                 <w:lang w:val="en-GB"/>
               </w:rPr>
+              <w:lastRenderedPageBreak/>
               <w:fldChar w:fldCharType="begin"/>
             </w:r>
             <w:r>
@@ -42038,6 +42055,7 @@
                 <w:b/>
                 <w:lang w:val="en-GB"/>
               </w:rPr>
+              <w:lastRenderedPageBreak/>
               <w:t>Type:</w:t>
             </w:r>
           </w:p>
@@ -43120,7 +43138,6 @@
                 <w:b/>
                 <w:lang w:val="en-GB"/>
               </w:rPr>
-              <w:lastRenderedPageBreak/>
               <w:t>Is Nullable:</w:t>
             </w:r>
           </w:p>
@@ -43802,7 +43819,14 @@
               <w:rPr>
                 <w:lang w:val="en-GB"/>
               </w:rPr>
-              <w:t>_{parameter name}</w:t>
+              <w:t xml:space="preserve">_{parameter </w:t>
+            </w:r>
+            <w:r>
+              <w:rPr>
+                <w:lang w:val="en-GB"/>
+              </w:rPr>
+              <w:lastRenderedPageBreak/>
+              <w:t>name}</w:t>
             </w:r>
             <w:r>
               <w:rPr>
@@ -43837,6 +43861,7 @@
                 <w:b/>
                 <w:lang w:val="en-GB"/>
               </w:rPr>
+              <w:lastRenderedPageBreak/>
               <w:t>Type:</w:t>
             </w:r>
           </w:p>
@@ -44071,16 +44096,16 @@
       <w:pPr>
         <w:pStyle w:val="Heading1"/>
       </w:pPr>
-      <w:bookmarkStart w:id="184" w:name="_Toc111817895"/>
-      <w:bookmarkStart w:id="185" w:name="_Toc118017570"/>
-      <w:bookmarkStart w:id="186" w:name="_Toc491263073"/>
+      <w:bookmarkStart w:id="184" w:name="_Toc491263073"/>
+      <w:bookmarkStart w:id="185" w:name="_Toc111817895"/>
+      <w:bookmarkStart w:id="186" w:name="_Toc118017570"/>
       <w:r>
         <w:t>Non-</w:t>
       </w:r>
       <w:r>
         <w:t>supported use cases</w:t>
       </w:r>
-      <w:bookmarkEnd w:id="186"/>
+      <w:bookmarkEnd w:id="184"/>
     </w:p>
     <w:p>
       <w:pPr>
@@ -44272,8 +44297,8 @@
       </w:r>
       <w:bookmarkEnd w:id="188"/>
     </w:p>
-    <w:bookmarkEnd w:id="184"/>
     <w:bookmarkEnd w:id="185"/>
+    <w:bookmarkEnd w:id="186"/>
     <w:p>
       <w:pPr>
         <w:jc w:val="both"/>
@@ -44287,7 +44312,6 @@
         <w:jc w:val="both"/>
       </w:pPr>
       <w:r>
-        <w:lastRenderedPageBreak/>
         <w:t>Johannes Griss, European Bioinformatics Institute, United Kingdom</w:t>
       </w:r>
     </w:p>
@@ -44566,6 +44590,7 @@
         <w:jc w:val="both"/>
       </w:pPr>
       <w:r>
+        <w:lastRenderedPageBreak/>
         <w:t>Jürgen</w:t>
       </w:r>
       <w:r>
@@ -45346,6 +45371,7 @@
         <w:jc w:val="both"/>
       </w:pPr>
       <w:r>
+        <w:lastRenderedPageBreak/>
         <w:t>Microsoft Excel</w:t>
       </w:r>
       <w:r>
@@ -45463,7 +45489,7 @@
 
 <file path=word/comments.xml><?xml version="1.0" encoding="utf-8"?>
 <w:comments xmlns:wpc="http://schemas.microsoft.com/office/word/2010/wordprocessingCanvas" xmlns:cx="http://schemas.microsoft.com/office/drawing/2014/chartex" xmlns:cx1="http://schemas.microsoft.com/office/drawing/2015/9/8/chartex" xmlns:cx2="http://schemas.microsoft.com/office/drawing/2015/10/21/chartex" xmlns:cx3="http://schemas.microsoft.com/office/drawing/2016/5/9/chartex" xmlns:cx4="http://schemas.microsoft.com/office/drawing/2016/5/10/chartex" xmlns:cx5="http://schemas.microsoft.com/office/drawing/2016/5/11/chartex" xmlns:cx6="http://schemas.microsoft.com/office/drawing/2016/5/12/chartex" xmlns:cx7="http://schemas.microsoft.com/office/drawing/2016/5/13/chartex" xmlns:cx8="http://schemas.microsoft.com/office/drawing/2016/5/14/chartex" xmlns:mc="http://schemas.openxmlformats.org/markup-compatibility/2006" xmlns:aink="http://schemas.microsoft.com/office/drawing/2016/ink" xmlns:am3d="http://schemas.microsoft.com/office/drawing/2017/model3d" xmlns:o="urn:schemas-microsoft-com:office:office" xmlns:r="http://schemas.openxmlformats.org/officeDocument/2006/relationships" xmlns:m="http://schemas.openxmlformats.org/officeDocument/2006/math" xmlns:v="urn:schemas-microsoft-com:vml" xmlns:wp14="http://schemas.microsoft.com/office/word/2010/wordprocessingDrawing" xmlns:wp="http://schemas.openxmlformats.org/drawingml/2006/wordprocessingDrawing" xmlns:w10="urn:schemas-microsoft-com:office:word" xmlns:w="http://schemas.openxmlformats.org/wordprocessingml/2006/main" xmlns:w14="http://schemas.microsoft.com/office/word/2010/wordml" xmlns:w15="http://schemas.microsoft.com/office/word/2012/wordml" xmlns:w16cid="http://schemas.microsoft.com/office/word/2016/wordml/cid" xmlns:w16se="http://schemas.microsoft.com/office/word/2015/wordml/symex" xmlns:wpg="http://schemas.microsoft.com/office/word/2010/wordprocessingGroup" xmlns:wpi="http://schemas.microsoft.com/office/word/2010/wordprocessingInk" xmlns:wne="http://schemas.microsoft.com/office/word/2006/wordml" xmlns:wps="http://schemas.microsoft.com/office/word/2010/wordprocessingShape" mc:Ignorable="w14 w15 w16se w16cid wp14">
-  <w:comment w:id="0" w:author="Jones, Andy" w:date="2017-08-07T09:31:00Z" w:initials="JA">
+  <w:comment w:id="1" w:author="Jones, Andy" w:date="2017-08-07T09:31:00Z" w:initials="JA">
     <w:p>
       <w:pPr>
         <w:pStyle w:val="CommentText"/>
@@ -45479,7 +45505,7 @@
       </w:r>
     </w:p>
   </w:comment>
-  <w:comment w:id="5" w:author="Jones, Andy" w:date="2017-08-07T12:44:00Z" w:initials="JA">
+  <w:comment w:id="6" w:author="Jones, Andy" w:date="2017-08-07T12:44:00Z" w:initials="JA">
     <w:p>
       <w:pPr>
         <w:pStyle w:val="CommentText"/>
@@ -45495,7 +45521,7 @@
       </w:r>
     </w:p>
   </w:comment>
-  <w:comment w:id="21" w:author="Andy Jones" w:date="2017-08-23T13:59:00Z" w:initials="AJ">
+  <w:comment w:id="22" w:author="Andy Jones" w:date="2017-08-23T13:59:00Z" w:initials="AJ">
     <w:p>
       <w:pPr>
         <w:pStyle w:val="CommentText"/>
@@ -45511,7 +45537,7 @@
       </w:r>
     </w:p>
   </w:comment>
-  <w:comment w:id="60" w:author="Andy Jones" w:date="2017-08-22T12:14:00Z" w:initials="AJ">
+  <w:comment w:id="61" w:author="Andy Jones" w:date="2017-08-22T12:14:00Z" w:initials="AJ">
     <w:p>
       <w:pPr>
         <w:pStyle w:val="CommentText"/>
@@ -45540,7 +45566,7 @@
       </w:r>
     </w:p>
   </w:comment>
-  <w:comment w:id="136" w:author="Jones, Andy" w:date="2017-08-20T14:11:00Z" w:initials="JA">
+  <w:comment w:id="137" w:author="Jones, Andy" w:date="2017-08-20T14:11:00Z" w:initials="JA">
     <w:p>
       <w:pPr>
         <w:pStyle w:val="CommentText"/>
@@ -45571,7 +45597,7 @@
       </w:pPr>
     </w:p>
   </w:comment>
-  <w:comment w:id="138" w:author="Andy Jones" w:date="2017-08-23T09:49:00Z" w:initials="AJ">
+  <w:comment w:id="139" w:author="Andy Jones" w:date="2017-08-23T09:49:00Z" w:initials="AJ">
     <w:p>
       <w:pPr>
         <w:pStyle w:val="CommentText"/>
@@ -45587,7 +45613,7 @@
       </w:r>
     </w:p>
   </w:comment>
-  <w:comment w:id="139" w:author="Andy Jones" w:date="2017-08-22T12:37:00Z" w:initials="AJ">
+  <w:comment w:id="140" w:author="Andy Jones" w:date="2017-08-22T12:37:00Z" w:initials="AJ">
     <w:p>
       <w:pPr>
         <w:pStyle w:val="CommentText"/>
@@ -45603,7 +45629,7 @@
       </w:r>
     </w:p>
   </w:comment>
-  <w:comment w:id="142" w:author="Andy Jones" w:date="2017-04-25T15:46:00Z" w:initials="AJ">
+  <w:comment w:id="143" w:author="Andy Jones" w:date="2017-04-25T15:46:00Z" w:initials="AJ">
     <w:p>
       <w:pPr>
         <w:pStyle w:val="CommentText"/>
@@ -45619,7 +45645,7 @@
       </w:r>
     </w:p>
   </w:comment>
-  <w:comment w:id="143" w:author="Andy Jones" w:date="2017-08-22T15:56:00Z" w:initials="AJ">
+  <w:comment w:id="144" w:author="Andy Jones" w:date="2017-08-22T15:56:00Z" w:initials="AJ">
     <w:p>
       <w:pPr>
         <w:pStyle w:val="CommentText"/>
@@ -46282,7 +46308,7 @@
         <w:rStyle w:val="PageNumber"/>
         <w:noProof/>
       </w:rPr>
-      <w:t>22</w:t>
+      <w:t>20</w:t>
     </w:r>
     <w:r>
       <w:rPr>
@@ -46296,15 +46322,29 @@
       </w:rPr>
       <w:t xml:space="preserve"> / </w:t>
     </w:r>
-    <w:fldSimple w:instr=" NUMPAGES   \* MERGEFORMAT ">
-      <w:r>
-        <w:rPr>
-          <w:rStyle w:val="PageNumber"/>
-          <w:noProof/>
-        </w:rPr>
-        <w:t>33</w:t>
-      </w:r>
-    </w:fldSimple>
+    <w:r>
+      <w:fldChar w:fldCharType="begin"/>
+    </w:r>
+    <w:r>
+      <w:instrText xml:space="preserve"> NUMPAGES   \* MERGEFORMAT </w:instrText>
+    </w:r>
+    <w:r>
+      <w:fldChar w:fldCharType="separate"/>
+    </w:r>
+    <w:r>
+      <w:rPr>
+        <w:rStyle w:val="PageNumber"/>
+        <w:noProof/>
+      </w:rPr>
+      <w:t>33</w:t>
+    </w:r>
+    <w:r>
+      <w:rPr>
+        <w:rStyle w:val="PageNumber"/>
+        <w:noProof/>
+      </w:rPr>
+      <w:fldChar w:fldCharType="end"/>
+    </w:r>
   </w:p>
 </w:ftr>
 </file>
@@ -46395,74 +46435,7 @@
       <w:jc w:val="right"/>
     </w:pPr>
     <w:r>
-      <w:t>Johannes Griss, European Bioinformatics Institute</w:t>
-    </w:r>
-  </w:p>
-  <w:p>
-    <w:pPr>
-      <w:jc w:val="right"/>
-    </w:pPr>
-    <w:r>
-      <w:t xml:space="preserve">Timo Sachsenberg, </w:t>
-    </w:r>
-    <w:r>
-      <w:rPr>
-        <w:rFonts w:cs="Arial"/>
-      </w:rPr>
-      <w:t xml:space="preserve">University </w:t>
-    </w:r>
-    <w:r>
-      <w:t>of Tübingen</w:t>
-    </w:r>
-  </w:p>
-  <w:p>
-    <w:pPr>
-      <w:jc w:val="right"/>
-    </w:pPr>
-    <w:r>
-      <w:t xml:space="preserve">Mathias Walzer, </w:t>
-    </w:r>
-    <w:r>
-      <w:rPr>
-        <w:rFonts w:cs="Arial"/>
-      </w:rPr>
-      <w:t>University of Tübingen</w:t>
-    </w:r>
-  </w:p>
-  <w:p>
-    <w:pPr>
-      <w:jc w:val="right"/>
-    </w:pPr>
-    <w:r>
-      <w:t>Oliver Kohlbacher, University of Tübingen</w:t>
-    </w:r>
-  </w:p>
-  <w:p>
-    <w:pPr>
-      <w:ind w:left="360"/>
-      <w:jc w:val="right"/>
-    </w:pPr>
-    <w:r>
-      <w:t>Andrew R. Jones, University of Liverpool</w:t>
-    </w:r>
-  </w:p>
-  <w:p>
-    <w:pPr>
-      <w:jc w:val="right"/>
-    </w:pPr>
-    <w:r>
-      <w:t>Henning Hermjakob</w:t>
-    </w:r>
-    <w:r>
-      <w:t>, European Bioinformatics Institute</w:t>
-    </w:r>
-  </w:p>
-  <w:p>
-    <w:pPr>
-      <w:jc w:val="right"/>
-    </w:pPr>
-    <w:r>
-      <w:t xml:space="preserve">Juan Antonio Vizcaíno, European Bioinformatics Institute </w:t>
+      <w:t>AUTHORS IN HERE</w:t>
     </w:r>
   </w:p>
   <w:p/>
@@ -46508,7 +46481,7 @@
         <v:path o:extrusionok="f" gradientshapeok="t" o:connecttype="rect"/>
         <o:lock v:ext="edit" aspectratio="t"/>
       </v:shapetype>
-      <v:shape id="_x0000_i1127" type="#_x0000_t75" style="width:12pt;height:12pt" o:bullet="t">
+      <v:shape id="_x0000_i1027" type="#_x0000_t75" style="width:12pt;height:12pt" o:bullet="t">
         <v:imagedata r:id="rId1" o:title=""/>
       </v:shape>
     </w:pict>
@@ -52502,6 +52475,7 @@
   <w:style w:type="character" w:default="1" w:styleId="DefaultParagraphFont">
     <w:name w:val="Default Paragraph Font"/>
     <w:uiPriority w:val="1"/>
+    <w:semiHidden/>
     <w:unhideWhenUsed/>
   </w:style>
   <w:style w:type="table" w:default="1" w:styleId="TableNormal">
@@ -54167,7 +54141,7 @@
 </file>
 
 <file path=customXml/itemProps1.xml><?xml version="1.0" encoding="utf-8"?>
-<ds:datastoreItem xmlns:ds="http://schemas.openxmlformats.org/officeDocument/2006/customXml" ds:itemID="{9C04606D-9F8B-45C3-B0CA-E948D97581D9}">
+<ds:datastoreItem xmlns:ds="http://schemas.openxmlformats.org/officeDocument/2006/customXml" ds:itemID="{E09D3C59-34C4-4126-959D-1CB38FD6F484}">
   <ds:schemaRefs>
     <ds:schemaRef ds:uri="http://schemas.openxmlformats.org/officeDocument/2006/bibliography"/>
   </ds:schemaRefs>
@@ -54175,7 +54149,7 @@
 </file>
 
 <file path=customXml/itemProps2.xml><?xml version="1.0" encoding="utf-8"?>
-<ds:datastoreItem xmlns:ds="http://schemas.openxmlformats.org/officeDocument/2006/customXml" ds:itemID="{AA77A3CB-8693-4965-A868-9E9A1DEBE904}">
+<ds:datastoreItem xmlns:ds="http://schemas.openxmlformats.org/officeDocument/2006/customXml" ds:itemID="{1D90FB96-EF16-412A-96E5-A7AF625B413D}">
   <ds:schemaRefs>
     <ds:schemaRef ds:uri="http://schemas.openxmlformats.org/officeDocument/2006/bibliography"/>
   </ds:schemaRefs>

</xml_diff>

<commit_message>
Added note to say that we should edit the adoc version from now on but keeping this version here temporarily
</commit_message>
<xml_diff>
--- a/specification_document/1_1_draft_specs/mzTab_format_specification_1_1-M_draft.docx
+++ b/specification_document/1_1_draft_specs/mzTab_format_specification_1_1-M_draft.docx
@@ -1,6 +1,6 @@
 
 <file path=word/document.xml><?xml version="1.0" encoding="utf-8"?>
-<w:document xmlns:wpc="http://schemas.microsoft.com/office/word/2010/wordprocessingCanvas" xmlns:cx="http://schemas.microsoft.com/office/drawing/2014/chartex" xmlns:cx1="http://schemas.microsoft.com/office/drawing/2015/9/8/chartex" xmlns:cx2="http://schemas.microsoft.com/office/drawing/2015/10/21/chartex" xmlns:cx3="http://schemas.microsoft.com/office/drawing/2016/5/9/chartex" xmlns:cx4="http://schemas.microsoft.com/office/drawing/2016/5/10/chartex" xmlns:cx5="http://schemas.microsoft.com/office/drawing/2016/5/11/chartex" xmlns:cx6="http://schemas.microsoft.com/office/drawing/2016/5/12/chartex" xmlns:cx7="http://schemas.microsoft.com/office/drawing/2016/5/13/chartex" xmlns:cx8="http://schemas.microsoft.com/office/drawing/2016/5/14/chartex" xmlns:mc="http://schemas.openxmlformats.org/markup-compatibility/2006" xmlns:aink="http://schemas.microsoft.com/office/drawing/2016/ink" xmlns:am3d="http://schemas.microsoft.com/office/drawing/2017/model3d" xmlns:o="urn:schemas-microsoft-com:office:office" xmlns:r="http://schemas.openxmlformats.org/officeDocument/2006/relationships" xmlns:m="http://schemas.openxmlformats.org/officeDocument/2006/math" xmlns:v="urn:schemas-microsoft-com:vml" xmlns:wp14="http://schemas.microsoft.com/office/word/2010/wordprocessingDrawing" xmlns:wp="http://schemas.openxmlformats.org/drawingml/2006/wordprocessingDrawing" xmlns:w10="urn:schemas-microsoft-com:office:word" xmlns:w="http://schemas.openxmlformats.org/wordprocessingml/2006/main" xmlns:w14="http://schemas.microsoft.com/office/word/2010/wordml" xmlns:w15="http://schemas.microsoft.com/office/word/2012/wordml" xmlns:w16cid="http://schemas.microsoft.com/office/word/2016/wordml/cid" xmlns:w16se="http://schemas.microsoft.com/office/word/2015/wordml/symex" xmlns:wpg="http://schemas.microsoft.com/office/word/2010/wordprocessingGroup" xmlns:wpi="http://schemas.microsoft.com/office/word/2010/wordprocessingInk" xmlns:wne="http://schemas.microsoft.com/office/word/2006/wordml" xmlns:wps="http://schemas.microsoft.com/office/word/2010/wordprocessingShape" mc:Ignorable="w14 w15 w16se w16cid wp14">
+<w:document xmlns:wpc="http://schemas.microsoft.com/office/word/2010/wordprocessingCanvas" xmlns:mc="http://schemas.openxmlformats.org/markup-compatibility/2006" xmlns:o="urn:schemas-microsoft-com:office:office" xmlns:r="http://schemas.openxmlformats.org/officeDocument/2006/relationships" xmlns:m="http://schemas.openxmlformats.org/officeDocument/2006/math" xmlns:v="urn:schemas-microsoft-com:vml" xmlns:wp14="http://schemas.microsoft.com/office/word/2010/wordprocessingDrawing" xmlns:wp="http://schemas.openxmlformats.org/drawingml/2006/wordprocessingDrawing" xmlns:w10="urn:schemas-microsoft-com:office:word" xmlns:w="http://schemas.openxmlformats.org/wordprocessingml/2006/main" xmlns:w14="http://schemas.microsoft.com/office/word/2010/wordml" xmlns:w15="http://schemas.microsoft.com/office/word/2012/wordml" xmlns:wpg="http://schemas.microsoft.com/office/word/2010/wordprocessingGroup" xmlns:wpi="http://schemas.microsoft.com/office/word/2010/wordprocessingInk" xmlns:wne="http://schemas.microsoft.com/office/word/2006/wordml" xmlns:wps="http://schemas.microsoft.com/office/word/2010/wordprocessingShape" mc:Ignorable="w14 w15 wp14">
   <w:body>
     <w:p>
       <w:pPr>
@@ -12,65 +12,67 @@
     </w:p>
     <w:p>
       <w:pPr>
-        <w:jc w:val="both"/>
         <w:rPr>
           <w:b/>
           <w:lang w:val="en-GB"/>
         </w:rPr>
       </w:pPr>
+      <w:bookmarkStart w:id="0" w:name="_GoBack"/>
+      <w:bookmarkEnd w:id="0"/>
       <w:r>
         <w:rPr>
           <w:b/>
-          <w:lang w:val="en-GB"/>
-        </w:rPr>
-        <w:t>mzTab</w:t>
-      </w:r>
-      <w:r>
-        <w:rPr>
-          <w:b/>
-          <w:lang w:val="en-GB"/>
-        </w:rPr>
-        <w:t>-M</w:t>
-      </w:r>
-      <w:r>
-        <w:rPr>
-          <w:b/>
-          <w:lang w:val="en-GB"/>
-        </w:rPr>
-        <w:t>: exchange format for metabolomics results</w:t>
+          <w:highlight w:val="yellow"/>
+          <w:lang w:val="en-GB"/>
+        </w:rPr>
+        <w:t>Note – the adoc version of the specifications are now being used in preference, and contain the most up-to-date text. These specifications are kept here temporarily to ensure all comments and text have been transferred over correctly</w:t>
       </w:r>
     </w:p>
     <w:p>
       <w:pPr>
-        <w:jc w:val="both"/>
-        <w:rPr>
+        <w:rPr>
+          <w:b/>
           <w:lang w:val="en-GB"/>
         </w:rPr>
       </w:pPr>
     </w:p>
     <w:p>
       <w:pPr>
-        <w:jc w:val="both"/>
-        <w:rPr>
-          <w:u w:val="single"/>
-          <w:lang w:val="en-GB"/>
-        </w:rPr>
-      </w:pPr>
-      <w:r>
-        <w:rPr>
-          <w:u w:val="single"/>
-          <w:lang w:val="en-GB"/>
-        </w:rPr>
-        <w:t>Status of This Document</w:t>
-      </w:r>
+        <w:rPr>
+          <w:b/>
+          <w:lang w:val="en-GB"/>
+        </w:rPr>
+      </w:pPr>
     </w:p>
     <w:p>
       <w:pPr>
         <w:jc w:val="both"/>
         <w:rPr>
-          <w:lang w:val="en-GB"/>
-        </w:rPr>
-      </w:pPr>
+          <w:b/>
+          <w:lang w:val="en-GB"/>
+        </w:rPr>
+      </w:pPr>
+      <w:r>
+        <w:rPr>
+          <w:b/>
+          <w:lang w:val="en-GB"/>
+        </w:rPr>
+        <w:t>mzTab</w:t>
+      </w:r>
+      <w:r>
+        <w:rPr>
+          <w:b/>
+          <w:lang w:val="en-GB"/>
+        </w:rPr>
+        <w:t>-M</w:t>
+      </w:r>
+      <w:r>
+        <w:rPr>
+          <w:b/>
+          <w:lang w:val="en-GB"/>
+        </w:rPr>
+        <w:t>: exchange format for metabolomics results</w:t>
+      </w:r>
     </w:p>
     <w:p>
       <w:pPr>
@@ -79,6 +81,38 @@
           <w:lang w:val="en-GB"/>
         </w:rPr>
       </w:pPr>
+    </w:p>
+    <w:p>
+      <w:pPr>
+        <w:jc w:val="both"/>
+        <w:rPr>
+          <w:u w:val="single"/>
+          <w:lang w:val="en-GB"/>
+        </w:rPr>
+      </w:pPr>
+      <w:r>
+        <w:rPr>
+          <w:u w:val="single"/>
+          <w:lang w:val="en-GB"/>
+        </w:rPr>
+        <w:t>Status of This Document</w:t>
+      </w:r>
+    </w:p>
+    <w:p>
+      <w:pPr>
+        <w:jc w:val="both"/>
+        <w:rPr>
+          <w:lang w:val="en-GB"/>
+        </w:rPr>
+      </w:pPr>
+    </w:p>
+    <w:p>
+      <w:pPr>
+        <w:jc w:val="both"/>
+        <w:rPr>
+          <w:lang w:val="en-GB"/>
+        </w:rPr>
+      </w:pPr>
       <w:r>
         <w:rPr>
           <w:lang w:val="en-GB"/>
@@ -95,15 +129,7 @@
         <w:rPr>
           <w:lang w:val="en-GB"/>
         </w:rPr>
-        <w:t>the final specifica</w:t>
-      </w:r>
-      <w:bookmarkStart w:id="0" w:name="_GoBack"/>
-      <w:bookmarkEnd w:id="0"/>
-      <w:r>
-        <w:rPr>
-          <w:lang w:val="en-GB"/>
-        </w:rPr>
-        <w:t>tion of the</w:t>
+        <w:t>the final specification of the</w:t>
       </w:r>
       <w:r>
         <w:rPr>
@@ -4584,6 +4610,7 @@
         <w:rPr>
           <w:lang w:val="en-GB"/>
         </w:rPr>
+        <w:lastRenderedPageBreak/>
         <w:t xml:space="preserve">This document presents a specification, not a tutorial. As such, the presentation of technical details is deliberately direct. The role of the text is to describe the model and justify design decisions made. The document does not discuss how the models should be used in practice, consider tool support for data capture or storage, or provide comprehensive examples of the models in use. It is anticipated that tutorial material will be developed independently of this specification. </w:t>
       </w:r>
     </w:p>
@@ -4602,7 +4629,6 @@
         <w:rPr>
           <w:lang w:val="en-GB"/>
         </w:rPr>
-        <w:lastRenderedPageBreak/>
         <w:t>Document Structure</w:t>
       </w:r>
       <w:bookmarkEnd w:id="12"/>
@@ -5343,7 +5369,7 @@
         </w:rPr>
         <w:t>(</w:t>
       </w:r>
-      <w:hyperlink r:id="rId12" w:history="1">
+      <w:hyperlink r:id="rId11" w:history="1">
         <w:r>
           <w:rPr>
             <w:rStyle w:val="Hyperlink"/>
@@ -5400,10 +5426,9 @@
           <w:i/>
           <w:lang w:val="en-GB"/>
         </w:rPr>
-        <w:lastRenderedPageBreak/>
         <w:t>ISA-TAB (</w:t>
       </w:r>
-      <w:hyperlink r:id="rId13" w:history="1">
+      <w:hyperlink r:id="rId12" w:history="1">
         <w:r>
           <w:rPr>
             <w:rStyle w:val="Hyperlink"/>
@@ -5702,7 +5727,7 @@
         </w:rPr>
         <w:t xml:space="preserve">psi-ms.obo should be dynamically maintained via the </w:t>
       </w:r>
-      <w:hyperlink r:id="rId14" w:history="1">
+      <w:hyperlink r:id="rId13" w:history="1">
         <w:r>
           <w:rPr>
             <w:rStyle w:val="Hyperlink"/>
@@ -5861,7 +5886,7 @@
         </w:rPr>
         <w:t>Unit Ontology (</w:t>
       </w:r>
-      <w:hyperlink r:id="rId15" w:history="1">
+      <w:hyperlink r:id="rId14" w:history="1">
         <w:r>
           <w:rPr>
             <w:rStyle w:val="Hyperlink"/>
@@ -5900,7 +5925,7 @@
         </w:rPr>
         <w:t>ChEBI (</w:t>
       </w:r>
-      <w:hyperlink r:id="rId16" w:history="1">
+      <w:hyperlink r:id="rId15" w:history="1">
         <w:r>
           <w:rPr>
             <w:rStyle w:val="Hyperlink"/>
@@ -5953,7 +5978,7 @@
         </w:rPr>
         <w:t xml:space="preserve"> </w:t>
       </w:r>
-      <w:hyperlink r:id="rId17" w:history="1">
+      <w:hyperlink r:id="rId16" w:history="1">
         <w:r>
           <w:rPr>
             <w:rStyle w:val="Hyperlink"/>
@@ -5990,7 +6015,7 @@
         </w:rPr>
         <w:t xml:space="preserve">Unimod modifications database - </w:t>
       </w:r>
-      <w:hyperlink r:id="rId18" w:history="1">
+      <w:hyperlink r:id="rId17" w:history="1">
         <w:r>
           <w:rPr>
             <w:rStyle w:val="Hyperlink"/>
@@ -6015,7 +6040,7 @@
       <w:r>
         <w:t>PRIDE Controlled Vocabulary (</w:t>
       </w:r>
-      <w:hyperlink r:id="rId19" w:history="1">
+      <w:hyperlink r:id="rId18" w:history="1">
         <w:r>
           <w:rPr>
             <w:rStyle w:val="Hyperlink"/>
@@ -6041,7 +6066,7 @@
       <w:r>
         <w:t>NEWT UniProt Taxonomy Database (</w:t>
       </w:r>
-      <w:hyperlink r:id="rId20" w:history="1">
+      <w:hyperlink r:id="rId19" w:history="1">
         <w:r>
           <w:rPr>
             <w:rStyle w:val="Hyperlink"/>
@@ -6067,7 +6092,7 @@
       <w:r>
         <w:t>BRENDA tissue/ enzyme source (</w:t>
       </w:r>
-      <w:hyperlink r:id="rId21" w:history="1">
+      <w:hyperlink r:id="rId20" w:history="1">
         <w:r>
           <w:rPr>
             <w:rStyle w:val="Hyperlink"/>
@@ -6097,7 +6122,7 @@
         </w:rPr>
         <w:t>Cell Type ontology (</w:t>
       </w:r>
-      <w:hyperlink r:id="rId22" w:history="1">
+      <w:hyperlink r:id="rId21" w:history="1">
         <w:r>
           <w:rPr>
             <w:rStyle w:val="Hyperlink"/>
@@ -6180,6 +6205,7 @@
         <w:rPr>
           <w:lang w:val="en-GB"/>
         </w:rPr>
+        <w:lastRenderedPageBreak/>
         <w:t>Use of identifiers for input spectra to a search</w:t>
       </w:r>
       <w:bookmarkEnd w:id="26"/>
@@ -7792,6 +7818,7 @@
         <w:rPr>
           <w:lang w:val="en-GB"/>
         </w:rPr>
+        <w:lastRenderedPageBreak/>
         <w:t xml:space="preserve">In mzTab, the spectra_ref attribute should be constructed following the data type specification in </w:t>
       </w:r>
       <w:r>
@@ -9032,6 +9059,7 @@
         <w:rPr>
           <w:lang w:eastAsia="de-DE"/>
         </w:rPr>
+        <w:lastRenderedPageBreak/>
         <w:t xml:space="preserve">If sample level information is provided optimally, it </w:t>
       </w:r>
       <w:r>
@@ -9190,14 +9218,7 @@
         <w:rPr>
           <w:lang w:eastAsia="de-DE"/>
         </w:rPr>
-        <w:t xml:space="preserve"> </w:t>
-      </w:r>
-      <w:r>
-        <w:rPr>
-          <w:lang w:eastAsia="de-DE"/>
-        </w:rPr>
-        <w:lastRenderedPageBreak/>
-        <w:t>exclude sample level information and</w:t>
+        <w:t xml:space="preserve"> exclude sample level information and</w:t>
       </w:r>
       <w:r>
         <w:rPr>
@@ -9260,6 +9281,7 @@
       <w:r>
         <w:rPr>
           <w:noProof/>
+          <w:lang w:val="en-GB" w:eastAsia="en-GB"/>
         </w:rPr>
         <w:drawing>
           <wp:inline distT="0" distB="0" distL="0" distR="0" wp14:anchorId="56079CAE" wp14:editId="5C215467">
@@ -9279,7 +9301,7 @@
                     </pic:cNvPicPr>
                   </pic:nvPicPr>
                   <pic:blipFill>
-                    <a:blip r:embed="rId23">
+                    <a:blip r:embed="rId22">
                       <a:extLst>
                         <a:ext uri="{28A0092B-C50C-407E-A947-70E740481C1C}">
                           <a14:useLocalDpi xmlns:a14="http://schemas.microsoft.com/office/drawing/2010/main" val="0"/>
@@ -9376,6 +9398,7 @@
       <w:bookmarkStart w:id="60" w:name="_Toc491263048"/>
       <w:commentRangeStart w:id="61"/>
       <w:r>
+        <w:lastRenderedPageBreak/>
         <w:t>Recommendations</w:t>
       </w:r>
       <w:r>
@@ -9499,11 +9522,7 @@
         <w:t xml:space="preserve">At present, multiplexing techniques are not commonly employed in metabolomics e.g. where different molecules are labelled or tagged in some way before being multiplexed on an MS instrument. </w:t>
       </w:r>
       <w:r>
-        <w:t xml:space="preserve">For </w:t>
-      </w:r>
-      <w:r>
-        <w:lastRenderedPageBreak/>
-        <w:t>future techniques that do perform multiplexing, this can be supported by having multiple assays referencing the same ms_run (as done in mzTab 1.0 for proteomics).</w:t>
+        <w:t>For future techniques that do perform multiplexing, this can be supported by having multiple assays referencing the same ms_run (as done in mzTab 1.0 for proteomics).</w:t>
       </w:r>
     </w:p>
     <w:p>
@@ -9903,6 +9922,7 @@
         <w:rPr>
           <w:lang w:val="en-GB"/>
         </w:rPr>
+        <w:lastRenderedPageBreak/>
         <w:t>Guidelines for reporting results prior to or with no alignment step across features</w:t>
       </w:r>
       <w:bookmarkEnd w:id="121"/>
@@ -10043,14 +10063,7 @@
         <w:rPr>
           <w:lang w:val="en-GB"/>
         </w:rPr>
-        <w:t xml:space="preserve">that create </w:t>
-      </w:r>
-      <w:r>
-        <w:rPr>
-          <w:lang w:val="en-GB"/>
-        </w:rPr>
-        <w:lastRenderedPageBreak/>
-        <w:t xml:space="preserve">mzTab </w:t>
+        <w:t xml:space="preserve">that create mzTab </w:t>
       </w:r>
       <w:r>
         <w:rPr>
@@ -10624,6 +10637,7 @@
         <w:ind w:left="1264" w:hanging="357"/>
       </w:pPr>
       <w:r>
+        <w:lastRenderedPageBreak/>
         <w:t>SMH for small molecule table header line (the column labels)</w:t>
       </w:r>
     </w:p>
@@ -10713,7 +10727,6 @@
         <w:rPr>
           <w:b/>
         </w:rPr>
-        <w:lastRenderedPageBreak/>
         <w:t>Header lines</w:t>
       </w:r>
       <w:r>
@@ -11317,6 +11330,7 @@
         <w:rPr>
           <w:lang w:val="en-GB"/>
         </w:rPr>
+        <w:lastRenderedPageBreak/>
         <w:t>Sections</w:t>
       </w:r>
       <w:bookmarkEnd w:id="135"/>
@@ -11498,7 +11512,6 @@
         <w:rPr>
           <w:lang w:val="en-GB"/>
         </w:rPr>
-        <w:lastRenderedPageBreak/>
         <w:t>Metadata Section</w:t>
       </w:r>
       <w:commentRangeEnd w:id="137"/>
@@ -12679,6 +12692,7 @@
                 <w:b/>
                 <w:lang w:val="en-GB"/>
               </w:rPr>
+              <w:lastRenderedPageBreak/>
               <w:t>Mandatory</w:t>
             </w:r>
           </w:p>
@@ -13021,7 +13035,6 @@
               <w:rPr>
                 <w:rFonts w:cs="Courier New"/>
               </w:rPr>
-              <w:lastRenderedPageBreak/>
               <w:t xml:space="preserve">MTD </w:t>
             </w:r>
             <w:r>
@@ -13096,7 +13109,6 @@
         <w:rPr>
           <w:lang w:val="en-GB"/>
         </w:rPr>
-        <w:lastRenderedPageBreak/>
         <w:t>instrument</w:t>
       </w:r>
       <w:r>
@@ -14364,6 +14376,7 @@
                 <w:szCs w:val="16"/>
                 <w:lang w:val="en-GB"/>
               </w:rPr>
+              <w:lastRenderedPageBreak/>
               <w:t>MTD  software</w:t>
             </w:r>
             <w:r>
@@ -14399,6 +14412,7 @@
         <w:rPr>
           <w:lang w:val="en-GB"/>
         </w:rPr>
+        <w:lastRenderedPageBreak/>
         <w:t>publication</w:t>
       </w:r>
       <w:r>
@@ -14669,7 +14683,6 @@
         <w:rPr>
           <w:lang w:val="en-GB"/>
         </w:rPr>
-        <w:lastRenderedPageBreak/>
         <w:t>contact</w:t>
       </w:r>
       <w:r>
@@ -16151,6 +16164,7 @@
                 <w:b/>
                 <w:lang w:val="en-GB"/>
               </w:rPr>
+              <w:lastRenderedPageBreak/>
               <w:t>Mandatory</w:t>
             </w:r>
           </w:p>
@@ -16487,7 +16501,6 @@
         <w:rPr>
           <w:lang w:val="en-GB"/>
         </w:rPr>
-        <w:lastRenderedPageBreak/>
         <w:t>assay[1-n]-external_uri</w:t>
       </w:r>
       <w:commentRangeEnd w:id="144"/>
@@ -17883,7 +17896,14 @@
               <w:rPr>
                 <w:lang w:val="en-GB"/>
               </w:rPr>
-              <w:t>The function used to calculate the study variable quantification value if it is reported and the operation used is not arithmetic mean (default) e</w:t>
+              <w:t xml:space="preserve">The function used to calculate the study variable quantification value if it is reported </w:t>
+            </w:r>
+            <w:r>
+              <w:rPr>
+                <w:lang w:val="en-GB"/>
+              </w:rPr>
+              <w:lastRenderedPageBreak/>
+              <w:t>and the operation used is not arithmetic mean (default) e</w:t>
             </w:r>
             <w:r>
               <w:rPr>
@@ -17932,6 +17952,7 @@
                 <w:b/>
                 <w:lang w:val="en-GB"/>
               </w:rPr>
+              <w:lastRenderedPageBreak/>
               <w:t>Type:</w:t>
             </w:r>
           </w:p>
@@ -18138,7 +18159,6 @@
                 <w:b/>
                 <w:lang w:val="en-GB"/>
               </w:rPr>
-              <w:lastRenderedPageBreak/>
               <w:t>Type:</w:t>
             </w:r>
           </w:p>
@@ -18843,7 +18863,7 @@
               </w:rPr>
               <w:t xml:space="preserve">  </w:t>
             </w:r>
-            <w:hyperlink r:id="rId24" w:history="1">
+            <w:hyperlink r:id="rId23" w:history="1">
               <w:r>
                 <w:rPr>
                   <w:rStyle w:val="Hyperlink"/>
@@ -19723,6 +19743,7 @@
                 <w:b/>
                 <w:lang w:val="en-GB"/>
               </w:rPr>
+              <w:lastRenderedPageBreak/>
               <w:t>Type:</w:t>
             </w:r>
           </w:p>
@@ -20101,7 +20122,6 @@
                 <w:b/>
                 <w:lang w:val="en-GB"/>
               </w:rPr>
-              <w:lastRenderedPageBreak/>
               <w:t>Type:</w:t>
             </w:r>
           </w:p>
@@ -21740,6 +21760,7 @@
         <w:rPr>
           <w:lang w:val="en-GB"/>
         </w:rPr>
+        <w:lastRenderedPageBreak/>
         <w:t>sample[1-n]-</w:t>
       </w:r>
       <w:r>
@@ -22135,7 +22156,6 @@
                 <w:b/>
                 <w:lang w:val="en-GB"/>
               </w:rPr>
-              <w:lastRenderedPageBreak/>
               <w:t>Mandatory</w:t>
             </w:r>
           </w:p>
@@ -23718,6 +23738,7 @@
                 <w:b/>
                 <w:lang w:val="en-GB"/>
               </w:rPr>
+              <w:lastRenderedPageBreak/>
               <w:t>Example:</w:t>
             </w:r>
           </w:p>
@@ -24012,7 +24033,7 @@
               </w:rPr>
               <w:t xml:space="preserve">  </w:t>
             </w:r>
-            <w:hyperlink r:id="rId25" w:history="1">
+            <w:hyperlink r:id="rId24" w:history="1">
               <w:r>
                 <w:rPr>
                   <w:rFonts w:cs="Courier New"/>
@@ -24020,17 +24041,7 @@
                   <w:u w:val="single" w:color="1B419A"/>
                   <w:lang w:eastAsia="en-GB"/>
                 </w:rPr>
-                <w:t>http://psidev.cvs.sourceforge.net/viewvc/psidev/psi/psi-</w:t>
-              </w:r>
-              <w:r>
-                <w:rPr>
-                  <w:rFonts w:cs="Courier New"/>
-                  <w:color w:val="1B419A"/>
-                  <w:u w:val="single" w:color="1B419A"/>
-                  <w:lang w:eastAsia="en-GB"/>
-                </w:rPr>
-                <w:lastRenderedPageBreak/>
-                <w:t>ms/mzML/controlledVocabulary/psi-ms.obo</w:t>
+                <w:t>http://psidev.cvs.sourceforge.net/viewvc/psidev/psi/psi-ms/mzML/controlledVocabulary/psi-ms.obo</w:t>
               </w:r>
             </w:hyperlink>
             <w:r>
@@ -24076,7 +24087,6 @@
         <w:rPr>
           <w:lang w:val="en-GB"/>
         </w:rPr>
-        <w:lastRenderedPageBreak/>
         <w:t>database[1-n]</w:t>
       </w:r>
     </w:p>
@@ -25263,6 +25273,7 @@
                 <w:b/>
                 <w:lang w:val="en-GB"/>
               </w:rPr>
+              <w:lastRenderedPageBreak/>
               <w:t>Type:</w:t>
             </w:r>
           </w:p>
@@ -25603,7 +25614,6 @@
                 <w:b/>
                 <w:lang w:val="en-GB"/>
               </w:rPr>
-              <w:lastRenderedPageBreak/>
               <w:t>Example:</w:t>
             </w:r>
           </w:p>
@@ -26860,6 +26870,7 @@
                 <w:b/>
                 <w:lang w:val="en-GB"/>
               </w:rPr>
+              <w:lastRenderedPageBreak/>
               <w:t>Example:</w:t>
             </w:r>
             <w:bookmarkEnd w:id="166"/>
@@ -28154,6 +28165,7 @@
                 <w:b/>
                 <w:lang w:val="en-GB"/>
               </w:rPr>
+              <w:lastRenderedPageBreak/>
               <w:t>Type:</w:t>
             </w:r>
           </w:p>
@@ -28369,7 +28381,6 @@
         <w:rPr>
           <w:lang w:val="en-GB"/>
         </w:rPr>
-        <w:lastRenderedPageBreak/>
         <w:t>chemical_formula</w:t>
       </w:r>
     </w:p>
@@ -29454,7 +29465,14 @@
               <w:rPr>
                 <w:lang w:val="en-GB"/>
               </w:rPr>
-              <w:t xml:space="preserve"> chemical/common names for the small molecule, or general description if a chemical name is unavailable. </w:t>
+              <w:t xml:space="preserve"> chemical/common names for the small molecule, or </w:t>
+            </w:r>
+            <w:r>
+              <w:rPr>
+                <w:lang w:val="en-GB"/>
+              </w:rPr>
+              <w:lastRenderedPageBreak/>
+              <w:t xml:space="preserve">general description if a chemical name is unavailable. </w:t>
             </w:r>
             <w:r>
               <w:rPr>
@@ -29489,6 +29507,7 @@
                 <w:b/>
                 <w:lang w:val="en-GB"/>
               </w:rPr>
+              <w:lastRenderedPageBreak/>
               <w:t>Type:</w:t>
             </w:r>
           </w:p>
@@ -29626,12 +29645,6 @@
                 <w:rFonts w:cs="Courier New"/>
               </w:rPr>
               <w:br/>
-            </w:r>
-            <w:r>
-              <w:rPr>
-                <w:rFonts w:cs="Courier New"/>
-              </w:rPr>
-              <w:lastRenderedPageBreak/>
               <w:t xml:space="preserve">SML  </w:t>
             </w:r>
             <w:r>
@@ -29661,7 +29674,6 @@
         <w:rPr>
           <w:lang w:val="en-GB"/>
         </w:rPr>
-        <w:lastRenderedPageBreak/>
         <w:t>uri</w:t>
       </w:r>
     </w:p>
@@ -30949,6 +30961,7 @@
         <w:rPr>
           <w:lang w:val="en-GB"/>
         </w:rPr>
+        <w:lastRenderedPageBreak/>
         <w:t xml:space="preserve">adduct_ions </w:t>
       </w:r>
     </w:p>
@@ -31017,7 +31030,7 @@
             <w:r>
               <w:t xml:space="preserve">2013 IUPAC recommendations on </w:t>
             </w:r>
-            <w:hyperlink r:id="rId26" w:tgtFrame="_blank" w:history="1">
+            <w:hyperlink r:id="rId25" w:tgtFrame="_blank" w:history="1">
               <w:r>
                 <w:rPr>
                   <w:rStyle w:val="Hyperlink"/>
@@ -31240,7 +31253,6 @@
         <w:rPr>
           <w:lang w:val="en-GB"/>
         </w:rPr>
-        <w:lastRenderedPageBreak/>
         <w:t>reliability</w:t>
       </w:r>
     </w:p>
@@ -32388,6 +32400,7 @@
                 <w:b/>
                 <w:lang w:val="en-GB"/>
               </w:rPr>
+              <w:lastRenderedPageBreak/>
               <w:t>Is Nullable:</w:t>
             </w:r>
           </w:p>
@@ -32742,7 +32755,6 @@
                 <w:b/>
                 <w:lang w:val="en-GB"/>
               </w:rPr>
-              <w:lastRenderedPageBreak/>
               <w:t>Example:</w:t>
             </w:r>
           </w:p>
@@ -33769,6 +33781,7 @@
         <w:rPr>
           <w:lang w:val="en-GB"/>
         </w:rPr>
+        <w:lastRenderedPageBreak/>
         <w:t>Small Molecule</w:t>
       </w:r>
       <w:r>
@@ -35048,6 +35061,7 @@
                 <w:b/>
                 <w:lang w:val="en-GB"/>
               </w:rPr>
+              <w:lastRenderedPageBreak/>
               <w:t>Type:</w:t>
             </w:r>
           </w:p>
@@ -35715,7 +35729,6 @@
                 <w:b/>
                 <w:lang w:val="en-GB"/>
               </w:rPr>
-              <w:lastRenderedPageBreak/>
               <w:t>Example:</w:t>
             </w:r>
           </w:p>
@@ -36719,7 +36732,14 @@
               <w:rPr>
                 <w:lang w:val="en-GB"/>
               </w:rPr>
-              <w:t>Retention time start and end SHOULD only be null in the case of direct infusion MS or other techniques where a retention time value is absent or unknown</w:t>
+              <w:t xml:space="preserve">Retention time start and end </w:t>
+            </w:r>
+            <w:r>
+              <w:rPr>
+                <w:lang w:val="en-GB"/>
+              </w:rPr>
+              <w:lastRenderedPageBreak/>
+              <w:t>SHOULD only be null in the case of direct infusion MS or other techniques where a retention time value is absent or unknown</w:t>
             </w:r>
             <w:r>
               <w:rPr>
@@ -36754,6 +36774,7 @@
                 <w:b/>
                 <w:lang w:val="en-GB"/>
               </w:rPr>
+              <w:lastRenderedPageBreak/>
               <w:t>Type:</w:t>
             </w:r>
           </w:p>
@@ -37338,14 +37359,7 @@
               <w:rPr>
                 <w:lang w:val="en-GB"/>
               </w:rPr>
-              <w:t xml:space="preserve"> followed by the {identifier} of the object they reference: assay, study variable, MS run or “global” (if the value </w:t>
-            </w:r>
-            <w:r>
-              <w:rPr>
-                <w:lang w:val="en-GB"/>
-              </w:rPr>
-              <w:lastRenderedPageBreak/>
-              <w:t>relates to all replicates)</w:t>
+              <w:t xml:space="preserve"> followed by the {identifier} of the object they reference: assay, study variable, MS run or “global” (if the value relates to all replicates)</w:t>
             </w:r>
             <w:r>
               <w:rPr>
@@ -37467,7 +37481,6 @@
                 <w:b/>
                 <w:lang w:val="en-GB"/>
               </w:rPr>
-              <w:lastRenderedPageBreak/>
               <w:t>Type:</w:t>
             </w:r>
           </w:p>
@@ -37901,6 +37914,7 @@
         <w:rPr>
           <w:lang w:val="en-GB"/>
         </w:rPr>
+        <w:lastRenderedPageBreak/>
         <w:t>All columns are MANDATORY except for “opt_” columns.</w:t>
       </w:r>
     </w:p>
@@ -38573,7 +38587,6 @@
         <w:rPr>
           <w:lang w:val="en-GB"/>
         </w:rPr>
-        <w:lastRenderedPageBreak/>
         <w:t>database_identifier</w:t>
       </w:r>
     </w:p>
@@ -39478,6 +39491,7 @@
                 <w:b/>
                 <w:lang w:val="en-GB"/>
               </w:rPr>
+              <w:lastRenderedPageBreak/>
               <w:t>Example:</w:t>
             </w:r>
           </w:p>
@@ -40203,7 +40217,6 @@
                 <w:b/>
                 <w:lang w:val="en-GB"/>
               </w:rPr>
-              <w:lastRenderedPageBreak/>
               <w:t>Type:</w:t>
             </w:r>
           </w:p>
@@ -41243,6 +41256,7 @@
         <w:rPr>
           <w:lang w:val="en-GB"/>
         </w:rPr>
+        <w:lastRenderedPageBreak/>
         <w:t>charge</w:t>
       </w:r>
     </w:p>
@@ -41938,7 +41952,6 @@
               <w:rPr>
                 <w:lang w:val="en-GB"/>
               </w:rPr>
-              <w:lastRenderedPageBreak/>
               <w:fldChar w:fldCharType="begin"/>
             </w:r>
             <w:r>
@@ -42055,7 +42068,6 @@
                 <w:b/>
                 <w:lang w:val="en-GB"/>
               </w:rPr>
-              <w:lastRenderedPageBreak/>
               <w:t>Type:</w:t>
             </w:r>
           </w:p>
@@ -43138,6 +43150,7 @@
                 <w:b/>
                 <w:lang w:val="en-GB"/>
               </w:rPr>
+              <w:lastRenderedPageBreak/>
               <w:t>Is Nullable:</w:t>
             </w:r>
           </w:p>
@@ -43819,14 +43832,7 @@
               <w:rPr>
                 <w:lang w:val="en-GB"/>
               </w:rPr>
-              <w:t xml:space="preserve">_{parameter </w:t>
-            </w:r>
-            <w:r>
-              <w:rPr>
-                <w:lang w:val="en-GB"/>
-              </w:rPr>
-              <w:lastRenderedPageBreak/>
-              <w:t>name}</w:t>
+              <w:t>_{parameter name}</w:t>
             </w:r>
             <w:r>
               <w:rPr>
@@ -43861,7 +43867,6 @@
                 <w:b/>
                 <w:lang w:val="en-GB"/>
               </w:rPr>
-              <w:lastRenderedPageBreak/>
               <w:t>Type:</w:t>
             </w:r>
           </w:p>
@@ -44312,6 +44317,7 @@
         <w:jc w:val="both"/>
       </w:pPr>
       <w:r>
+        <w:lastRenderedPageBreak/>
         <w:t>Johannes Griss, European Bioinformatics Institute, United Kingdom</w:t>
       </w:r>
     </w:p>
@@ -44429,7 +44435,7 @@
       <w:r>
         <w:t>Correspondence – Henning Hermjakob (</w:t>
       </w:r>
-      <w:hyperlink r:id="rId27" w:history="1">
+      <w:hyperlink r:id="rId26" w:history="1">
         <w:r>
           <w:rPr>
             <w:rStyle w:val="Hyperlink"/>
@@ -44449,7 +44455,7 @@
       <w:r>
         <w:t>, Juan Antonio Vizcaíno (</w:t>
       </w:r>
-      <w:hyperlink r:id="rId28" w:history="1">
+      <w:hyperlink r:id="rId27" w:history="1">
         <w:r>
           <w:rPr>
             <w:rStyle w:val="Hyperlink"/>
@@ -44590,7 +44596,6 @@
         <w:jc w:val="both"/>
       </w:pPr>
       <w:r>
-        <w:lastRenderedPageBreak/>
         <w:t>Jürgen</w:t>
       </w:r>
       <w:r>
@@ -45371,7 +45376,6 @@
         <w:jc w:val="both"/>
       </w:pPr>
       <w:r>
-        <w:lastRenderedPageBreak/>
         <w:t>Microsoft Excel</w:t>
       </w:r>
       <w:r>
@@ -45473,9 +45477,9 @@
       <w:bookmarkEnd w:id="205"/>
     </w:p>
     <w:sectPr>
-      <w:headerReference w:type="default" r:id="rId29"/>
-      <w:footerReference w:type="default" r:id="rId30"/>
-      <w:headerReference w:type="first" r:id="rId31"/>
+      <w:headerReference w:type="default" r:id="rId28"/>
+      <w:footerReference w:type="default" r:id="rId29"/>
+      <w:headerReference w:type="first" r:id="rId30"/>
       <w:pgSz w:w="12240" w:h="15840"/>
       <w:pgMar w:top="1134" w:right="1134" w:bottom="1134" w:left="1134" w:header="720" w:footer="720" w:gutter="0"/>
       <w:cols w:space="720"/>
@@ -45488,7 +45492,7 @@
 </file>
 
 <file path=word/comments.xml><?xml version="1.0" encoding="utf-8"?>
-<w:comments xmlns:wpc="http://schemas.microsoft.com/office/word/2010/wordprocessingCanvas" xmlns:cx="http://schemas.microsoft.com/office/drawing/2014/chartex" xmlns:cx1="http://schemas.microsoft.com/office/drawing/2015/9/8/chartex" xmlns:cx2="http://schemas.microsoft.com/office/drawing/2015/10/21/chartex" xmlns:cx3="http://schemas.microsoft.com/office/drawing/2016/5/9/chartex" xmlns:cx4="http://schemas.microsoft.com/office/drawing/2016/5/10/chartex" xmlns:cx5="http://schemas.microsoft.com/office/drawing/2016/5/11/chartex" xmlns:cx6="http://schemas.microsoft.com/office/drawing/2016/5/12/chartex" xmlns:cx7="http://schemas.microsoft.com/office/drawing/2016/5/13/chartex" xmlns:cx8="http://schemas.microsoft.com/office/drawing/2016/5/14/chartex" xmlns:mc="http://schemas.openxmlformats.org/markup-compatibility/2006" xmlns:aink="http://schemas.microsoft.com/office/drawing/2016/ink" xmlns:am3d="http://schemas.microsoft.com/office/drawing/2017/model3d" xmlns:o="urn:schemas-microsoft-com:office:office" xmlns:r="http://schemas.openxmlformats.org/officeDocument/2006/relationships" xmlns:m="http://schemas.openxmlformats.org/officeDocument/2006/math" xmlns:v="urn:schemas-microsoft-com:vml" xmlns:wp14="http://schemas.microsoft.com/office/word/2010/wordprocessingDrawing" xmlns:wp="http://schemas.openxmlformats.org/drawingml/2006/wordprocessingDrawing" xmlns:w10="urn:schemas-microsoft-com:office:word" xmlns:w="http://schemas.openxmlformats.org/wordprocessingml/2006/main" xmlns:w14="http://schemas.microsoft.com/office/word/2010/wordml" xmlns:w15="http://schemas.microsoft.com/office/word/2012/wordml" xmlns:w16cid="http://schemas.microsoft.com/office/word/2016/wordml/cid" xmlns:w16se="http://schemas.microsoft.com/office/word/2015/wordml/symex" xmlns:wpg="http://schemas.microsoft.com/office/word/2010/wordprocessingGroup" xmlns:wpi="http://schemas.microsoft.com/office/word/2010/wordprocessingInk" xmlns:wne="http://schemas.microsoft.com/office/word/2006/wordml" xmlns:wps="http://schemas.microsoft.com/office/word/2010/wordprocessingShape" mc:Ignorable="w14 w15 w16se w16cid wp14">
+<w:comments xmlns:wpc="http://schemas.microsoft.com/office/word/2010/wordprocessingCanvas" xmlns:mc="http://schemas.openxmlformats.org/markup-compatibility/2006" xmlns:o="urn:schemas-microsoft-com:office:office" xmlns:r="http://schemas.openxmlformats.org/officeDocument/2006/relationships" xmlns:m="http://schemas.openxmlformats.org/officeDocument/2006/math" xmlns:v="urn:schemas-microsoft-com:vml" xmlns:wp14="http://schemas.microsoft.com/office/word/2010/wordprocessingDrawing" xmlns:wp="http://schemas.openxmlformats.org/drawingml/2006/wordprocessingDrawing" xmlns:w10="urn:schemas-microsoft-com:office:word" xmlns:w="http://schemas.openxmlformats.org/wordprocessingml/2006/main" xmlns:w14="http://schemas.microsoft.com/office/word/2010/wordml" xmlns:w15="http://schemas.microsoft.com/office/word/2012/wordml" xmlns:wpg="http://schemas.microsoft.com/office/word/2010/wordprocessingGroup" xmlns:wpi="http://schemas.microsoft.com/office/word/2010/wordprocessingInk" xmlns:wne="http://schemas.microsoft.com/office/word/2006/wordml" xmlns:wps="http://schemas.microsoft.com/office/word/2010/wordprocessingShape" mc:Ignorable="w14 w15 wp14">
   <w:comment w:id="1" w:author="Jones, Andy" w:date="2017-08-07T09:31:00Z" w:initials="JA">
     <w:p>
       <w:pPr>
@@ -46157,7 +46161,7 @@
 </file>
 
 <file path=word/commentsExtended.xml><?xml version="1.0" encoding="utf-8"?>
-<w15:commentsEx xmlns:wpc="http://schemas.microsoft.com/office/word/2010/wordprocessingCanvas" xmlns:cx="http://schemas.microsoft.com/office/drawing/2014/chartex" xmlns:cx1="http://schemas.microsoft.com/office/drawing/2015/9/8/chartex" xmlns:cx2="http://schemas.microsoft.com/office/drawing/2015/10/21/chartex" xmlns:cx3="http://schemas.microsoft.com/office/drawing/2016/5/9/chartex" xmlns:cx4="http://schemas.microsoft.com/office/drawing/2016/5/10/chartex" xmlns:cx5="http://schemas.microsoft.com/office/drawing/2016/5/11/chartex" xmlns:cx6="http://schemas.microsoft.com/office/drawing/2016/5/12/chartex" xmlns:cx7="http://schemas.microsoft.com/office/drawing/2016/5/13/chartex" xmlns:cx8="http://schemas.microsoft.com/office/drawing/2016/5/14/chartex" xmlns:mc="http://schemas.openxmlformats.org/markup-compatibility/2006" xmlns:aink="http://schemas.microsoft.com/office/drawing/2016/ink" xmlns:am3d="http://schemas.microsoft.com/office/drawing/2017/model3d" xmlns:o="urn:schemas-microsoft-com:office:office" xmlns:r="http://schemas.openxmlformats.org/officeDocument/2006/relationships" xmlns:m="http://schemas.openxmlformats.org/officeDocument/2006/math" xmlns:v="urn:schemas-microsoft-com:vml" xmlns:wp14="http://schemas.microsoft.com/office/word/2010/wordprocessingDrawing" xmlns:wp="http://schemas.openxmlformats.org/drawingml/2006/wordprocessingDrawing" xmlns:w10="urn:schemas-microsoft-com:office:word" xmlns:w="http://schemas.openxmlformats.org/wordprocessingml/2006/main" xmlns:w14="http://schemas.microsoft.com/office/word/2010/wordml" xmlns:w15="http://schemas.microsoft.com/office/word/2012/wordml" xmlns:w16cid="http://schemas.microsoft.com/office/word/2016/wordml/cid" xmlns:w16se="http://schemas.microsoft.com/office/word/2015/wordml/symex" xmlns:wpg="http://schemas.microsoft.com/office/word/2010/wordprocessingGroup" xmlns:wpi="http://schemas.microsoft.com/office/word/2010/wordprocessingInk" xmlns:wne="http://schemas.microsoft.com/office/word/2006/wordml" xmlns:wps="http://schemas.microsoft.com/office/word/2010/wordprocessingShape" mc:Ignorable="w14 w15 w16se w16cid wp14">
+<w15:commentsEx xmlns:wpc="http://schemas.microsoft.com/office/word/2010/wordprocessingCanvas" xmlns:mc="http://schemas.openxmlformats.org/markup-compatibility/2006" xmlns:o="urn:schemas-microsoft-com:office:office" xmlns:r="http://schemas.openxmlformats.org/officeDocument/2006/relationships" xmlns:m="http://schemas.openxmlformats.org/officeDocument/2006/math" xmlns:v="urn:schemas-microsoft-com:vml" xmlns:wp14="http://schemas.microsoft.com/office/word/2010/wordprocessingDrawing" xmlns:wp="http://schemas.openxmlformats.org/drawingml/2006/wordprocessingDrawing" xmlns:w10="urn:schemas-microsoft-com:office:word" xmlns:w="http://schemas.openxmlformats.org/wordprocessingml/2006/main" xmlns:w14="http://schemas.microsoft.com/office/word/2010/wordml" xmlns:w15="http://schemas.microsoft.com/office/word/2012/wordml" xmlns:wpg="http://schemas.microsoft.com/office/word/2010/wordprocessingGroup" xmlns:wpi="http://schemas.microsoft.com/office/word/2010/wordprocessingInk" xmlns:wne="http://schemas.microsoft.com/office/word/2006/wordml" xmlns:wps="http://schemas.microsoft.com/office/word/2010/wordprocessingShape" mc:Ignorable="w14 w15 wp14">
   <w15:commentEx w15:paraId="1F351398" w15:done="0"/>
   <w15:commentEx w15:paraId="06C2FA16" w15:done="0"/>
   <w15:commentEx w15:paraId="4CBA70DB" w15:done="0"/>
@@ -46241,7 +46245,7 @@
 </file>
 
 <file path=word/endnotes.xml><?xml version="1.0" encoding="utf-8"?>
-<w:endnotes xmlns:wpc="http://schemas.microsoft.com/office/word/2010/wordprocessingCanvas" xmlns:cx="http://schemas.microsoft.com/office/drawing/2014/chartex" xmlns:cx1="http://schemas.microsoft.com/office/drawing/2015/9/8/chartex" xmlns:cx2="http://schemas.microsoft.com/office/drawing/2015/10/21/chartex" xmlns:cx3="http://schemas.microsoft.com/office/drawing/2016/5/9/chartex" xmlns:cx4="http://schemas.microsoft.com/office/drawing/2016/5/10/chartex" xmlns:cx5="http://schemas.microsoft.com/office/drawing/2016/5/11/chartex" xmlns:cx6="http://schemas.microsoft.com/office/drawing/2016/5/12/chartex" xmlns:cx7="http://schemas.microsoft.com/office/drawing/2016/5/13/chartex" xmlns:cx8="http://schemas.microsoft.com/office/drawing/2016/5/14/chartex" xmlns:mc="http://schemas.openxmlformats.org/markup-compatibility/2006" xmlns:aink="http://schemas.microsoft.com/office/drawing/2016/ink" xmlns:am3d="http://schemas.microsoft.com/office/drawing/2017/model3d" xmlns:o="urn:schemas-microsoft-com:office:office" xmlns:r="http://schemas.openxmlformats.org/officeDocument/2006/relationships" xmlns:m="http://schemas.openxmlformats.org/officeDocument/2006/math" xmlns:v="urn:schemas-microsoft-com:vml" xmlns:wp14="http://schemas.microsoft.com/office/word/2010/wordprocessingDrawing" xmlns:wp="http://schemas.openxmlformats.org/drawingml/2006/wordprocessingDrawing" xmlns:w10="urn:schemas-microsoft-com:office:word" xmlns:w="http://schemas.openxmlformats.org/wordprocessingml/2006/main" xmlns:w14="http://schemas.microsoft.com/office/word/2010/wordml" xmlns:w15="http://schemas.microsoft.com/office/word/2012/wordml" xmlns:w16cid="http://schemas.microsoft.com/office/word/2016/wordml/cid" xmlns:w16se="http://schemas.microsoft.com/office/word/2015/wordml/symex" xmlns:wpg="http://schemas.microsoft.com/office/word/2010/wordprocessingGroup" xmlns:wpi="http://schemas.microsoft.com/office/word/2010/wordprocessingInk" xmlns:wne="http://schemas.microsoft.com/office/word/2006/wordml" xmlns:wps="http://schemas.microsoft.com/office/word/2010/wordprocessingShape" mc:Ignorable="w14 w15 w16se w16cid wp14">
+<w:endnotes xmlns:wpc="http://schemas.microsoft.com/office/word/2010/wordprocessingCanvas" xmlns:mc="http://schemas.openxmlformats.org/markup-compatibility/2006" xmlns:o="urn:schemas-microsoft-com:office:office" xmlns:r="http://schemas.openxmlformats.org/officeDocument/2006/relationships" xmlns:m="http://schemas.openxmlformats.org/officeDocument/2006/math" xmlns:v="urn:schemas-microsoft-com:vml" xmlns:wp14="http://schemas.microsoft.com/office/word/2010/wordprocessingDrawing" xmlns:wp="http://schemas.openxmlformats.org/drawingml/2006/wordprocessingDrawing" xmlns:w10="urn:schemas-microsoft-com:office:word" xmlns:w="http://schemas.openxmlformats.org/wordprocessingml/2006/main" xmlns:w14="http://schemas.microsoft.com/office/word/2010/wordml" xmlns:w15="http://schemas.microsoft.com/office/word/2012/wordml" xmlns:wpg="http://schemas.microsoft.com/office/word/2010/wordprocessingGroup" xmlns:wpi="http://schemas.microsoft.com/office/word/2010/wordprocessingInk" xmlns:wne="http://schemas.microsoft.com/office/word/2006/wordml" xmlns:wps="http://schemas.microsoft.com/office/word/2010/wordprocessingShape" mc:Ignorable="w14 w15 wp14">
   <w:endnote w:type="separator" w:id="-1">
     <w:p>
       <w:r>
@@ -46263,7 +46267,7 @@
 </file>
 
 <file path=word/footer1.xml><?xml version="1.0" encoding="utf-8"?>
-<w:ftr xmlns:wpc="http://schemas.microsoft.com/office/word/2010/wordprocessingCanvas" xmlns:cx="http://schemas.microsoft.com/office/drawing/2014/chartex" xmlns:cx1="http://schemas.microsoft.com/office/drawing/2015/9/8/chartex" xmlns:cx2="http://schemas.microsoft.com/office/drawing/2015/10/21/chartex" xmlns:cx3="http://schemas.microsoft.com/office/drawing/2016/5/9/chartex" xmlns:cx4="http://schemas.microsoft.com/office/drawing/2016/5/10/chartex" xmlns:cx5="http://schemas.microsoft.com/office/drawing/2016/5/11/chartex" xmlns:cx6="http://schemas.microsoft.com/office/drawing/2016/5/12/chartex" xmlns:cx7="http://schemas.microsoft.com/office/drawing/2016/5/13/chartex" xmlns:cx8="http://schemas.microsoft.com/office/drawing/2016/5/14/chartex" xmlns:mc="http://schemas.openxmlformats.org/markup-compatibility/2006" xmlns:aink="http://schemas.microsoft.com/office/drawing/2016/ink" xmlns:am3d="http://schemas.microsoft.com/office/drawing/2017/model3d" xmlns:o="urn:schemas-microsoft-com:office:office" xmlns:r="http://schemas.openxmlformats.org/officeDocument/2006/relationships" xmlns:m="http://schemas.openxmlformats.org/officeDocument/2006/math" xmlns:v="urn:schemas-microsoft-com:vml" xmlns:wp14="http://schemas.microsoft.com/office/word/2010/wordprocessingDrawing" xmlns:wp="http://schemas.openxmlformats.org/drawingml/2006/wordprocessingDrawing" xmlns:w10="urn:schemas-microsoft-com:office:word" xmlns:w="http://schemas.openxmlformats.org/wordprocessingml/2006/main" xmlns:w14="http://schemas.microsoft.com/office/word/2010/wordml" xmlns:w15="http://schemas.microsoft.com/office/word/2012/wordml" xmlns:w16cid="http://schemas.microsoft.com/office/word/2016/wordml/cid" xmlns:w16se="http://schemas.microsoft.com/office/word/2015/wordml/symex" xmlns:wpg="http://schemas.microsoft.com/office/word/2010/wordprocessingGroup" xmlns:wpi="http://schemas.microsoft.com/office/word/2010/wordprocessingInk" xmlns:wne="http://schemas.microsoft.com/office/word/2006/wordml" xmlns:wps="http://schemas.microsoft.com/office/word/2010/wordprocessingShape" mc:Ignorable="w14 w15 w16se w16cid wp14">
+<w:ftr xmlns:wpc="http://schemas.microsoft.com/office/word/2010/wordprocessingCanvas" xmlns:mc="http://schemas.openxmlformats.org/markup-compatibility/2006" xmlns:o="urn:schemas-microsoft-com:office:office" xmlns:r="http://schemas.openxmlformats.org/officeDocument/2006/relationships" xmlns:m="http://schemas.openxmlformats.org/officeDocument/2006/math" xmlns:v="urn:schemas-microsoft-com:vml" xmlns:wp14="http://schemas.microsoft.com/office/word/2010/wordprocessingDrawing" xmlns:wp="http://schemas.openxmlformats.org/drawingml/2006/wordprocessingDrawing" xmlns:w10="urn:schemas-microsoft-com:office:word" xmlns:w="http://schemas.openxmlformats.org/wordprocessingml/2006/main" xmlns:w14="http://schemas.microsoft.com/office/word/2010/wordml" xmlns:w15="http://schemas.microsoft.com/office/word/2012/wordml" xmlns:wpg="http://schemas.microsoft.com/office/word/2010/wordprocessingGroup" xmlns:wpi="http://schemas.microsoft.com/office/word/2010/wordprocessingInk" xmlns:wne="http://schemas.microsoft.com/office/word/2006/wordml" xmlns:wps="http://schemas.microsoft.com/office/word/2010/wordprocessingShape" mc:Ignorable="w14 w15 wp14">
   <w:p>
     <w:pPr>
       <w:pStyle w:val="Footer"/>
@@ -46308,7 +46312,7 @@
         <w:rStyle w:val="PageNumber"/>
         <w:noProof/>
       </w:rPr>
-      <w:t>20</w:t>
+      <w:t>4</w:t>
     </w:r>
     <w:r>
       <w:rPr>
@@ -46322,35 +46326,21 @@
       </w:rPr>
       <w:t xml:space="preserve"> / </w:t>
     </w:r>
-    <w:r>
-      <w:fldChar w:fldCharType="begin"/>
-    </w:r>
-    <w:r>
-      <w:instrText xml:space="preserve"> NUMPAGES   \* MERGEFORMAT </w:instrText>
-    </w:r>
-    <w:r>
-      <w:fldChar w:fldCharType="separate"/>
-    </w:r>
-    <w:r>
-      <w:rPr>
-        <w:rStyle w:val="PageNumber"/>
-        <w:noProof/>
-      </w:rPr>
-      <w:t>33</w:t>
-    </w:r>
-    <w:r>
-      <w:rPr>
-        <w:rStyle w:val="PageNumber"/>
-        <w:noProof/>
-      </w:rPr>
-      <w:fldChar w:fldCharType="end"/>
-    </w:r>
+    <w:fldSimple w:instr=" NUMPAGES   \* MERGEFORMAT ">
+      <w:r>
+        <w:rPr>
+          <w:rStyle w:val="PageNumber"/>
+          <w:noProof/>
+        </w:rPr>
+        <w:t>33</w:t>
+      </w:r>
+    </w:fldSimple>
   </w:p>
 </w:ftr>
 </file>
 
 <file path=word/footnotes.xml><?xml version="1.0" encoding="utf-8"?>
-<w:footnotes xmlns:wpc="http://schemas.microsoft.com/office/word/2010/wordprocessingCanvas" xmlns:cx="http://schemas.microsoft.com/office/drawing/2014/chartex" xmlns:cx1="http://schemas.microsoft.com/office/drawing/2015/9/8/chartex" xmlns:cx2="http://schemas.microsoft.com/office/drawing/2015/10/21/chartex" xmlns:cx3="http://schemas.microsoft.com/office/drawing/2016/5/9/chartex" xmlns:cx4="http://schemas.microsoft.com/office/drawing/2016/5/10/chartex" xmlns:cx5="http://schemas.microsoft.com/office/drawing/2016/5/11/chartex" xmlns:cx6="http://schemas.microsoft.com/office/drawing/2016/5/12/chartex" xmlns:cx7="http://schemas.microsoft.com/office/drawing/2016/5/13/chartex" xmlns:cx8="http://schemas.microsoft.com/office/drawing/2016/5/14/chartex" xmlns:mc="http://schemas.openxmlformats.org/markup-compatibility/2006" xmlns:aink="http://schemas.microsoft.com/office/drawing/2016/ink" xmlns:am3d="http://schemas.microsoft.com/office/drawing/2017/model3d" xmlns:o="urn:schemas-microsoft-com:office:office" xmlns:r="http://schemas.openxmlformats.org/officeDocument/2006/relationships" xmlns:m="http://schemas.openxmlformats.org/officeDocument/2006/math" xmlns:v="urn:schemas-microsoft-com:vml" xmlns:wp14="http://schemas.microsoft.com/office/word/2010/wordprocessingDrawing" xmlns:wp="http://schemas.openxmlformats.org/drawingml/2006/wordprocessingDrawing" xmlns:w10="urn:schemas-microsoft-com:office:word" xmlns:w="http://schemas.openxmlformats.org/wordprocessingml/2006/main" xmlns:w14="http://schemas.microsoft.com/office/word/2010/wordml" xmlns:w15="http://schemas.microsoft.com/office/word/2012/wordml" xmlns:w16cid="http://schemas.microsoft.com/office/word/2016/wordml/cid" xmlns:w16se="http://schemas.microsoft.com/office/word/2015/wordml/symex" xmlns:wpg="http://schemas.microsoft.com/office/word/2010/wordprocessingGroup" xmlns:wpi="http://schemas.microsoft.com/office/word/2010/wordprocessingInk" xmlns:wne="http://schemas.microsoft.com/office/word/2006/wordml" xmlns:wps="http://schemas.microsoft.com/office/word/2010/wordprocessingShape" mc:Ignorable="w14 w15 w16se w16cid wp14">
+<w:footnotes xmlns:wpc="http://schemas.microsoft.com/office/word/2010/wordprocessingCanvas" xmlns:mc="http://schemas.openxmlformats.org/markup-compatibility/2006" xmlns:o="urn:schemas-microsoft-com:office:office" xmlns:r="http://schemas.openxmlformats.org/officeDocument/2006/relationships" xmlns:m="http://schemas.openxmlformats.org/officeDocument/2006/math" xmlns:v="urn:schemas-microsoft-com:vml" xmlns:wp14="http://schemas.microsoft.com/office/word/2010/wordprocessingDrawing" xmlns:wp="http://schemas.openxmlformats.org/drawingml/2006/wordprocessingDrawing" xmlns:w10="urn:schemas-microsoft-com:office:word" xmlns:w="http://schemas.openxmlformats.org/wordprocessingml/2006/main" xmlns:w14="http://schemas.microsoft.com/office/word/2010/wordml" xmlns:w15="http://schemas.microsoft.com/office/word/2012/wordml" xmlns:wpg="http://schemas.microsoft.com/office/word/2010/wordprocessingGroup" xmlns:wpi="http://schemas.microsoft.com/office/word/2010/wordprocessingInk" xmlns:wne="http://schemas.microsoft.com/office/word/2006/wordml" xmlns:wps="http://schemas.microsoft.com/office/word/2010/wordprocessingShape" mc:Ignorable="w14 w15 wp14">
   <w:footnote w:type="separator" w:id="-1">
     <w:p>
       <w:r>
@@ -46372,7 +46362,7 @@
 </file>
 
 <file path=word/header1.xml><?xml version="1.0" encoding="utf-8"?>
-<w:hdr xmlns:wpc="http://schemas.microsoft.com/office/word/2010/wordprocessingCanvas" xmlns:cx="http://schemas.microsoft.com/office/drawing/2014/chartex" xmlns:cx1="http://schemas.microsoft.com/office/drawing/2015/9/8/chartex" xmlns:cx2="http://schemas.microsoft.com/office/drawing/2015/10/21/chartex" xmlns:cx3="http://schemas.microsoft.com/office/drawing/2016/5/9/chartex" xmlns:cx4="http://schemas.microsoft.com/office/drawing/2016/5/10/chartex" xmlns:cx5="http://schemas.microsoft.com/office/drawing/2016/5/11/chartex" xmlns:cx6="http://schemas.microsoft.com/office/drawing/2016/5/12/chartex" xmlns:cx7="http://schemas.microsoft.com/office/drawing/2016/5/13/chartex" xmlns:cx8="http://schemas.microsoft.com/office/drawing/2016/5/14/chartex" xmlns:mc="http://schemas.openxmlformats.org/markup-compatibility/2006" xmlns:aink="http://schemas.microsoft.com/office/drawing/2016/ink" xmlns:am3d="http://schemas.microsoft.com/office/drawing/2017/model3d" xmlns:o="urn:schemas-microsoft-com:office:office" xmlns:r="http://schemas.openxmlformats.org/officeDocument/2006/relationships" xmlns:m="http://schemas.openxmlformats.org/officeDocument/2006/math" xmlns:v="urn:schemas-microsoft-com:vml" xmlns:wp14="http://schemas.microsoft.com/office/word/2010/wordprocessingDrawing" xmlns:wp="http://schemas.openxmlformats.org/drawingml/2006/wordprocessingDrawing" xmlns:w10="urn:schemas-microsoft-com:office:word" xmlns:w="http://schemas.openxmlformats.org/wordprocessingml/2006/main" xmlns:w14="http://schemas.microsoft.com/office/word/2010/wordml" xmlns:w15="http://schemas.microsoft.com/office/word/2012/wordml" xmlns:w16cid="http://schemas.microsoft.com/office/word/2016/wordml/cid" xmlns:w16se="http://schemas.microsoft.com/office/word/2015/wordml/symex" xmlns:wpg="http://schemas.microsoft.com/office/word/2010/wordprocessingGroup" xmlns:wpi="http://schemas.microsoft.com/office/word/2010/wordprocessingInk" xmlns:wne="http://schemas.microsoft.com/office/word/2006/wordml" xmlns:wps="http://schemas.microsoft.com/office/word/2010/wordprocessingShape" mc:Ignorable="w14 w15 w16se w16cid wp14">
+<w:hdr xmlns:wpc="http://schemas.microsoft.com/office/word/2010/wordprocessingCanvas" xmlns:mc="http://schemas.openxmlformats.org/markup-compatibility/2006" xmlns:o="urn:schemas-microsoft-com:office:office" xmlns:r="http://schemas.openxmlformats.org/officeDocument/2006/relationships" xmlns:m="http://schemas.openxmlformats.org/officeDocument/2006/math" xmlns:v="urn:schemas-microsoft-com:vml" xmlns:wp14="http://schemas.microsoft.com/office/word/2010/wordprocessingDrawing" xmlns:wp="http://schemas.openxmlformats.org/drawingml/2006/wordprocessingDrawing" xmlns:w10="urn:schemas-microsoft-com:office:word" xmlns:w="http://schemas.openxmlformats.org/wordprocessingml/2006/main" xmlns:w14="http://schemas.microsoft.com/office/word/2010/wordml" xmlns:w15="http://schemas.microsoft.com/office/word/2012/wordml" xmlns:wpg="http://schemas.microsoft.com/office/word/2010/wordprocessingGroup" xmlns:wpi="http://schemas.microsoft.com/office/word/2010/wordprocessingInk" xmlns:wne="http://schemas.microsoft.com/office/word/2006/wordml" xmlns:wps="http://schemas.microsoft.com/office/word/2010/wordprocessingShape" mc:Ignorable="w14 w15 wp14">
   <w:p>
     <w:pPr>
       <w:tabs>
@@ -46390,7 +46380,7 @@
 </file>
 
 <file path=word/header2.xml><?xml version="1.0" encoding="utf-8"?>
-<w:hdr xmlns:wpc="http://schemas.microsoft.com/office/word/2010/wordprocessingCanvas" xmlns:cx="http://schemas.microsoft.com/office/drawing/2014/chartex" xmlns:cx1="http://schemas.microsoft.com/office/drawing/2015/9/8/chartex" xmlns:cx2="http://schemas.microsoft.com/office/drawing/2015/10/21/chartex" xmlns:cx3="http://schemas.microsoft.com/office/drawing/2016/5/9/chartex" xmlns:cx4="http://schemas.microsoft.com/office/drawing/2016/5/10/chartex" xmlns:cx5="http://schemas.microsoft.com/office/drawing/2016/5/11/chartex" xmlns:cx6="http://schemas.microsoft.com/office/drawing/2016/5/12/chartex" xmlns:cx7="http://schemas.microsoft.com/office/drawing/2016/5/13/chartex" xmlns:cx8="http://schemas.microsoft.com/office/drawing/2016/5/14/chartex" xmlns:mc="http://schemas.openxmlformats.org/markup-compatibility/2006" xmlns:aink="http://schemas.microsoft.com/office/drawing/2016/ink" xmlns:am3d="http://schemas.microsoft.com/office/drawing/2017/model3d" xmlns:o="urn:schemas-microsoft-com:office:office" xmlns:r="http://schemas.openxmlformats.org/officeDocument/2006/relationships" xmlns:m="http://schemas.openxmlformats.org/officeDocument/2006/math" xmlns:v="urn:schemas-microsoft-com:vml" xmlns:wp14="http://schemas.microsoft.com/office/word/2010/wordprocessingDrawing" xmlns:wp="http://schemas.openxmlformats.org/drawingml/2006/wordprocessingDrawing" xmlns:w10="urn:schemas-microsoft-com:office:word" xmlns:w="http://schemas.openxmlformats.org/wordprocessingml/2006/main" xmlns:w14="http://schemas.microsoft.com/office/word/2010/wordml" xmlns:w15="http://schemas.microsoft.com/office/word/2012/wordml" xmlns:w16cid="http://schemas.microsoft.com/office/word/2016/wordml/cid" xmlns:w16se="http://schemas.microsoft.com/office/word/2015/wordml/symex" xmlns:wpg="http://schemas.microsoft.com/office/word/2010/wordprocessingGroup" xmlns:wpi="http://schemas.microsoft.com/office/word/2010/wordprocessingInk" xmlns:wne="http://schemas.microsoft.com/office/word/2006/wordml" xmlns:wps="http://schemas.microsoft.com/office/word/2010/wordprocessingShape" mc:Ignorable="w14 w15 w16se w16cid wp14">
+<w:hdr xmlns:wpc="http://schemas.microsoft.com/office/word/2010/wordprocessingCanvas" xmlns:mc="http://schemas.openxmlformats.org/markup-compatibility/2006" xmlns:o="urn:schemas-microsoft-com:office:office" xmlns:r="http://schemas.openxmlformats.org/officeDocument/2006/relationships" xmlns:m="http://schemas.openxmlformats.org/officeDocument/2006/math" xmlns:v="urn:schemas-microsoft-com:vml" xmlns:wp14="http://schemas.microsoft.com/office/word/2010/wordprocessingDrawing" xmlns:wp="http://schemas.openxmlformats.org/drawingml/2006/wordprocessingDrawing" xmlns:w10="urn:schemas-microsoft-com:office:word" xmlns:w="http://schemas.openxmlformats.org/wordprocessingml/2006/main" xmlns:w14="http://schemas.microsoft.com/office/word/2010/wordml" xmlns:w15="http://schemas.microsoft.com/office/word/2012/wordml" xmlns:wpg="http://schemas.microsoft.com/office/word/2010/wordprocessingGroup" xmlns:wpi="http://schemas.microsoft.com/office/word/2010/wordprocessingInk" xmlns:wne="http://schemas.microsoft.com/office/word/2006/wordml" xmlns:wps="http://schemas.microsoft.com/office/word/2010/wordprocessingShape" mc:Ignorable="w14 w15 wp14">
   <w:p>
     <w:pPr>
       <w:rPr>
@@ -46459,7 +46449,7 @@
 </file>
 
 <file path=word/numbering.xml><?xml version="1.0" encoding="utf-8"?>
-<w:numbering xmlns:wpc="http://schemas.microsoft.com/office/word/2010/wordprocessingCanvas" xmlns:cx="http://schemas.microsoft.com/office/drawing/2014/chartex" xmlns:cx1="http://schemas.microsoft.com/office/drawing/2015/9/8/chartex" xmlns:cx2="http://schemas.microsoft.com/office/drawing/2015/10/21/chartex" xmlns:cx3="http://schemas.microsoft.com/office/drawing/2016/5/9/chartex" xmlns:cx4="http://schemas.microsoft.com/office/drawing/2016/5/10/chartex" xmlns:cx5="http://schemas.microsoft.com/office/drawing/2016/5/11/chartex" xmlns:cx6="http://schemas.microsoft.com/office/drawing/2016/5/12/chartex" xmlns:cx7="http://schemas.microsoft.com/office/drawing/2016/5/13/chartex" xmlns:cx8="http://schemas.microsoft.com/office/drawing/2016/5/14/chartex" xmlns:mc="http://schemas.openxmlformats.org/markup-compatibility/2006" xmlns:aink="http://schemas.microsoft.com/office/drawing/2016/ink" xmlns:am3d="http://schemas.microsoft.com/office/drawing/2017/model3d" xmlns:o="urn:schemas-microsoft-com:office:office" xmlns:r="http://schemas.openxmlformats.org/officeDocument/2006/relationships" xmlns:m="http://schemas.openxmlformats.org/officeDocument/2006/math" xmlns:v="urn:schemas-microsoft-com:vml" xmlns:wp14="http://schemas.microsoft.com/office/word/2010/wordprocessingDrawing" xmlns:wp="http://schemas.openxmlformats.org/drawingml/2006/wordprocessingDrawing" xmlns:w10="urn:schemas-microsoft-com:office:word" xmlns:w="http://schemas.openxmlformats.org/wordprocessingml/2006/main" xmlns:w14="http://schemas.microsoft.com/office/word/2010/wordml" xmlns:w15="http://schemas.microsoft.com/office/word/2012/wordml" xmlns:w16cid="http://schemas.microsoft.com/office/word/2016/wordml/cid" xmlns:w16se="http://schemas.microsoft.com/office/word/2015/wordml/symex" xmlns:wpg="http://schemas.microsoft.com/office/word/2010/wordprocessingGroup" xmlns:wpi="http://schemas.microsoft.com/office/word/2010/wordprocessingInk" xmlns:wne="http://schemas.microsoft.com/office/word/2006/wordml" xmlns:wps="http://schemas.microsoft.com/office/word/2010/wordprocessingShape" mc:Ignorable="w14 w15 w16se w16cid wp14">
+<w:numbering xmlns:wpc="http://schemas.microsoft.com/office/word/2010/wordprocessingCanvas" xmlns:mc="http://schemas.openxmlformats.org/markup-compatibility/2006" xmlns:o="urn:schemas-microsoft-com:office:office" xmlns:r="http://schemas.openxmlformats.org/officeDocument/2006/relationships" xmlns:m="http://schemas.openxmlformats.org/officeDocument/2006/math" xmlns:v="urn:schemas-microsoft-com:vml" xmlns:wp14="http://schemas.microsoft.com/office/word/2010/wordprocessingDrawing" xmlns:wp="http://schemas.openxmlformats.org/drawingml/2006/wordprocessingDrawing" xmlns:w10="urn:schemas-microsoft-com:office:word" xmlns:w="http://schemas.openxmlformats.org/wordprocessingml/2006/main" xmlns:w14="http://schemas.microsoft.com/office/word/2010/wordml" xmlns:w15="http://schemas.microsoft.com/office/word/2012/wordml" xmlns:wpg="http://schemas.microsoft.com/office/word/2010/wordprocessingGroup" xmlns:wpi="http://schemas.microsoft.com/office/word/2010/wordprocessingInk" xmlns:wne="http://schemas.microsoft.com/office/word/2006/wordml" xmlns:wps="http://schemas.microsoft.com/office/word/2010/wordprocessingShape" mc:Ignorable="w14 w15 wp14">
   <w:numPicBullet w:numPicBulletId="0">
     <w:pict>
       <v:shapetype id="_x0000_t75" coordsize="21600,21600" o:spt="75" o:preferrelative="t" path="m@4@5l@4@11@9@11@9@5xe" filled="f" stroked="f">
@@ -46481,7 +46471,7 @@
         <v:path o:extrusionok="f" gradientshapeok="t" o:connecttype="rect"/>
         <o:lock v:ext="edit" aspectratio="t"/>
       </v:shapetype>
-      <v:shape id="_x0000_i1027" type="#_x0000_t75" style="width:12pt;height:12pt" o:bullet="t">
+      <v:shape id="_x0000_i1087" type="#_x0000_t75" style="width:12.15pt;height:12.15pt" o:bullet="t">
         <v:imagedata r:id="rId1" o:title=""/>
       </v:shape>
     </w:pict>
@@ -51864,7 +51854,7 @@
 </file>
 
 <file path=word/people.xml><?xml version="1.0" encoding="utf-8"?>
-<w15:people xmlns:wpc="http://schemas.microsoft.com/office/word/2010/wordprocessingCanvas" xmlns:cx="http://schemas.microsoft.com/office/drawing/2014/chartex" xmlns:cx1="http://schemas.microsoft.com/office/drawing/2015/9/8/chartex" xmlns:cx2="http://schemas.microsoft.com/office/drawing/2015/10/21/chartex" xmlns:cx3="http://schemas.microsoft.com/office/drawing/2016/5/9/chartex" xmlns:cx4="http://schemas.microsoft.com/office/drawing/2016/5/10/chartex" xmlns:cx5="http://schemas.microsoft.com/office/drawing/2016/5/11/chartex" xmlns:cx6="http://schemas.microsoft.com/office/drawing/2016/5/12/chartex" xmlns:cx7="http://schemas.microsoft.com/office/drawing/2016/5/13/chartex" xmlns:cx8="http://schemas.microsoft.com/office/drawing/2016/5/14/chartex" xmlns:mc="http://schemas.openxmlformats.org/markup-compatibility/2006" xmlns:aink="http://schemas.microsoft.com/office/drawing/2016/ink" xmlns:am3d="http://schemas.microsoft.com/office/drawing/2017/model3d" xmlns:o="urn:schemas-microsoft-com:office:office" xmlns:r="http://schemas.openxmlformats.org/officeDocument/2006/relationships" xmlns:m="http://schemas.openxmlformats.org/officeDocument/2006/math" xmlns:v="urn:schemas-microsoft-com:vml" xmlns:wp14="http://schemas.microsoft.com/office/word/2010/wordprocessingDrawing" xmlns:wp="http://schemas.openxmlformats.org/drawingml/2006/wordprocessingDrawing" xmlns:w10="urn:schemas-microsoft-com:office:word" xmlns:w="http://schemas.openxmlformats.org/wordprocessingml/2006/main" xmlns:w14="http://schemas.microsoft.com/office/word/2010/wordml" xmlns:w15="http://schemas.microsoft.com/office/word/2012/wordml" xmlns:w16cid="http://schemas.microsoft.com/office/word/2016/wordml/cid" xmlns:w16se="http://schemas.microsoft.com/office/word/2015/wordml/symex" xmlns:wpg="http://schemas.microsoft.com/office/word/2010/wordprocessingGroup" xmlns:wpi="http://schemas.microsoft.com/office/word/2010/wordprocessingInk" xmlns:wne="http://schemas.microsoft.com/office/word/2006/wordml" xmlns:wps="http://schemas.microsoft.com/office/word/2010/wordprocessingShape" mc:Ignorable="w14 w15 w16se w16cid wp14">
+<w15:people xmlns:wpc="http://schemas.microsoft.com/office/word/2010/wordprocessingCanvas" xmlns:mc="http://schemas.openxmlformats.org/markup-compatibility/2006" xmlns:o="urn:schemas-microsoft-com:office:office" xmlns:r="http://schemas.openxmlformats.org/officeDocument/2006/relationships" xmlns:m="http://schemas.openxmlformats.org/officeDocument/2006/math" xmlns:v="urn:schemas-microsoft-com:vml" xmlns:wp14="http://schemas.microsoft.com/office/word/2010/wordprocessingDrawing" xmlns:wp="http://schemas.openxmlformats.org/drawingml/2006/wordprocessingDrawing" xmlns:w10="urn:schemas-microsoft-com:office:word" xmlns:w="http://schemas.openxmlformats.org/wordprocessingml/2006/main" xmlns:w14="http://schemas.microsoft.com/office/word/2010/wordml" xmlns:w15="http://schemas.microsoft.com/office/word/2012/wordml" xmlns:wpg="http://schemas.microsoft.com/office/word/2010/wordprocessingGroup" xmlns:wpi="http://schemas.microsoft.com/office/word/2010/wordprocessingInk" xmlns:wne="http://schemas.microsoft.com/office/word/2006/wordml" xmlns:wps="http://schemas.microsoft.com/office/word/2010/wordprocessingShape" mc:Ignorable="w14 w15 wp14">
   <w15:person w15:author="Jones, Andy">
     <w15:presenceInfo w15:providerId="AD" w15:userId="S-1-5-21-137024685-2204166116-4157399963-121942"/>
   </w15:person>
@@ -51875,7 +51865,7 @@
 </file>
 
 <file path=word/styles.xml><?xml version="1.0" encoding="utf-8"?>
-<w:styles xmlns:mc="http://schemas.openxmlformats.org/markup-compatibility/2006" xmlns:r="http://schemas.openxmlformats.org/officeDocument/2006/relationships" xmlns:w="http://schemas.openxmlformats.org/wordprocessingml/2006/main" xmlns:w14="http://schemas.microsoft.com/office/word/2010/wordml" xmlns:w15="http://schemas.microsoft.com/office/word/2012/wordml" xmlns:w16cid="http://schemas.microsoft.com/office/word/2016/wordml/cid" xmlns:w16se="http://schemas.microsoft.com/office/word/2015/wordml/symex" mc:Ignorable="w14 w15 w16se w16cid">
+<w:styles xmlns:mc="http://schemas.openxmlformats.org/markup-compatibility/2006" xmlns:r="http://schemas.openxmlformats.org/officeDocument/2006/relationships" xmlns:w="http://schemas.openxmlformats.org/wordprocessingml/2006/main" xmlns:w14="http://schemas.microsoft.com/office/word/2010/wordml" xmlns:w15="http://schemas.microsoft.com/office/word/2012/wordml" mc:Ignorable="w14 w15">
   <w:docDefaults>
     <w:rPrDefault>
       <w:rPr>
@@ -51885,7 +51875,7 @@
     </w:rPrDefault>
     <w:pPrDefault/>
   </w:docDefaults>
-  <w:latentStyles w:defLockedState="0" w:defUIPriority="0" w:defSemiHidden="0" w:defUnhideWhenUsed="0" w:defQFormat="0" w:count="375">
+  <w:latentStyles w:defLockedState="0" w:defUIPriority="0" w:defSemiHidden="0" w:defUnhideWhenUsed="0" w:defQFormat="0" w:count="371">
     <w:lsdException w:name="Normal" w:qFormat="1"/>
     <w:lsdException w:name="heading 1" w:uiPriority="9" w:qFormat="1"/>
     <w:lsdException w:name="heading 2" w:uiPriority="9" w:qFormat="1"/>
@@ -52251,10 +52241,6 @@
     <w:lsdException w:name="List Table 5 Dark Accent 6" w:uiPriority="50"/>
     <w:lsdException w:name="List Table 6 Colorful Accent 6" w:uiPriority="51"/>
     <w:lsdException w:name="List Table 7 Colorful Accent 6" w:uiPriority="52"/>
-    <w:lsdException w:name="Mention" w:semiHidden="1" w:uiPriority="99" w:unhideWhenUsed="1"/>
-    <w:lsdException w:name="Smart Hyperlink" w:semiHidden="1" w:uiPriority="99" w:unhideWhenUsed="1"/>
-    <w:lsdException w:name="Hashtag" w:semiHidden="1" w:uiPriority="99" w:unhideWhenUsed="1"/>
-    <w:lsdException w:name="Unresolved Mention" w:semiHidden="1" w:uiPriority="99" w:unhideWhenUsed="1"/>
   </w:latentStyles>
   <w:style w:type="paragraph" w:default="1" w:styleId="Normal">
     <w:name w:val="Normal"/>
@@ -53834,7 +53820,7 @@
       <w:lang w:eastAsia="en-US"/>
     </w:rPr>
   </w:style>
-  <w:style w:type="character" w:styleId="UnresolvedMention">
+  <w:style w:type="character" w:customStyle="1" w:styleId="UnresolvedMention">
     <w:name w:val="Unresolved Mention"/>
     <w:basedOn w:val="DefaultParagraphFont"/>
     <w:uiPriority w:val="99"/>
@@ -54141,7 +54127,7 @@
 </file>
 
 <file path=customXml/itemProps1.xml><?xml version="1.0" encoding="utf-8"?>
-<ds:datastoreItem xmlns:ds="http://schemas.openxmlformats.org/officeDocument/2006/customXml" ds:itemID="{E09D3C59-34C4-4126-959D-1CB38FD6F484}">
+<ds:datastoreItem xmlns:ds="http://schemas.openxmlformats.org/officeDocument/2006/customXml" ds:itemID="{DFA72AB9-909E-4DD8-A97D-34F0E0665A7D}">
   <ds:schemaRefs>
     <ds:schemaRef ds:uri="http://schemas.openxmlformats.org/officeDocument/2006/bibliography"/>
   </ds:schemaRefs>
@@ -54149,7 +54135,7 @@
 </file>
 
 <file path=customXml/itemProps2.xml><?xml version="1.0" encoding="utf-8"?>
-<ds:datastoreItem xmlns:ds="http://schemas.openxmlformats.org/officeDocument/2006/customXml" ds:itemID="{1D90FB96-EF16-412A-96E5-A7AF625B413D}">
+<ds:datastoreItem xmlns:ds="http://schemas.openxmlformats.org/officeDocument/2006/customXml" ds:itemID="{86518D73-683C-4D5E-A4C9-F57236262434}">
   <ds:schemaRefs>
     <ds:schemaRef ds:uri="http://schemas.openxmlformats.org/officeDocument/2006/bibliography"/>
   </ds:schemaRefs>

</xml_diff>